<commit_message>
Did extra planning and prepared for gameplay code
started game concept art
</commit_message>
<xml_diff>
--- a/Planning.docx
+++ b/Planning.docx
@@ -7,7 +7,18 @@
         <w:pStyle w:val="Title"/>
       </w:pPr>
       <w:r>
-        <w:t>Planning</w:t>
+        <w:t>Game Project</w:t>
+      </w:r>
+    </w:p>
+    <w:p>
+      <w:pPr>
+        <w:pStyle w:val="Subtitle"/>
+      </w:pPr>
+      <w:r>
+        <w:t>AS91906 and AS91907</w:t>
+      </w:r>
+      <w:r>
+        <w:t xml:space="preserve"> - Do a big programming project and plan it well.</w:t>
       </w:r>
     </w:p>
     <w:p>
@@ -15,6 +26,73 @@
         <w:pStyle w:val="Heading1"/>
       </w:pPr>
       <w:r>
+        <w:rPr>
+          <w:noProof/>
+        </w:rPr>
+        <w:drawing>
+          <wp:anchor distT="0" distB="0" distL="114300" distR="114300" simplePos="0" relativeHeight="251671552" behindDoc="0" locked="0" layoutInCell="1" allowOverlap="1" wp14:anchorId="582A8C29" wp14:editId="471F0534">
+            <wp:simplePos x="0" y="0"/>
+            <wp:positionH relativeFrom="margin">
+              <wp:align>right</wp:align>
+            </wp:positionH>
+            <wp:positionV relativeFrom="paragraph">
+              <wp:posOffset>437470</wp:posOffset>
+            </wp:positionV>
+            <wp:extent cx="2420620" cy="3227070"/>
+            <wp:effectExtent l="0" t="0" r="0" b="0"/>
+            <wp:wrapSquare wrapText="bothSides"/>
+            <wp:docPr id="8" name="Picture 8"/>
+            <wp:cNvGraphicFramePr>
+              <a:graphicFrameLocks xmlns:a="http://schemas.openxmlformats.org/drawingml/2006/main" noChangeAspect="1"/>
+            </wp:cNvGraphicFramePr>
+            <a:graphic xmlns:a="http://schemas.openxmlformats.org/drawingml/2006/main">
+              <a:graphicData uri="http://schemas.openxmlformats.org/drawingml/2006/picture">
+                <pic:pic xmlns:pic="http://schemas.openxmlformats.org/drawingml/2006/picture">
+                  <pic:nvPicPr>
+                    <pic:cNvPr id="0" name="Picture 3"/>
+                    <pic:cNvPicPr>
+                      <a:picLocks noChangeAspect="1" noChangeArrowheads="1"/>
+                    </pic:cNvPicPr>
+                  </pic:nvPicPr>
+                  <pic:blipFill>
+                    <a:blip r:embed="rId5">
+                      <a:extLst>
+                        <a:ext uri="{28A0092B-C50C-407E-A947-70E740481C1C}">
+                          <a14:useLocalDpi xmlns:a14="http://schemas.microsoft.com/office/drawing/2010/main" val="0"/>
+                        </a:ext>
+                      </a:extLst>
+                    </a:blip>
+                    <a:srcRect/>
+                    <a:stretch>
+                      <a:fillRect/>
+                    </a:stretch>
+                  </pic:blipFill>
+                  <pic:spPr bwMode="auto">
+                    <a:xfrm>
+                      <a:off x="0" y="0"/>
+                      <a:ext cx="2420620" cy="3227070"/>
+                    </a:xfrm>
+                    <a:prstGeom prst="rect">
+                      <a:avLst/>
+                    </a:prstGeom>
+                    <a:noFill/>
+                    <a:ln>
+                      <a:noFill/>
+                    </a:ln>
+                  </pic:spPr>
+                </pic:pic>
+              </a:graphicData>
+            </a:graphic>
+            <wp14:sizeRelH relativeFrom="page">
+              <wp14:pctWidth>0</wp14:pctWidth>
+            </wp14:sizeRelH>
+            <wp14:sizeRelV relativeFrom="page">
+              <wp14:pctHeight>0</wp14:pctHeight>
+            </wp14:sizeRelV>
+          </wp:anchor>
+        </w:drawing>
+      </w:r>
+      <w:r>
         <w:t>Concept</w:t>
       </w:r>
     </w:p>
@@ -47,7 +125,13 @@
         <w:t xml:space="preserve">The frequency of these obstacles will increase as the player continues upwards. </w:t>
       </w:r>
       <w:r>
-        <w:t xml:space="preserve">The player can fire a thruster to move faster but cannot stop moving. </w:t>
+        <w:t>The player can fire a thruster to move faster but cannot stop moving.</w:t>
+      </w:r>
+      <w:r>
+        <w:rPr>
+          <w:noProof/>
+        </w:rPr>
+        <w:t xml:space="preserve"> </w:t>
       </w:r>
     </w:p>
     <w:p>
@@ -89,7 +173,13 @@
         <w:t>I will develop this game using Python</w:t>
       </w:r>
       <w:r>
-        <w:t xml:space="preserve">3.8 and PyGame as I have experience with these and I know that they have all the </w:t>
+        <w:t>3.8 and PyGame as I have experience with these</w:t>
+      </w:r>
+      <w:r>
+        <w:t>,</w:t>
+      </w:r>
+      <w:r>
+        <w:t xml:space="preserve"> and I know that they have all the </w:t>
       </w:r>
       <w:r>
         <w:t>tools necessary to build this game.</w:t>
@@ -130,10 +220,24 @@
         <w:t>The gameplay and control need to be intuitive to those with gaming experience and to those without</w:t>
       </w:r>
       <w:r>
-        <w:t>. S</w:t>
-      </w:r>
-      <w:r>
-        <w:t xml:space="preserve">o I will need to make use of well established conventions for gameplay and control </w:t>
+        <w:t xml:space="preserve">. </w:t>
+      </w:r>
+      <w:proofErr w:type="gramStart"/>
+      <w:r>
+        <w:t>S</w:t>
+      </w:r>
+      <w:r>
+        <w:t>o</w:t>
+      </w:r>
+      <w:proofErr w:type="gramEnd"/>
+      <w:r>
+        <w:t xml:space="preserve"> I will need to make use of well</w:t>
+      </w:r>
+      <w:r>
+        <w:t>-</w:t>
+      </w:r>
+      <w:r>
+        <w:t xml:space="preserve">established conventions for gameplay and control </w:t>
       </w:r>
       <w:r>
         <w:t>so that I don’t confuse players that have lots of experience in other games and will expect mine to work in a certain way. I will also need to make sure that these conventions can be understood b</w:t>
@@ -150,6 +254,7 @@
         <w:pStyle w:val="Heading1"/>
       </w:pPr>
       <w:r>
+        <w:lastRenderedPageBreak/>
         <w:t>Components</w:t>
       </w:r>
     </w:p>
@@ -168,356 +273,687 @@
         <w:pStyle w:val="Heading2"/>
       </w:pPr>
       <w:r>
+        <w:t xml:space="preserve">Player </w:t>
+      </w:r>
+    </w:p>
+    <w:p>
+      <w:r>
+        <w:t xml:space="preserve">The player will be a class </w:t>
+      </w:r>
+      <w:r>
+        <w:t xml:space="preserve">that inherits methods from the pygame sprite class. </w:t>
+      </w:r>
+      <w:r>
+        <w:t xml:space="preserve">It will </w:t>
+      </w:r>
+      <w:r>
+        <w:t>primarily handle moving and drawing the player on screen and will need the following methods:</w:t>
+      </w:r>
+    </w:p>
+    <w:p>
+      <w:r>
+        <w:t>Initialisation method to set up all the variables used by the player</w:t>
+      </w:r>
+      <w:r>
+        <w:t xml:space="preserve"> including placing it on the screen and reading and sprites from files.</w:t>
+      </w:r>
+    </w:p>
+    <w:p>
+      <w:r>
+        <w:t xml:space="preserve">An update position </w:t>
+      </w:r>
+      <w:r>
+        <w:t>method that looks at the state of the input keys and energy bar to update the player’s position</w:t>
+      </w:r>
+      <w:r>
+        <w:t>.</w:t>
+      </w:r>
+    </w:p>
+    <w:p>
+      <w:r>
+        <w:t>Drawing the player will be handled by pygame’s sprite functions and will be done each cycle in the main loop</w:t>
+      </w:r>
+      <w:r>
+        <w:t>.</w:t>
+      </w:r>
+    </w:p>
+    <w:p>
+      <w:r>
+        <w:t>A method to check if the player is colliding with any obstacles</w:t>
+      </w:r>
+      <w:r>
+        <w:t>. This will make use of the sprite functions to quickly check collisions against all the obstacles which will be other sprites stored in a separate container.</w:t>
+      </w:r>
+    </w:p>
+    <w:p>
+      <w:r>
+        <w:t xml:space="preserve">A destroy method called when the player collides with an obstacle. This </w:t>
+      </w:r>
+      <w:r>
+        <w:t>will handle</w:t>
+      </w:r>
+      <w:r>
+        <w:t xml:space="preserve"> animating the players destruction and </w:t>
+      </w:r>
+      <w:r>
+        <w:t>removing them from the screen.</w:t>
+      </w:r>
+    </w:p>
+    <w:p>
+      <w:pPr>
+        <w:pStyle w:val="Heading2"/>
+      </w:pPr>
+      <w:r>
+        <w:t>Obstacles</w:t>
+      </w:r>
+    </w:p>
+    <w:p>
+      <w:r>
+        <w:t xml:space="preserve">These will also be a class with inheritance from the pygame sprite class. </w:t>
+      </w:r>
+      <w:r>
+        <w:t>Because there will be many obstacle object</w:t>
+      </w:r>
+      <w:r>
+        <w:t>s</w:t>
+      </w:r>
+      <w:r>
+        <w:t xml:space="preserve"> in the game at once I need to </w:t>
+      </w:r>
+      <w:r>
+        <w:t>make the obstacles as simple as possible to keep the game running smoothly.</w:t>
+      </w:r>
+    </w:p>
+    <w:p>
+      <w:pPr>
+        <w:pStyle w:val="Heading2"/>
+      </w:pPr>
+      <w:r>
+        <w:t>Menu loop</w:t>
+      </w:r>
+    </w:p>
+    <w:p>
+      <w:r>
+        <w:t xml:space="preserve">I will need a separate loop for the menu that listens to the players keyboard inputs </w:t>
+      </w:r>
+      <w:r>
+        <w:t xml:space="preserve">and selects menu items accordingly. The menu loop </w:t>
+      </w:r>
+      <w:r>
+        <w:t>should have two states, a main state that has three options: play, controls, and exit</w:t>
+      </w:r>
+      <w:r>
+        <w:t xml:space="preserve">. </w:t>
+      </w:r>
+      <w:r>
+        <w:t>Its second state should be a short list of the games key bindings</w:t>
+      </w:r>
+      <w:r>
+        <w:t>.</w:t>
+      </w:r>
+    </w:p>
+    <w:p>
+      <w:pPr>
+        <w:pStyle w:val="Heading2"/>
+      </w:pPr>
+      <w:r>
+        <w:t>Game loop</w:t>
+      </w:r>
+    </w:p>
+    <w:p>
+      <w:r>
+        <w:t xml:space="preserve">This will handle </w:t>
+      </w:r>
+      <w:r>
+        <w:t xml:space="preserve">playing the game. It will </w:t>
+      </w:r>
+      <w:r>
+        <w:t xml:space="preserve">take user input and </w:t>
+      </w:r>
+      <w:r>
+        <w:t>take actions based on it</w:t>
+      </w:r>
+      <w:r>
+        <w:t xml:space="preserve">. It will call all the other functions needed for the game including </w:t>
+      </w:r>
+      <w:r>
+        <w:t xml:space="preserve">updating game objects and drawing </w:t>
+      </w:r>
+      <w:r>
+        <w:t>them on screen.</w:t>
+      </w:r>
+    </w:p>
+    <w:p>
+      <w:r>
+        <w:br w:type="page"/>
+      </w:r>
+    </w:p>
+    <w:p>
+      <w:pPr>
+        <w:pStyle w:val="Heading1"/>
+      </w:pPr>
+      <w:r>
+        <w:rPr>
+          <w:noProof/>
+        </w:rPr>
         <w:lastRenderedPageBreak/>
-        <w:t xml:space="preserve">Player </w:t>
-      </w:r>
-    </w:p>
-    <w:p>
-      <w:r>
-        <w:t xml:space="preserve">The player will be a class </w:t>
-      </w:r>
-      <w:r>
-        <w:t xml:space="preserve">that inherits methods from the pygame sprite class. </w:t>
-      </w:r>
-      <w:r>
-        <w:t xml:space="preserve">It will </w:t>
-      </w:r>
-      <w:r>
-        <w:t>primarily handle moving and drawing the player on screen and will need the following methods:</w:t>
-      </w:r>
-    </w:p>
-    <w:p>
-      <w:r>
-        <w:t>Initialisation method to set up all the variables used by the player</w:t>
-      </w:r>
-      <w:r>
-        <w:t xml:space="preserve"> including placing it on the screen and reading and sprites from files.</w:t>
-      </w:r>
-    </w:p>
-    <w:p>
-      <w:r>
-        <w:t xml:space="preserve">An update position </w:t>
-      </w:r>
-      <w:r>
-        <w:t>method that looks at the state of the input keys and energy bar to update the player’s position</w:t>
-      </w:r>
-      <w:r>
+        <w:drawing>
+          <wp:anchor distT="0" distB="0" distL="114300" distR="114300" simplePos="0" relativeHeight="251661312" behindDoc="0" locked="0" layoutInCell="1" allowOverlap="1" wp14:anchorId="71903F83" wp14:editId="072D13C2">
+            <wp:simplePos x="0" y="0"/>
+            <wp:positionH relativeFrom="margin">
+              <wp:posOffset>2469515</wp:posOffset>
+            </wp:positionH>
+            <wp:positionV relativeFrom="paragraph">
+              <wp:posOffset>5715</wp:posOffset>
+            </wp:positionV>
+            <wp:extent cx="3466465" cy="2950210"/>
+            <wp:effectExtent l="0" t="0" r="635" b="2540"/>
+            <wp:wrapSquare wrapText="bothSides"/>
+            <wp:docPr id="2" name="Picture 2"/>
+            <wp:cNvGraphicFramePr>
+              <a:graphicFrameLocks xmlns:a="http://schemas.openxmlformats.org/drawingml/2006/main" noChangeAspect="1"/>
+            </wp:cNvGraphicFramePr>
+            <a:graphic xmlns:a="http://schemas.openxmlformats.org/drawingml/2006/main">
+              <a:graphicData uri="http://schemas.openxmlformats.org/drawingml/2006/picture">
+                <pic:pic xmlns:pic="http://schemas.openxmlformats.org/drawingml/2006/picture">
+                  <pic:nvPicPr>
+                    <pic:cNvPr id="1" name=""/>
+                    <pic:cNvPicPr/>
+                  </pic:nvPicPr>
+                  <pic:blipFill rotWithShape="1">
+                    <a:blip r:embed="rId6"/>
+                    <a:srcRect r="28146"/>
+                    <a:stretch/>
+                  </pic:blipFill>
+                  <pic:spPr bwMode="auto">
+                    <a:xfrm>
+                      <a:off x="0" y="0"/>
+                      <a:ext cx="3466465" cy="2950210"/>
+                    </a:xfrm>
+                    <a:prstGeom prst="rect">
+                      <a:avLst/>
+                    </a:prstGeom>
+                    <a:ln>
+                      <a:noFill/>
+                    </a:ln>
+                    <a:extLst>
+                      <a:ext uri="{53640926-AAD7-44D8-BBD7-CCE9431645EC}">
+                        <a14:shadowObscured xmlns:a14="http://schemas.microsoft.com/office/drawing/2010/main"/>
+                      </a:ext>
+                    </a:extLst>
+                  </pic:spPr>
+                </pic:pic>
+              </a:graphicData>
+            </a:graphic>
+            <wp14:sizeRelH relativeFrom="margin">
+              <wp14:pctWidth>0</wp14:pctWidth>
+            </wp14:sizeRelH>
+            <wp14:sizeRelV relativeFrom="margin">
+              <wp14:pctHeight>0</wp14:pctHeight>
+            </wp14:sizeRelV>
+          </wp:anchor>
+        </w:drawing>
+      </w:r>
+      <w:r>
+        <w:t>V</w:t>
+      </w:r>
+      <w:r>
+        <w:t>ersion control</w:t>
+      </w:r>
+    </w:p>
+    <w:p>
+      <w:pPr>
+        <w:rPr>
+          <w:noProof/>
+        </w:rPr>
+      </w:pPr>
+      <w:r>
+        <w:t>As I am developing this project</w:t>
+      </w:r>
+      <w:r>
+        <w:t>,</w:t>
+      </w:r>
+      <w:r>
+        <w:t xml:space="preserve"> I need to keep regular backups of the files and I need a way to revert to previous versions when I make mistakes.</w:t>
+      </w:r>
+      <w:r>
+        <w:rPr>
+          <w:noProof/>
+        </w:rPr>
+        <w:t xml:space="preserve"> </w:t>
+      </w:r>
+    </w:p>
+    <w:p>
+      <w:pPr>
+        <w:rPr>
+          <w:noProof/>
+        </w:rPr>
+      </w:pPr>
+      <w:r>
+        <w:rPr>
+          <w:noProof/>
+        </w:rPr>
+        <w:t>For this I have decided to use GitHub</w:t>
+      </w:r>
+      <w:r>
+        <w:rPr>
+          <w:noProof/>
+        </w:rPr>
+        <w:t xml:space="preserve">. GitHub backs my project up to </w:t>
+      </w:r>
+      <w:r>
+        <w:rPr>
+          <w:noProof/>
+        </w:rPr>
+        <w:t>its</w:t>
+      </w:r>
+      <w:r>
+        <w:rPr>
+          <w:noProof/>
+        </w:rPr>
+        <w:t xml:space="preserve"> servers </w:t>
+      </w:r>
+      <w:r>
+        <w:rPr>
+          <w:noProof/>
+        </w:rPr>
+        <w:t xml:space="preserve">and allows me to apply changes to the backups as versions. These versions can be easily reverted </w:t>
+      </w:r>
+      <w:r>
+        <w:rPr>
+          <w:noProof/>
+        </w:rPr>
+        <w:t>so If I try something that doesn’t work I can revert to a previous version and try again</w:t>
+      </w:r>
+      <w:r>
+        <w:rPr>
+          <w:noProof/>
+        </w:rPr>
         <w:t>.</w:t>
       </w:r>
     </w:p>
-    <w:p>
-      <w:r>
-        <w:t>Drawing the player will be handled by pygame’s sprite functions and will be done each cycle in the main loop</w:t>
-      </w:r>
+    <w:p/>
+    <w:p>
+      <w:pPr>
+        <w:pStyle w:val="Heading1"/>
+      </w:pPr>
+      <w:r>
+        <w:t>Testing plan</w:t>
+      </w:r>
+    </w:p>
+    <w:p>
+      <w:r>
+        <w:t xml:space="preserve">The game’s main mechanics need to be tested to ensure that they are </w:t>
+      </w:r>
+      <w:r>
+        <w:t xml:space="preserve">enjoyable </w:t>
+      </w:r>
+      <w:r>
+        <w:t>for</w:t>
+      </w:r>
+      <w:r>
+        <w:t xml:space="preserve"> players. </w:t>
+      </w:r>
+    </w:p>
+    <w:p>
+      <w:pPr>
+        <w:pStyle w:val="Heading2"/>
+      </w:pPr>
+      <w:r>
+        <w:t>Pla</w:t>
+      </w:r>
+      <w:r>
+        <w:t>yer control</w:t>
+      </w:r>
+    </w:p>
+    <w:p>
+      <w:r>
+        <w:t>One of the key mechanics is the ship’s control, the player must always keep moving but can briefly accelerate</w:t>
+      </w:r>
+      <w:r>
+        <w:t xml:space="preserve">. I have previously made a game with a very similar </w:t>
+      </w:r>
+      <w:r>
+        <w:t xml:space="preserve">control </w:t>
+      </w:r>
+      <w:r>
+        <w:t>m</w:t>
+      </w:r>
+      <w:r>
+        <w:t>e</w:t>
+      </w:r>
+      <w:r>
+        <w:t>chanic</w:t>
+      </w:r>
+      <w:r>
+        <w:t xml:space="preserve"> but my testing of this was </w:t>
+      </w:r>
+      <w:r>
+        <w:t xml:space="preserve">mostly </w:t>
+      </w:r>
+      <w:r>
+        <w:t xml:space="preserve">limited </w:t>
+      </w:r>
+      <w:r>
+        <w:t xml:space="preserve">to myself playing it </w:t>
+      </w:r>
+      <w:r>
+        <w:t>as this was a small hobby project and was not made public</w:t>
+      </w:r>
+      <w:r>
+        <w:t xml:space="preserve">. To make sure this control scheme works I will do more testing with a </w:t>
+      </w:r>
+      <w:r>
+        <w:t xml:space="preserve">variety of people. I may also test a version of the game with </w:t>
+      </w:r>
+      <w:r>
+        <w:t>different movement speeds to see if people find it more enjoyable.</w:t>
+      </w:r>
+      <w:r>
+        <w:t xml:space="preserve"> I will make sure that I get testers from multiple different demographics and </w:t>
+      </w:r>
+      <w:r>
+        <w:t>experience levels</w:t>
+      </w:r>
+    </w:p>
+    <w:p>
+      <w:pPr>
+        <w:pStyle w:val="Heading2"/>
+      </w:pPr>
+      <w:r>
+        <w:t>Difficulty levels</w:t>
+      </w:r>
+    </w:p>
+    <w:p>
+      <w:r>
+        <w:t xml:space="preserve">I will need to get players from many ages and experience levels to try the game at different difficulty levels to ensure that I have enough variance in the difficulty to </w:t>
+      </w:r>
+      <w:r>
+        <w:t>make the game fun for the majority of people.</w:t>
+      </w:r>
+    </w:p>
+    <w:p>
+      <w:pPr>
+        <w:pStyle w:val="Heading2"/>
+      </w:pPr>
+      <w:r>
+        <w:t>Intuitive gameplay</w:t>
+      </w:r>
+    </w:p>
+    <w:p>
+      <w:r>
+        <w:t xml:space="preserve">To make sure that the game </w:t>
+      </w:r>
+      <w:r>
+        <w:t xml:space="preserve">is intuitive to a wide range of players I will ask people to play the game without giving them instructions. If they can play the game with minimal initial </w:t>
+      </w:r>
+      <w:r>
+        <w:t>confusion,</w:t>
+      </w:r>
+      <w:r>
+        <w:t xml:space="preserve"> then </w:t>
+      </w:r>
+      <w:r>
+        <w:t xml:space="preserve">the game has satisfied the requirement of being intuitive. If the players need instruction to play or enjoy the </w:t>
+      </w:r>
+      <w:r>
+        <w:t>game,</w:t>
+      </w:r>
+      <w:r>
+        <w:t xml:space="preserve"> then I will record where they had difficulty and </w:t>
+      </w:r>
+      <w:r>
+        <w:t>change the problematic elements until players find the game easy to learn.</w:t>
+      </w:r>
+    </w:p>
+    <w:p>
+      <w:r>
+        <w:br w:type="page"/>
+      </w:r>
+    </w:p>
+    <w:p>
+      <w:pPr>
+        <w:pStyle w:val="Heading1"/>
+      </w:pPr>
+      <w:r>
+        <w:lastRenderedPageBreak/>
+        <w:t>Overall Project plan</w:t>
+      </w:r>
+    </w:p>
+    <w:p>
+      <w:r>
+        <w:rPr>
+          <w:noProof/>
+        </w:rPr>
+        <w:drawing>
+          <wp:anchor distT="0" distB="0" distL="114300" distR="114300" simplePos="0" relativeHeight="251666432" behindDoc="0" locked="0" layoutInCell="1" allowOverlap="1" wp14:anchorId="629E824E" wp14:editId="6784EA7E">
+            <wp:simplePos x="0" y="0"/>
+            <wp:positionH relativeFrom="margin">
+              <wp:align>left</wp:align>
+            </wp:positionH>
+            <wp:positionV relativeFrom="paragraph">
+              <wp:posOffset>659988</wp:posOffset>
+            </wp:positionV>
+            <wp:extent cx="5711190" cy="4283075"/>
+            <wp:effectExtent l="0" t="0" r="3810" b="3175"/>
+            <wp:wrapSquare wrapText="bothSides"/>
+            <wp:docPr id="5" name="Picture 5"/>
+            <wp:cNvGraphicFramePr>
+              <a:graphicFrameLocks xmlns:a="http://schemas.openxmlformats.org/drawingml/2006/main" noChangeAspect="1"/>
+            </wp:cNvGraphicFramePr>
+            <a:graphic xmlns:a="http://schemas.openxmlformats.org/drawingml/2006/main">
+              <a:graphicData uri="http://schemas.openxmlformats.org/drawingml/2006/picture">
+                <pic:pic xmlns:pic="http://schemas.openxmlformats.org/drawingml/2006/picture">
+                  <pic:nvPicPr>
+                    <pic:cNvPr id="0" name="Picture 2"/>
+                    <pic:cNvPicPr>
+                      <a:picLocks noChangeAspect="1" noChangeArrowheads="1"/>
+                    </pic:cNvPicPr>
+                  </pic:nvPicPr>
+                  <pic:blipFill>
+                    <a:blip r:embed="rId7" cstate="print">
+                      <a:extLst>
+                        <a:ext uri="{28A0092B-C50C-407E-A947-70E740481C1C}">
+                          <a14:useLocalDpi xmlns:a14="http://schemas.microsoft.com/office/drawing/2010/main" val="0"/>
+                        </a:ext>
+                      </a:extLst>
+                    </a:blip>
+                    <a:srcRect/>
+                    <a:stretch>
+                      <a:fillRect/>
+                    </a:stretch>
+                  </pic:blipFill>
+                  <pic:spPr bwMode="auto">
+                    <a:xfrm>
+                      <a:off x="0" y="0"/>
+                      <a:ext cx="5711190" cy="4283075"/>
+                    </a:xfrm>
+                    <a:prstGeom prst="rect">
+                      <a:avLst/>
+                    </a:prstGeom>
+                    <a:noFill/>
+                    <a:ln>
+                      <a:noFill/>
+                    </a:ln>
+                  </pic:spPr>
+                </pic:pic>
+              </a:graphicData>
+            </a:graphic>
+            <wp14:sizeRelH relativeFrom="page">
+              <wp14:pctWidth>0</wp14:pctWidth>
+            </wp14:sizeRelH>
+            <wp14:sizeRelV relativeFrom="page">
+              <wp14:pctHeight>0</wp14:pctHeight>
+            </wp14:sizeRelV>
+          </wp:anchor>
+        </w:drawing>
+      </w:r>
+      <w:r>
+        <w:t xml:space="preserve">Due to the size of the project I need a </w:t>
+      </w:r>
+      <w:r>
+        <w:t xml:space="preserve">plan for what tasks I should get done and in what order. </w:t>
+      </w:r>
+      <w:proofErr w:type="gramStart"/>
+      <w:r>
+        <w:t>So</w:t>
+      </w:r>
+      <w:proofErr w:type="gramEnd"/>
+      <w:r>
+        <w:t xml:space="preserve"> I drew this to show the flow of the project</w:t>
+      </w:r>
+      <w:r>
+        <w:t xml:space="preserve">. This gives me a much better idea of how much I need to get done and is handy for </w:t>
+      </w:r>
+      <w:r>
+        <w:t>quickly being able to see what I should do right now.</w:t>
+      </w:r>
+    </w:p>
+    <w:p>
+      <w:pPr>
+        <w:rPr>
+          <w:rStyle w:val="SubtleEmphasis"/>
+          <w:sz w:val="18"/>
+          <w:szCs w:val="18"/>
+        </w:rPr>
+      </w:pPr>
+      <w:r>
+        <w:rPr>
+          <w:rStyle w:val="SubtleEmphasis"/>
+          <w:sz w:val="18"/>
+          <w:szCs w:val="18"/>
+        </w:rPr>
+        <w:t>Apologies for the shoddy picture</w:t>
+      </w:r>
+    </w:p>
+    <w:p>
+      <w:pPr>
+        <w:pStyle w:val="Heading1"/>
+      </w:pPr>
+      <w:r>
+        <w:t xml:space="preserve">Menu </w:t>
+      </w:r>
+      <w:r>
+        <w:t>planning</w:t>
+      </w:r>
+    </w:p>
+    <w:p>
+      <w:r>
+        <w:t>Pygame does not have a built-in way of handling menus so I need to make my own</w:t>
+      </w:r>
+      <w:r>
+        <w:t xml:space="preserve">. I was unsure about how to </w:t>
+      </w:r>
+      <w:r>
+        <w:t>manage all the different menu screens</w:t>
+      </w:r>
+      <w:r>
+        <w:t>,</w:t>
+      </w:r>
+      <w:r>
+        <w:t xml:space="preserve"> so I did some research into pygame menu handling. I </w:t>
+      </w:r>
+      <w:r>
+        <w:t xml:space="preserve">found this video that gave me the idea to have each menu screen as its own function that would handle </w:t>
+      </w:r>
+      <w:r>
+        <w:t xml:space="preserve">rendering its unique elements and handling relevant user input from the keyboard and mouse. It also showed me that I could </w:t>
+      </w:r>
+      <w:r>
+        <w:t>detect button presses by checking if the mouse pointer is over an element’s rect and then checking if the mouse button is pressed.</w:t>
+      </w:r>
+    </w:p>
+    <w:p>
+      <w:r>
+        <w:t xml:space="preserve">I decided to make the menu a class with methods for drawing each menu screen as well as supporting methods for </w:t>
+      </w:r>
+      <w:r>
+        <w:t>rendering and for selecting which screen to display.</w:t>
+      </w:r>
+    </w:p>
+    <w:p>
+      <w:pPr>
+        <w:pStyle w:val="Heading2"/>
+      </w:pPr>
+      <w:r>
+        <w:t>First prototype</w:t>
+      </w:r>
+    </w:p>
+    <w:p>
+      <w:r>
+        <w:t xml:space="preserve">I will first make a very minimal menu as a prototype to work out how to switch between screens. This will also reveal </w:t>
+      </w:r>
+      <w:r>
+        <w:t xml:space="preserve">the flaws in my initial plan so that I can make a better </w:t>
+      </w:r>
+      <w:proofErr w:type="gramStart"/>
+      <w:r>
+        <w:t>final outcome</w:t>
+      </w:r>
+      <w:proofErr w:type="gramEnd"/>
       <w:r>
         <w:t>.</w:t>
       </w:r>
     </w:p>
     <w:p>
-      <w:r>
-        <w:t>A method to check if the player is colliding with any obstacles</w:t>
-      </w:r>
-      <w:r>
-        <w:t>. This will make use of the sprite functions to quickly check collisions against all the obstacles which will be other sprites stored in a separate container.</w:t>
-      </w:r>
-    </w:p>
-    <w:p>
-      <w:r>
-        <w:t xml:space="preserve">A destroy method called when the player collides with an obstacle. This </w:t>
-      </w:r>
-      <w:r>
-        <w:t>will handle</w:t>
-      </w:r>
-      <w:r>
-        <w:t xml:space="preserve"> animating the players destruction and </w:t>
-      </w:r>
-      <w:r>
-        <w:t>removing them from the screen.</w:t>
-      </w:r>
-    </w:p>
-    <w:p>
-      <w:pPr>
-        <w:pStyle w:val="Heading2"/>
-      </w:pPr>
-      <w:r>
-        <w:t>Obstacles</w:t>
-      </w:r>
-    </w:p>
-    <w:p>
-      <w:r>
-        <w:t xml:space="preserve">These will also be a class with inheritance from the pygame sprite class. </w:t>
-      </w:r>
-      <w:r>
-        <w:t>Because there will be many obstacle object</w:t>
-      </w:r>
-      <w:r>
-        <w:t>s</w:t>
-      </w:r>
-      <w:r>
-        <w:t xml:space="preserve"> in the game at once I need to </w:t>
-      </w:r>
-      <w:r>
-        <w:t>make the obstacles as simple as possible to keep the game running smoothly.</w:t>
-      </w:r>
-    </w:p>
-    <w:p>
-      <w:pPr>
-        <w:pStyle w:val="Heading2"/>
-      </w:pPr>
-      <w:r>
-        <w:t>Menu loop</w:t>
-      </w:r>
-    </w:p>
-    <w:p>
-      <w:r>
-        <w:t xml:space="preserve">I will need a separate loop for the menu that listens to the players keyboard inputs </w:t>
-      </w:r>
-      <w:r>
-        <w:t xml:space="preserve">and selects menu items accordingly. The menu loop </w:t>
-      </w:r>
-      <w:r>
-        <w:t>should have two states, a main state that has three options: play, controls, and exit</w:t>
-      </w:r>
-      <w:r>
-        <w:t xml:space="preserve">. </w:t>
-      </w:r>
-      <w:r>
-        <w:t>Its second state should be a short list of the games key bindings</w:t>
-      </w:r>
-      <w:r>
-        <w:t>.</w:t>
-      </w:r>
-    </w:p>
-    <w:p>
-      <w:pPr>
-        <w:pStyle w:val="Heading2"/>
-      </w:pPr>
-      <w:r>
-        <w:t>Game loop</w:t>
-      </w:r>
-    </w:p>
-    <w:p>
-      <w:r>
-        <w:t xml:space="preserve">This will handle </w:t>
-      </w:r>
-      <w:r>
-        <w:t xml:space="preserve">playing the game. It will </w:t>
-      </w:r>
-      <w:r>
-        <w:t xml:space="preserve">take user input and </w:t>
-      </w:r>
-      <w:r>
-        <w:t>take actions based on it</w:t>
-      </w:r>
-      <w:r>
-        <w:t xml:space="preserve">. It will call all the other functions needed for the game including </w:t>
-      </w:r>
-      <w:r>
-        <w:t xml:space="preserve">updating game objects and drawing </w:t>
-      </w:r>
-      <w:r>
-        <w:t>them on screen.</w:t>
-      </w:r>
-    </w:p>
-    <w:p>
-      <w:pPr>
-        <w:pStyle w:val="Heading1"/>
-      </w:pPr>
-      <w:r>
-        <w:t>Testing plan</w:t>
-      </w:r>
-    </w:p>
-    <w:p>
-      <w:r>
-        <w:t xml:space="preserve">The game’s main mechanics need to be tested to ensure that they are </w:t>
-      </w:r>
-      <w:r>
-        <w:t xml:space="preserve">enjoyable </w:t>
-      </w:r>
-      <w:r>
-        <w:t>for</w:t>
-      </w:r>
-      <w:r>
-        <w:t xml:space="preserve"> players. </w:t>
-      </w:r>
-    </w:p>
-    <w:p>
-      <w:pPr>
-        <w:pStyle w:val="Heading2"/>
-      </w:pPr>
-      <w:r>
-        <w:t>Pla</w:t>
-      </w:r>
-      <w:r>
-        <w:t>yer control</w:t>
-      </w:r>
-    </w:p>
-    <w:p>
-      <w:r>
-        <w:t>One of the key mechanics is the ship’s control, the player must always keep moving but can briefly accelerate</w:t>
-      </w:r>
-      <w:r>
-        <w:t xml:space="preserve">. I have previously made a game with a very similar </w:t>
-      </w:r>
-      <w:r>
-        <w:t xml:space="preserve">control </w:t>
-      </w:r>
-      <w:r>
-        <w:t>m</w:t>
-      </w:r>
-      <w:r>
-        <w:t>e</w:t>
-      </w:r>
-      <w:r>
-        <w:t>chanic</w:t>
-      </w:r>
-      <w:r>
-        <w:t xml:space="preserve"> but my testing of this was </w:t>
-      </w:r>
-      <w:r>
-        <w:t xml:space="preserve">mostly </w:t>
-      </w:r>
-      <w:r>
-        <w:t xml:space="preserve">limited </w:t>
-      </w:r>
-      <w:r>
-        <w:t xml:space="preserve">to myself playing it </w:t>
-      </w:r>
-      <w:r>
-        <w:t>as this was a small hobby project and was not made public</w:t>
-      </w:r>
-      <w:r>
-        <w:t xml:space="preserve">. To make sure this control scheme works I will do more testing with a </w:t>
-      </w:r>
-      <w:r>
-        <w:t xml:space="preserve">variety of people. I may also test a version of the game with </w:t>
-      </w:r>
-      <w:r>
-        <w:t>different movement speeds to see if people find it more enjoyable.</w:t>
-      </w:r>
-      <w:r>
-        <w:t xml:space="preserve"> I will make sure that I get testers from multiple different demographics and </w:t>
-      </w:r>
-      <w:r>
-        <w:t>experience levels</w:t>
-      </w:r>
-    </w:p>
-    <w:p>
-      <w:pPr>
-        <w:pStyle w:val="Heading2"/>
-      </w:pPr>
-      <w:r>
+      <w:pPr>
+        <w:pStyle w:val="Heading3"/>
+      </w:pPr>
+      <w:r>
+        <w:rPr>
+          <w:noProof/>
+        </w:rPr>
         <w:lastRenderedPageBreak/>
-        <w:t>Difficulty levels</w:t>
-      </w:r>
-    </w:p>
-    <w:p>
-      <w:r>
-        <w:t xml:space="preserve">I will need to get players from many ages and experience levels to try the game at different difficulty levels to ensure that I have enough variance in the difficulty to </w:t>
-      </w:r>
-      <w:r>
-        <w:t>make the game fun for the majority of people.</w:t>
-      </w:r>
-    </w:p>
-    <w:p>
-      <w:pPr>
-        <w:pStyle w:val="Heading2"/>
-      </w:pPr>
-      <w:r>
-        <w:t>Intuitive gameplay</w:t>
-      </w:r>
-    </w:p>
-    <w:p>
-      <w:r>
-        <w:t xml:space="preserve">To make sure that the game </w:t>
-      </w:r>
-      <w:r>
-        <w:t xml:space="preserve">is intuitive to a wide range of players I will ask people to play the game without giving them instructions. If they can play the game with minimal initial </w:t>
-      </w:r>
-      <w:r>
-        <w:t>confusion,</w:t>
-      </w:r>
-      <w:r>
-        <w:t xml:space="preserve"> then </w:t>
-      </w:r>
-      <w:r>
-        <w:t xml:space="preserve">the game has satisfied the requirement of being intuitive. If the players need instruction to play or enjoy the </w:t>
-      </w:r>
-      <w:r>
-        <w:t>game,</w:t>
-      </w:r>
-      <w:r>
-        <w:t xml:space="preserve"> then I will record where they had difficulty and </w:t>
-      </w:r>
-      <w:r>
-        <w:t>change the problematic elements until players find the game easy to learn.</w:t>
-      </w:r>
-    </w:p>
-    <w:p>
-      <w:pPr>
-        <w:pStyle w:val="Heading1"/>
-      </w:pPr>
-      <w:r>
-        <w:t xml:space="preserve">Menu </w:t>
-      </w:r>
-      <w:r>
-        <w:t>planning</w:t>
-      </w:r>
-    </w:p>
-    <w:p>
-      <w:r>
-        <w:t>Pygame does not have a built-in way of handling menus so I need to make my own</w:t>
-      </w:r>
-      <w:r>
-        <w:t xml:space="preserve">. I was unsure about how to </w:t>
-      </w:r>
-      <w:r>
-        <w:t>manage all the different menu screens</w:t>
-      </w:r>
-      <w:r>
-        <w:t>,</w:t>
-      </w:r>
-      <w:r>
-        <w:t xml:space="preserve"> so I did some research into pygame menu handling. I </w:t>
-      </w:r>
-      <w:r>
-        <w:t xml:space="preserve">found this video that gave me the idea to have each menu screen as its own function that would handle </w:t>
-      </w:r>
-      <w:r>
-        <w:t xml:space="preserve">rendering its unique elements and handling relevant user input from the keyboard and mouse. It also showed me that I could </w:t>
-      </w:r>
-      <w:r>
-        <w:t>detect button presses by checking if the mouse pointer is over an element’s rect and then checking if the mouse button is pressed.</w:t>
-      </w:r>
-    </w:p>
-    <w:p>
-      <w:r>
-        <w:t xml:space="preserve">I decided to make the menu a class with methods for drawing each menu screen as well as supporting methods for </w:t>
-      </w:r>
-      <w:r>
-        <w:t>rendering and for selecting which screen to display.</w:t>
-      </w:r>
-    </w:p>
-    <w:p>
-      <w:pPr>
-        <w:pStyle w:val="Heading2"/>
-      </w:pPr>
-      <w:r>
-        <w:t>First prototype</w:t>
-      </w:r>
-    </w:p>
-    <w:p>
-      <w:r>
-        <w:t xml:space="preserve">I will first make a very minimal menu as a prototype to work out how to switch between screens. This will also reveal </w:t>
-      </w:r>
-      <w:r>
-        <w:t>the flaws in my initial plan so that I can make a better final outcome.</w:t>
-      </w:r>
-    </w:p>
-    <w:p>
-      <w:pPr>
-        <w:pStyle w:val="Heading3"/>
-      </w:pPr>
+        <w:drawing>
+          <wp:anchor distT="0" distB="0" distL="114300" distR="114300" simplePos="0" relativeHeight="251663360" behindDoc="0" locked="0" layoutInCell="1" allowOverlap="1" wp14:anchorId="43C3167F" wp14:editId="5C6425D9">
+            <wp:simplePos x="0" y="0"/>
+            <wp:positionH relativeFrom="margin">
+              <wp:align>right</wp:align>
+            </wp:positionH>
+            <wp:positionV relativeFrom="paragraph">
+              <wp:posOffset>28089</wp:posOffset>
+            </wp:positionV>
+            <wp:extent cx="1436370" cy="1302385"/>
+            <wp:effectExtent l="0" t="0" r="0" b="0"/>
+            <wp:wrapSquare wrapText="bothSides"/>
+            <wp:docPr id="3" name="Picture 3"/>
+            <wp:cNvGraphicFramePr>
+              <a:graphicFrameLocks xmlns:a="http://schemas.openxmlformats.org/drawingml/2006/main" noChangeAspect="1"/>
+            </wp:cNvGraphicFramePr>
+            <a:graphic xmlns:a="http://schemas.openxmlformats.org/drawingml/2006/main">
+              <a:graphicData uri="http://schemas.openxmlformats.org/drawingml/2006/picture">
+                <pic:pic xmlns:pic="http://schemas.openxmlformats.org/drawingml/2006/picture">
+                  <pic:nvPicPr>
+                    <pic:cNvPr id="1" name=""/>
+                    <pic:cNvPicPr/>
+                  </pic:nvPicPr>
+                  <pic:blipFill>
+                    <a:blip r:embed="rId8"/>
+                    <a:stretch>
+                      <a:fillRect/>
+                    </a:stretch>
+                  </pic:blipFill>
+                  <pic:spPr>
+                    <a:xfrm>
+                      <a:off x="0" y="0"/>
+                      <a:ext cx="1436370" cy="1302385"/>
+                    </a:xfrm>
+                    <a:prstGeom prst="rect">
+                      <a:avLst/>
+                    </a:prstGeom>
+                  </pic:spPr>
+                </pic:pic>
+              </a:graphicData>
+            </a:graphic>
+            <wp14:sizeRelH relativeFrom="margin">
+              <wp14:pctWidth>0</wp14:pctWidth>
+            </wp14:sizeRelH>
+            <wp14:sizeRelV relativeFrom="margin">
+              <wp14:pctHeight>0</wp14:pctHeight>
+            </wp14:sizeRelV>
+          </wp:anchor>
+        </w:drawing>
+      </w:r>
       <w:r>
         <w:t>Methods</w:t>
       </w:r>
@@ -537,7 +973,15 @@
         <w:br/>
       </w:r>
       <w:r>
-        <w:t>defines all the variables and gui elements needed for the menus</w:t>
+        <w:t xml:space="preserve">defines all the variables and </w:t>
+      </w:r>
+      <w:proofErr w:type="spellStart"/>
+      <w:r>
+        <w:t>gui</w:t>
+      </w:r>
+      <w:proofErr w:type="spellEnd"/>
+      <w:r>
+        <w:t xml:space="preserve"> elements needed for the menus</w:t>
       </w:r>
     </w:p>
     <w:p>
@@ -572,8 +1016,64 @@
         </w:numPr>
       </w:pPr>
       <w:r>
+        <w:rPr>
+          <w:noProof/>
+        </w:rPr>
+        <w:drawing>
+          <wp:anchor distT="0" distB="0" distL="114300" distR="114300" simplePos="0" relativeHeight="251665408" behindDoc="0" locked="0" layoutInCell="1" allowOverlap="1" wp14:anchorId="0E1366C0" wp14:editId="2206D2AB">
+            <wp:simplePos x="0" y="0"/>
+            <wp:positionH relativeFrom="margin">
+              <wp:posOffset>4523740</wp:posOffset>
+            </wp:positionH>
+            <wp:positionV relativeFrom="paragraph">
+              <wp:posOffset>0</wp:posOffset>
+            </wp:positionV>
+            <wp:extent cx="1416050" cy="1276350"/>
+            <wp:effectExtent l="0" t="0" r="0" b="0"/>
+            <wp:wrapSquare wrapText="bothSides"/>
+            <wp:docPr id="4" name="Picture 4"/>
+            <wp:cNvGraphicFramePr>
+              <a:graphicFrameLocks xmlns:a="http://schemas.openxmlformats.org/drawingml/2006/main" noChangeAspect="1"/>
+            </wp:cNvGraphicFramePr>
+            <a:graphic xmlns:a="http://schemas.openxmlformats.org/drawingml/2006/main">
+              <a:graphicData uri="http://schemas.openxmlformats.org/drawingml/2006/picture">
+                <pic:pic xmlns:pic="http://schemas.openxmlformats.org/drawingml/2006/picture">
+                  <pic:nvPicPr>
+                    <pic:cNvPr id="1" name=""/>
+                    <pic:cNvPicPr/>
+                  </pic:nvPicPr>
+                  <pic:blipFill>
+                    <a:blip r:embed="rId9"/>
+                    <a:stretch>
+                      <a:fillRect/>
+                    </a:stretch>
+                  </pic:blipFill>
+                  <pic:spPr>
+                    <a:xfrm>
+                      <a:off x="0" y="0"/>
+                      <a:ext cx="1416050" cy="1276350"/>
+                    </a:xfrm>
+                    <a:prstGeom prst="rect">
+                      <a:avLst/>
+                    </a:prstGeom>
+                  </pic:spPr>
+                </pic:pic>
+              </a:graphicData>
+            </a:graphic>
+            <wp14:sizeRelH relativeFrom="margin">
+              <wp14:pctWidth>0</wp14:pctWidth>
+            </wp14:sizeRelH>
+            <wp14:sizeRelV relativeFrom="margin">
+              <wp14:pctHeight>0</wp14:pctHeight>
+            </wp14:sizeRelV>
+          </wp:anchor>
+        </w:drawing>
+      </w:r>
+      <w:proofErr w:type="spellStart"/>
+      <w:r>
         <w:t>do_main_menu</w:t>
       </w:r>
+      <w:proofErr w:type="spellEnd"/>
       <w:r>
         <w:br/>
       </w:r>
@@ -595,11 +1095,16 @@
           <w:numId w:val="1"/>
         </w:numPr>
       </w:pPr>
+      <w:proofErr w:type="spellStart"/>
       <w:r>
         <w:t>d</w:t>
       </w:r>
       <w:r>
-        <w:t>o_instruction menu</w:t>
+        <w:t>o_instruction</w:t>
+      </w:r>
+      <w:proofErr w:type="spellEnd"/>
+      <w:r>
+        <w:t xml:space="preserve"> menu</w:t>
       </w:r>
       <w:r>
         <w:br/>
@@ -614,23 +1119,15 @@
           <w:numId w:val="1"/>
         </w:numPr>
       </w:pPr>
+      <w:proofErr w:type="spellStart"/>
       <w:r>
         <w:t>do_pause_menu</w:t>
       </w:r>
+      <w:proofErr w:type="spellEnd"/>
       <w:r>
         <w:br/>
         <w:t>“”</w:t>
       </w:r>
-    </w:p>
-    <w:p>
-      <w:pPr>
-        <w:pStyle w:val="Heading3"/>
-      </w:pPr>
-    </w:p>
-    <w:p>
-      <w:pPr>
-        <w:pStyle w:val="Heading3"/>
-      </w:pPr>
     </w:p>
     <w:p>
       <w:pPr>
@@ -743,6 +1240,7 @@
         <w:tc>
           <w:tcPr>
             <w:tcW w:w="708" w:type="dxa"/>
+            <w:shd w:val="clear" w:color="auto" w:fill="92D050"/>
           </w:tcPr>
           <w:p/>
         </w:tc>
@@ -777,6 +1275,7 @@
         <w:tc>
           <w:tcPr>
             <w:tcW w:w="708" w:type="dxa"/>
+            <w:shd w:val="clear" w:color="auto" w:fill="92D050"/>
           </w:tcPr>
           <w:p/>
         </w:tc>
@@ -805,6 +1304,7 @@
         <w:tc>
           <w:tcPr>
             <w:tcW w:w="708" w:type="dxa"/>
+            <w:shd w:val="clear" w:color="auto" w:fill="92D050"/>
           </w:tcPr>
           <w:p/>
         </w:tc>
@@ -872,7 +1372,23 @@
         <w:t>options for their appearance. Each button will need an image for each of its states.</w:t>
       </w:r>
       <w:r>
-        <w:t xml:space="preserve"> I may need to trial multiple button designs to see which one users like the most</w:t>
+        <w:t xml:space="preserve"> I may need to trial multiple </w:t>
+      </w:r>
+      <w:proofErr w:type="gramStart"/>
+      <w:r>
+        <w:t>button</w:t>
+      </w:r>
+      <w:proofErr w:type="gramEnd"/>
+      <w:r>
+        <w:t xml:space="preserve"> designs to see which one users like the most</w:t>
+      </w:r>
+      <w:r>
+        <w:t>.</w:t>
+      </w:r>
+    </w:p>
+    <w:p>
+      <w:r>
+        <w:t>I want the images for each button to be placed in their own folder. The path to the folder can be passed to the button when initialising it to easily change graphics.</w:t>
       </w:r>
     </w:p>
     <w:p>
@@ -880,6 +1396,7 @@
         <w:pStyle w:val="Heading3"/>
       </w:pPr>
       <w:r>
+        <w:lastRenderedPageBreak/>
         <w:t>Testing plan</w:t>
       </w:r>
     </w:p>
@@ -964,17 +1481,26 @@
           <w:tcPr>
             <w:tcW w:w="3539" w:type="dxa"/>
           </w:tcPr>
-          <w:p/>
+          <w:p>
+            <w:r>
+              <w:t>Hover over buttons, the move cursor off screen</w:t>
+            </w:r>
+          </w:p>
         </w:tc>
         <w:tc>
           <w:tcPr>
             <w:tcW w:w="5103" w:type="dxa"/>
           </w:tcPr>
-          <w:p/>
+          <w:p>
+            <w:r>
+              <w:t>Buttons show their hover graphic as long at the buttons are hovered over.</w:t>
+            </w:r>
+          </w:p>
         </w:tc>
         <w:tc>
           <w:tcPr>
             <w:tcW w:w="708" w:type="dxa"/>
+            <w:shd w:val="clear" w:color="auto" w:fill="92D050"/>
           </w:tcPr>
           <w:p/>
         </w:tc>
@@ -984,17 +1510,26 @@
           <w:tcPr>
             <w:tcW w:w="3539" w:type="dxa"/>
           </w:tcPr>
-          <w:p/>
+          <w:p>
+            <w:r>
+              <w:t>Pressing and releasing a button</w:t>
+            </w:r>
+          </w:p>
         </w:tc>
         <w:tc>
           <w:tcPr>
             <w:tcW w:w="5103" w:type="dxa"/>
           </w:tcPr>
-          <w:p/>
+          <w:p>
+            <w:r>
+              <w:t>Calls the linked command</w:t>
+            </w:r>
+          </w:p>
         </w:tc>
         <w:tc>
           <w:tcPr>
             <w:tcW w:w="708" w:type="dxa"/>
+            <w:shd w:val="clear" w:color="auto" w:fill="92D050"/>
           </w:tcPr>
           <w:p/>
         </w:tc>
@@ -1004,42 +1539,228 @@
           <w:tcPr>
             <w:tcW w:w="3539" w:type="dxa"/>
           </w:tcPr>
-          <w:p/>
+          <w:p>
+            <w:r>
+              <w:t>Press a button and drag across to another button.</w:t>
+            </w:r>
+          </w:p>
         </w:tc>
         <w:tc>
           <w:tcPr>
             <w:tcW w:w="5103" w:type="dxa"/>
           </w:tcPr>
-          <w:p/>
+          <w:p>
+            <w:r>
+              <w:t>Pressed graphic is only shown on the button that the cursor is directly over.</w:t>
+            </w:r>
+          </w:p>
         </w:tc>
         <w:tc>
           <w:tcPr>
             <w:tcW w:w="708" w:type="dxa"/>
-          </w:tcPr>
-          <w:p/>
-        </w:tc>
-      </w:tr>
-      <w:tr>
-        <w:tc>
-          <w:tcPr>
-            <w:tcW w:w="3539" w:type="dxa"/>
-          </w:tcPr>
-          <w:p/>
-        </w:tc>
-        <w:tc>
-          <w:tcPr>
-            <w:tcW w:w="5103" w:type="dxa"/>
-          </w:tcPr>
-          <w:p/>
-        </w:tc>
-        <w:tc>
-          <w:tcPr>
-            <w:tcW w:w="708" w:type="dxa"/>
+            <w:shd w:val="clear" w:color="auto" w:fill="92D050"/>
           </w:tcPr>
           <w:p/>
         </w:tc>
       </w:tr>
     </w:tbl>
+    <w:p>
+      <w:pPr>
+        <w:pStyle w:val="Heading3"/>
+      </w:pPr>
+      <w:r>
+        <w:t>Menu testing video</w:t>
+      </w:r>
+    </w:p>
+    <w:p>
+      <w:r>
+        <w:rPr>
+          <w:noProof/>
+        </w:rPr>
+        <w:drawing>
+          <wp:anchor distT="0" distB="0" distL="114300" distR="114300" simplePos="0" relativeHeight="251659264" behindDoc="0" locked="0" layoutInCell="1" allowOverlap="1" wp14:anchorId="64A69819" wp14:editId="641981FC">
+            <wp:simplePos x="0" y="0"/>
+            <wp:positionH relativeFrom="margin">
+              <wp:align>left</wp:align>
+            </wp:positionH>
+            <wp:positionV relativeFrom="paragraph">
+              <wp:posOffset>17145</wp:posOffset>
+            </wp:positionV>
+            <wp:extent cx="2787650" cy="1599565"/>
+            <wp:effectExtent l="0" t="0" r="0" b="635"/>
+            <wp:wrapSquare wrapText="bothSides"/>
+            <wp:docPr id="1" name="Video 1" descr="Menu testing for 13PAD project">
+              <a:hlinkClick xmlns:a="http://schemas.openxmlformats.org/drawingml/2006/main" r:id="rId10"/>
+            </wp:docPr>
+            <wp:cNvGraphicFramePr>
+              <a:graphicFrameLocks xmlns:a="http://schemas.openxmlformats.org/drawingml/2006/main" noChangeAspect="1"/>
+            </wp:cNvGraphicFramePr>
+            <a:graphic xmlns:a="http://schemas.openxmlformats.org/drawingml/2006/main">
+              <a:graphicData uri="http://schemas.openxmlformats.org/drawingml/2006/picture">
+                <pic:pic xmlns:pic="http://schemas.openxmlformats.org/drawingml/2006/picture">
+                  <pic:nvPicPr>
+                    <pic:cNvPr id="1" name="Video 1" descr="Menu testing for 13PAD project">
+                      <a:hlinkClick r:id="rId10"/>
+                    </pic:cNvPr>
+                    <pic:cNvPicPr/>
+                  </pic:nvPicPr>
+                  <pic:blipFill rotWithShape="1">
+                    <a:blip r:embed="rId11">
+                      <a:extLst>
+                        <a:ext uri="{28A0092B-C50C-407E-A947-70E740481C1C}">
+                          <a14:useLocalDpi xmlns:a14="http://schemas.microsoft.com/office/drawing/2010/main" val="0"/>
+                        </a:ext>
+                        <a:ext uri="{C809E66F-F1BF-436E-b5F7-EEA9579F0CBA}">
+                          <wp15:webVideoPr xmlns:wp15="http://schemas.microsoft.com/office/word/2012/wordprocessingDrawing" embeddedHtml="&lt;iframe width=&quot;480&quot; height=&quot;270&quot; src=&quot;https://www.youtube.com/embed/-tuKJza5L_A?feature=oembed&quot; frameborder=&quot;0&quot; allow=&quot;accelerometer; autoplay; encrypted-media; gyroscope; picture-in-picture&quot; allowfullscreen=&quot;&quot;&gt;&lt;/iframe&gt;" h="270" w="480"/>
+                        </a:ext>
+                      </a:extLst>
+                    </a:blip>
+                    <a:srcRect t="12308" b="11173"/>
+                    <a:stretch/>
+                  </pic:blipFill>
+                  <pic:spPr bwMode="auto">
+                    <a:xfrm>
+                      <a:off x="0" y="0"/>
+                      <a:ext cx="2787650" cy="1599565"/>
+                    </a:xfrm>
+                    <a:prstGeom prst="rect">
+                      <a:avLst/>
+                    </a:prstGeom>
+                    <a:ln>
+                      <a:noFill/>
+                    </a:ln>
+                    <a:extLst>
+                      <a:ext uri="{53640926-AAD7-44D8-BBD7-CCE9431645EC}">
+                        <a14:shadowObscured xmlns:a14="http://schemas.microsoft.com/office/drawing/2010/main"/>
+                      </a:ext>
+                    </a:extLst>
+                  </pic:spPr>
+                </pic:pic>
+              </a:graphicData>
+            </a:graphic>
+            <wp14:sizeRelH relativeFrom="margin">
+              <wp14:pctWidth>0</wp14:pctWidth>
+            </wp14:sizeRelH>
+            <wp14:sizeRelV relativeFrom="margin">
+              <wp14:pctHeight>0</wp14:pctHeight>
+            </wp14:sizeRelV>
+          </wp:anchor>
+        </w:drawing>
+      </w:r>
+    </w:p>
+    <w:p/>
+    <w:p/>
+    <w:p/>
+    <w:p/>
+    <w:p/>
+    <w:p>
+      <w:pPr>
+        <w:pStyle w:val="Heading1"/>
+      </w:pPr>
+      <w:r>
+        <w:t>Trello Board</w:t>
+      </w:r>
+    </w:p>
+    <w:p>
+      <w:pPr>
+        <w:rPr>
+          <w:noProof/>
+        </w:rPr>
+      </w:pPr>
+      <w:r>
+        <w:rPr>
+          <w:noProof/>
+        </w:rPr>
+        <w:drawing>
+          <wp:anchor distT="0" distB="0" distL="114300" distR="114300" simplePos="0" relativeHeight="251670528" behindDoc="0" locked="0" layoutInCell="1" allowOverlap="1" wp14:anchorId="1DEC7C00" wp14:editId="7D605413">
+            <wp:simplePos x="0" y="0"/>
+            <wp:positionH relativeFrom="margin">
+              <wp:align>right</wp:align>
+            </wp:positionH>
+            <wp:positionV relativeFrom="paragraph">
+              <wp:posOffset>537934</wp:posOffset>
+            </wp:positionV>
+            <wp:extent cx="4126230" cy="3025775"/>
+            <wp:effectExtent l="0" t="0" r="7620" b="3175"/>
+            <wp:wrapSquare wrapText="bothSides"/>
+            <wp:docPr id="7" name="Picture 7"/>
+            <wp:cNvGraphicFramePr>
+              <a:graphicFrameLocks xmlns:a="http://schemas.openxmlformats.org/drawingml/2006/main" noChangeAspect="1"/>
+            </wp:cNvGraphicFramePr>
+            <a:graphic xmlns:a="http://schemas.openxmlformats.org/drawingml/2006/main">
+              <a:graphicData uri="http://schemas.openxmlformats.org/drawingml/2006/picture">
+                <pic:pic xmlns:pic="http://schemas.openxmlformats.org/drawingml/2006/picture">
+                  <pic:nvPicPr>
+                    <pic:cNvPr id="1" name=""/>
+                    <pic:cNvPicPr/>
+                  </pic:nvPicPr>
+                  <pic:blipFill>
+                    <a:blip r:embed="rId12"/>
+                    <a:stretch>
+                      <a:fillRect/>
+                    </a:stretch>
+                  </pic:blipFill>
+                  <pic:spPr>
+                    <a:xfrm>
+                      <a:off x="0" y="0"/>
+                      <a:ext cx="4126230" cy="3025775"/>
+                    </a:xfrm>
+                    <a:prstGeom prst="rect">
+                      <a:avLst/>
+                    </a:prstGeom>
+                  </pic:spPr>
+                </pic:pic>
+              </a:graphicData>
+            </a:graphic>
+            <wp14:sizeRelH relativeFrom="margin">
+              <wp14:pctWidth>0</wp14:pctWidth>
+            </wp14:sizeRelH>
+            <wp14:sizeRelV relativeFrom="margin">
+              <wp14:pctHeight>0</wp14:pctHeight>
+            </wp14:sizeRelV>
+          </wp:anchor>
+        </w:drawing>
+      </w:r>
+      <w:r>
+        <w:t xml:space="preserve">The paper plan I had drawn for the project was useful for initial planning but </w:t>
+      </w:r>
+      <w:r>
+        <w:t>was</w:t>
+      </w:r>
+      <w:r>
+        <w:t xml:space="preserve"> inconvenient for working on the project. I decided to shift the planning to a Trello Board </w:t>
+      </w:r>
+      <w:r>
+        <w:t>that would allow me to manage tasks more easily.</w:t>
+      </w:r>
+      <w:r>
+        <w:rPr>
+          <w:noProof/>
+        </w:rPr>
+        <w:t xml:space="preserve"> </w:t>
+      </w:r>
+    </w:p>
+    <w:p>
+      <w:pPr>
+        <w:rPr>
+          <w:noProof/>
+        </w:rPr>
+      </w:pPr>
+      <w:r>
+        <w:rPr>
+          <w:noProof/>
+        </w:rPr>
+        <w:t xml:space="preserve">I added labels to the ‘cards’ so I could easily see what part of the project each card was in and what kind of work it would require. </w:t>
+      </w:r>
+    </w:p>
+    <w:p>
+      <w:r>
+        <w:rPr>
+          <w:noProof/>
+        </w:rPr>
+        <w:t>In previous projects I have found that the In Progress list gets cluttered with partially complete, paused tasks. To avoid this issue I added a Paused list to put any tasks that I am halfway through and will come back to later.</w:t>
+      </w:r>
+    </w:p>
     <w:p/>
     <w:p>
       <w:r>
@@ -1052,6 +1773,7 @@
         <w:br w:type="page"/>
       </w:r>
     </w:p>
+    <w:p/>
     <w:tbl>
       <w:tblPr>
         <w:tblStyle w:val="TableGrid"/>
@@ -1081,7 +1803,6 @@
                 <w:b/>
                 <w:bCs/>
               </w:rPr>
-              <w:lastRenderedPageBreak/>
               <w:t>Test</w:t>
             </w:r>
           </w:p>

</xml_diff>

<commit_message>
wrote basic structure for main
</commit_message>
<xml_diff>
--- a/Planning.docx
+++ b/Planning.docx
@@ -2016,6 +2016,208 @@
         <w:t>Draw onto the surface given</w:t>
       </w:r>
     </w:p>
+    <w:p>
+      <w:pPr>
+        <w:pStyle w:val="Heading2"/>
+      </w:pPr>
+      <w:r>
+        <w:t>Testing</w:t>
+      </w:r>
+    </w:p>
+    <w:tbl>
+      <w:tblPr>
+        <w:tblStyle w:val="TableGrid"/>
+        <w:tblW w:w="0" w:type="auto"/>
+        <w:tblLook w:val="04A0" w:firstRow="1" w:lastRow="0" w:firstColumn="1" w:lastColumn="0" w:noHBand="0" w:noVBand="1"/>
+      </w:tblPr>
+      <w:tblGrid>
+        <w:gridCol w:w="3539"/>
+        <w:gridCol w:w="5103"/>
+        <w:gridCol w:w="708"/>
+      </w:tblGrid>
+      <w:tr>
+        <w:tc>
+          <w:tcPr>
+            <w:tcW w:w="3539" w:type="dxa"/>
+            <w:shd w:val="clear" w:color="auto" w:fill="000000" w:themeFill="text1"/>
+          </w:tcPr>
+          <w:p>
+            <w:pPr>
+              <w:rPr>
+                <w:b/>
+                <w:bCs/>
+              </w:rPr>
+            </w:pPr>
+            <w:r>
+              <w:rPr>
+                <w:b/>
+                <w:bCs/>
+              </w:rPr>
+              <w:t>Test</w:t>
+            </w:r>
+          </w:p>
+        </w:tc>
+        <w:tc>
+          <w:tcPr>
+            <w:tcW w:w="5103" w:type="dxa"/>
+            <w:shd w:val="clear" w:color="auto" w:fill="000000" w:themeFill="text1"/>
+          </w:tcPr>
+          <w:p>
+            <w:pPr>
+              <w:rPr>
+                <w:b/>
+                <w:bCs/>
+              </w:rPr>
+            </w:pPr>
+            <w:r>
+              <w:rPr>
+                <w:b/>
+                <w:bCs/>
+              </w:rPr>
+              <w:t>Expected result</w:t>
+            </w:r>
+          </w:p>
+        </w:tc>
+        <w:tc>
+          <w:tcPr>
+            <w:tcW w:w="708" w:type="dxa"/>
+            <w:shd w:val="clear" w:color="auto" w:fill="000000" w:themeFill="text1"/>
+          </w:tcPr>
+          <w:p>
+            <w:pPr>
+              <w:rPr>
+                <w:b/>
+                <w:bCs/>
+              </w:rPr>
+            </w:pPr>
+            <w:r>
+              <w:rPr>
+                <w:b/>
+                <w:bCs/>
+              </w:rPr>
+              <w:t>Pass</w:t>
+            </w:r>
+          </w:p>
+        </w:tc>
+      </w:tr>
+      <w:tr>
+        <w:tc>
+          <w:tcPr>
+            <w:tcW w:w="3539" w:type="dxa"/>
+          </w:tcPr>
+          <w:p>
+            <w:r>
+              <w:t>Run game</w:t>
+            </w:r>
+          </w:p>
+        </w:tc>
+        <w:tc>
+          <w:tcPr>
+            <w:tcW w:w="5103" w:type="dxa"/>
+          </w:tcPr>
+          <w:p>
+            <w:r>
+              <w:t xml:space="preserve">Obstacles are generated </w:t>
+            </w:r>
+            <w:r>
+              <w:t>at a reasonable rate</w:t>
+            </w:r>
+          </w:p>
+        </w:tc>
+        <w:tc>
+          <w:tcPr>
+            <w:tcW w:w="708" w:type="dxa"/>
+            <w:shd w:val="clear" w:color="auto" w:fill="92D050"/>
+          </w:tcPr>
+          <w:p/>
+        </w:tc>
+      </w:tr>
+      <w:tr>
+        <w:tc>
+          <w:tcPr>
+            <w:tcW w:w="3539" w:type="dxa"/>
+          </w:tcPr>
+          <w:p>
+            <w:r>
+              <w:t>Run game</w:t>
+            </w:r>
+          </w:p>
+        </w:tc>
+        <w:tc>
+          <w:tcPr>
+            <w:tcW w:w="5103" w:type="dxa"/>
+          </w:tcPr>
+          <w:p>
+            <w:r>
+              <w:t>Obstacles do not appear or disappear while on screen</w:t>
+            </w:r>
+          </w:p>
+        </w:tc>
+        <w:tc>
+          <w:tcPr>
+            <w:tcW w:w="708" w:type="dxa"/>
+            <w:shd w:val="clear" w:color="auto" w:fill="92D050"/>
+          </w:tcPr>
+          <w:p/>
+        </w:tc>
+      </w:tr>
+      <w:tr>
+        <w:tc>
+          <w:tcPr>
+            <w:tcW w:w="3539" w:type="dxa"/>
+          </w:tcPr>
+          <w:p>
+            <w:r>
+              <w:t>Crash into obstacle</w:t>
+            </w:r>
+          </w:p>
+        </w:tc>
+        <w:tc>
+          <w:tcPr>
+            <w:tcW w:w="5103" w:type="dxa"/>
+          </w:tcPr>
+          <w:p>
+            <w:r>
+              <w:t>Kills player</w:t>
+            </w:r>
+          </w:p>
+        </w:tc>
+        <w:tc>
+          <w:tcPr>
+            <w:tcW w:w="708" w:type="dxa"/>
+          </w:tcPr>
+          <w:p/>
+        </w:tc>
+      </w:tr>
+      <w:tr>
+        <w:tc>
+          <w:tcPr>
+            <w:tcW w:w="3539" w:type="dxa"/>
+          </w:tcPr>
+          <w:p>
+            <w:r>
+              <w:t>Fly through rect of obstacle without touching mask</w:t>
+            </w:r>
+          </w:p>
+        </w:tc>
+        <w:tc>
+          <w:tcPr>
+            <w:tcW w:w="5103" w:type="dxa"/>
+          </w:tcPr>
+          <w:p>
+            <w:r>
+              <w:t>Player survives</w:t>
+            </w:r>
+          </w:p>
+        </w:tc>
+        <w:tc>
+          <w:tcPr>
+            <w:tcW w:w="708" w:type="dxa"/>
+          </w:tcPr>
+          <w:p/>
+        </w:tc>
+      </w:tr>
+    </w:tbl>
     <w:p/>
     <w:p>
       <w:r>
@@ -2942,7 +3144,7 @@
   <w:style w:type="paragraph" w:default="1" w:styleId="Normal">
     <w:name w:val="Normal"/>
     <w:qFormat/>
-    <w:rsid w:val="00FD1AA5"/>
+    <w:rsid w:val="00D54193"/>
   </w:style>
   <w:style w:type="paragraph" w:styleId="Heading1">
     <w:name w:val="heading 1"/>

</xml_diff>

<commit_message>
Added arrow key support
Also allowed shift key for speed boost.
</commit_message>
<xml_diff>
--- a/Planning.docx
+++ b/Planning.docx
@@ -949,15 +949,7 @@
         <w:br/>
       </w:r>
       <w:r>
-        <w:t xml:space="preserve">defines all the variables and </w:t>
-      </w:r>
-      <w:proofErr w:type="spellStart"/>
-      <w:r>
-        <w:t>gui</w:t>
-      </w:r>
-      <w:proofErr w:type="spellEnd"/>
-      <w:r>
-        <w:t xml:space="preserve"> elements needed for the menus</w:t>
+        <w:t>defines all the variables and gui elements needed for the menus</w:t>
       </w:r>
     </w:p>
     <w:p>
@@ -1045,11 +1037,9 @@
           </wp:anchor>
         </w:drawing>
       </w:r>
-      <w:proofErr w:type="spellStart"/>
       <w:r>
         <w:t>do_main_menu</w:t>
       </w:r>
-      <w:proofErr w:type="spellEnd"/>
       <w:r>
         <w:br/>
       </w:r>
@@ -1071,16 +1061,11 @@
           <w:numId w:val="1"/>
         </w:numPr>
       </w:pPr>
-      <w:proofErr w:type="spellStart"/>
       <w:r>
         <w:t>d</w:t>
       </w:r>
       <w:r>
-        <w:t>o_instruction</w:t>
-      </w:r>
-      <w:proofErr w:type="spellEnd"/>
-      <w:r>
-        <w:t xml:space="preserve"> menu</w:t>
+        <w:t>o_instruction menu</w:t>
       </w:r>
       <w:r>
         <w:br/>
@@ -1095,11 +1080,9 @@
           <w:numId w:val="1"/>
         </w:numPr>
       </w:pPr>
-      <w:proofErr w:type="spellStart"/>
       <w:r>
         <w:t>do_pause_menu</w:t>
       </w:r>
-      <w:proofErr w:type="spellEnd"/>
       <w:r>
         <w:br/>
         <w:t>“”</w:t>
@@ -1981,6 +1964,80 @@
         <w:pStyle w:val="Heading2"/>
       </w:pPr>
       <w:r>
+        <w:rPr>
+          <w:noProof/>
+        </w:rPr>
+        <w:drawing>
+          <wp:anchor distT="0" distB="0" distL="114300" distR="114300" simplePos="0" relativeHeight="251674624" behindDoc="0" locked="0" layoutInCell="1" allowOverlap="1" wp14:anchorId="6297ED2E" wp14:editId="39C8BBB8">
+            <wp:simplePos x="0" y="0"/>
+            <wp:positionH relativeFrom="column">
+              <wp:posOffset>5136547</wp:posOffset>
+            </wp:positionH>
+            <wp:positionV relativeFrom="paragraph">
+              <wp:posOffset>260662</wp:posOffset>
+            </wp:positionV>
+            <wp:extent cx="816610" cy="1115695"/>
+            <wp:effectExtent l="0" t="0" r="2540" b="8255"/>
+            <wp:wrapSquare wrapText="bothSides"/>
+            <wp:docPr id="6" name="Video 6" descr="Asteroid generation, rendering, and movement.">
+              <a:hlinkClick xmlns:a="http://schemas.openxmlformats.org/drawingml/2006/main" r:id="rId16"/>
+            </wp:docPr>
+            <wp:cNvGraphicFramePr>
+              <a:graphicFrameLocks xmlns:a="http://schemas.openxmlformats.org/drawingml/2006/main" noChangeAspect="1"/>
+            </wp:cNvGraphicFramePr>
+            <a:graphic xmlns:a="http://schemas.openxmlformats.org/drawingml/2006/main">
+              <a:graphicData uri="http://schemas.openxmlformats.org/drawingml/2006/picture">
+                <pic:pic xmlns:pic="http://schemas.openxmlformats.org/drawingml/2006/picture">
+                  <pic:nvPicPr>
+                    <pic:cNvPr id="6" name="Video 6" descr="Asteroid generation, rendering, and movement.">
+                      <a:hlinkClick r:id="rId16"/>
+                    </pic:cNvPr>
+                    <pic:cNvPicPr/>
+                  </pic:nvPicPr>
+                  <pic:blipFill rotWithShape="1">
+                    <a:blip r:embed="rId17" cstate="print">
+                      <a:extLst>
+                        <a:ext uri="{28A0092B-C50C-407E-A947-70E740481C1C}">
+                          <a14:useLocalDpi xmlns:a14="http://schemas.microsoft.com/office/drawing/2010/main" val="0"/>
+                        </a:ext>
+                        <a:ext uri="{C809E66F-F1BF-436E-b5F7-EEA9579F0CBA}">
+                          <wp15:webVideoPr xmlns:wp15="http://schemas.microsoft.com/office/word/2012/wordprocessingDrawing" embeddedHtml="&lt;iframe width=&quot;459&quot; height=&quot;344&quot; src=&quot;https://www.youtube.com/embed/MklSzSupf6w?feature=oembed&quot; frameborder=&quot;0&quot; allow=&quot;accelerometer; autoplay; encrypted-media; gyroscope; picture-in-picture&quot; allowfullscreen=&quot;&quot;&gt;&lt;/iframe&gt;" h="344" w="459"/>
+                        </a:ext>
+                      </a:extLst>
+                    </a:blip>
+                    <a:srcRect l="22206" r="22881"/>
+                    <a:stretch/>
+                  </pic:blipFill>
+                  <pic:spPr bwMode="auto">
+                    <a:xfrm>
+                      <a:off x="0" y="0"/>
+                      <a:ext cx="816610" cy="1115695"/>
+                    </a:xfrm>
+                    <a:prstGeom prst="rect">
+                      <a:avLst/>
+                    </a:prstGeom>
+                    <a:ln>
+                      <a:noFill/>
+                    </a:ln>
+                    <a:extLst>
+                      <a:ext uri="{53640926-AAD7-44D8-BBD7-CCE9431645EC}">
+                        <a14:shadowObscured xmlns:a14="http://schemas.microsoft.com/office/drawing/2010/main"/>
+                      </a:ext>
+                    </a:extLst>
+                  </pic:spPr>
+                </pic:pic>
+              </a:graphicData>
+            </a:graphic>
+            <wp14:sizeRelH relativeFrom="margin">
+              <wp14:pctWidth>0</wp14:pctWidth>
+            </wp14:sizeRelH>
+            <wp14:sizeRelV relativeFrom="margin">
+              <wp14:pctHeight>0</wp14:pctHeight>
+            </wp14:sizeRelV>
+          </wp:anchor>
+        </w:drawing>
+      </w:r>
+      <w:r>
         <w:t>Testing</w:t>
       </w:r>
     </w:p>
@@ -1991,14 +2048,14 @@
         <w:tblLook w:val="04A0" w:firstRow="1" w:lastRow="0" w:firstColumn="1" w:lastColumn="0" w:noHBand="0" w:noVBand="1"/>
       </w:tblPr>
       <w:tblGrid>
-        <w:gridCol w:w="3539"/>
-        <w:gridCol w:w="5103"/>
-        <w:gridCol w:w="708"/>
+        <w:gridCol w:w="2689"/>
+        <w:gridCol w:w="4536"/>
+        <w:gridCol w:w="618"/>
       </w:tblGrid>
       <w:tr>
         <w:tc>
           <w:tcPr>
-            <w:tcW w:w="3539" w:type="dxa"/>
+            <w:tcW w:w="2689" w:type="dxa"/>
             <w:shd w:val="clear" w:color="auto" w:fill="000000" w:themeFill="text1"/>
           </w:tcPr>
           <w:p>
@@ -2019,7 +2076,7 @@
         </w:tc>
         <w:tc>
           <w:tcPr>
-            <w:tcW w:w="5103" w:type="dxa"/>
+            <w:tcW w:w="4536" w:type="dxa"/>
             <w:shd w:val="clear" w:color="auto" w:fill="000000" w:themeFill="text1"/>
           </w:tcPr>
           <w:p>
@@ -2040,7 +2097,7 @@
         </w:tc>
         <w:tc>
           <w:tcPr>
-            <w:tcW w:w="708" w:type="dxa"/>
+            <w:tcW w:w="606" w:type="dxa"/>
             <w:shd w:val="clear" w:color="auto" w:fill="000000" w:themeFill="text1"/>
           </w:tcPr>
           <w:p>
@@ -2063,17 +2120,21 @@
       <w:tr>
         <w:tc>
           <w:tcPr>
-            <w:tcW w:w="3539" w:type="dxa"/>
+            <w:tcW w:w="2689" w:type="dxa"/>
+            <w:vMerge w:val="restart"/>
           </w:tcPr>
           <w:p>
             <w:r>
-              <w:t>Run game</w:t>
+              <w:t xml:space="preserve">Run </w:t>
+            </w:r>
+            <w:r>
+              <w:t>obstacle test program</w:t>
             </w:r>
           </w:p>
         </w:tc>
         <w:tc>
           <w:tcPr>
-            <w:tcW w:w="5103" w:type="dxa"/>
+            <w:tcW w:w="4536" w:type="dxa"/>
           </w:tcPr>
           <w:p>
             <w:r>
@@ -2083,7 +2144,7 @@
         </w:tc>
         <w:tc>
           <w:tcPr>
-            <w:tcW w:w="708" w:type="dxa"/>
+            <w:tcW w:w="606" w:type="dxa"/>
             <w:shd w:val="clear" w:color="auto" w:fill="92D050"/>
           </w:tcPr>
           <w:p/>
@@ -2092,66 +2153,80 @@
       <w:tr>
         <w:tc>
           <w:tcPr>
-            <w:tcW w:w="3539" w:type="dxa"/>
+            <w:tcW w:w="2689" w:type="dxa"/>
+            <w:vMerge/>
+          </w:tcPr>
+          <w:p/>
+        </w:tc>
+        <w:tc>
+          <w:tcPr>
+            <w:tcW w:w="4536" w:type="dxa"/>
           </w:tcPr>
           <w:p>
             <w:r>
-              <w:t>Crash into obstacle</w:t>
+              <w:t>All obstacles have a rotation applied</w:t>
             </w:r>
           </w:p>
         </w:tc>
         <w:tc>
           <w:tcPr>
-            <w:tcW w:w="5103" w:type="dxa"/>
+            <w:tcW w:w="606" w:type="dxa"/>
+            <w:shd w:val="clear" w:color="auto" w:fill="92D050"/>
+          </w:tcPr>
+          <w:p/>
+        </w:tc>
+      </w:tr>
+      <w:tr>
+        <w:tc>
+          <w:tcPr>
+            <w:tcW w:w="2689" w:type="dxa"/>
+            <w:vMerge/>
+          </w:tcPr>
+          <w:p/>
+        </w:tc>
+        <w:tc>
+          <w:tcPr>
+            <w:tcW w:w="4536" w:type="dxa"/>
           </w:tcPr>
           <w:p>
             <w:r>
-              <w:t>Kills player</w:t>
+              <w:t>All obstacles have a slight scale</w:t>
+            </w:r>
+            <w:r>
+              <w:t xml:space="preserve"> applied</w:t>
             </w:r>
           </w:p>
         </w:tc>
         <w:tc>
           <w:tcPr>
-            <w:tcW w:w="708" w:type="dxa"/>
-          </w:tcPr>
-          <w:p/>
-        </w:tc>
-      </w:tr>
-      <w:tr>
-        <w:tc>
-          <w:tcPr>
-            <w:tcW w:w="3539" w:type="dxa"/>
-          </w:tcPr>
-          <w:p>
-            <w:r>
-              <w:t>Fly through rect of obstacle without touching mask</w:t>
-            </w:r>
-          </w:p>
-        </w:tc>
-        <w:tc>
-          <w:tcPr>
-            <w:tcW w:w="5103" w:type="dxa"/>
-          </w:tcPr>
-          <w:p>
-            <w:r>
-              <w:t>Player survives</w:t>
-            </w:r>
-          </w:p>
-        </w:tc>
-        <w:tc>
-          <w:tcPr>
-            <w:tcW w:w="708" w:type="dxa"/>
+            <w:tcW w:w="606" w:type="dxa"/>
+            <w:shd w:val="clear" w:color="auto" w:fill="92D050"/>
           </w:tcPr>
           <w:p/>
         </w:tc>
       </w:tr>
     </w:tbl>
+    <w:p>
+      <w:pPr>
+        <w:rPr>
+          <w:noProof/>
+        </w:rPr>
+      </w:pPr>
+    </w:p>
+    <w:p>
+      <w:pPr>
+        <w:rPr>
+          <w:noProof/>
+        </w:rPr>
+      </w:pPr>
+      <w:r>
+        <w:rPr>
+          <w:noProof/>
+        </w:rPr>
+        <w:t>In the testing video a brief stutter can be seen whenever an asteroid is deleted. This is a minor issue and is much less noticeable when I increase the game’s framerate. I think this issue has something to do with the deletion messing with the for loop going through the asteroid list so it sometimes misses an asteroid. I will resolve this issue in the final polish of the game or sooner if it annoys players.</w:t>
+      </w:r>
+    </w:p>
     <w:p/>
-    <w:p>
-      <w:r>
-        <w:br w:type="page"/>
-      </w:r>
-    </w:p>
     <w:p>
       <w:pPr>
         <w:pStyle w:val="Heading1"/>
@@ -2189,6 +2264,9 @@
     </w:p>
     <w:p>
       <w:r>
+        <w:rPr>
+          <w:noProof/>
+        </w:rPr>
         <w:drawing>
           <wp:anchor distT="0" distB="0" distL="114300" distR="114300" simplePos="0" relativeHeight="251673600" behindDoc="0" locked="0" layoutInCell="1" allowOverlap="1" wp14:anchorId="7588D100" wp14:editId="6287C5B8">
             <wp:simplePos x="0" y="0"/>
@@ -2213,7 +2291,7 @@
                     <pic:cNvPicPr/>
                   </pic:nvPicPr>
                   <pic:blipFill>
-                    <a:blip r:embed="rId16"/>
+                    <a:blip r:embed="rId18"/>
                     <a:stretch>
                       <a:fillRect/>
                     </a:stretch>
@@ -2353,6 +2431,67 @@
         <w:t>method of the asteroid return False if it needed to be deleted and then have the Game class handle deleting the asteroid.</w:t>
       </w:r>
     </w:p>
+    <w:p>
+      <w:pPr>
+        <w:pStyle w:val="Heading2"/>
+      </w:pPr>
+      <w:r>
+        <w:t>Player testing</w:t>
+      </w:r>
+    </w:p>
+    <w:p>
+      <w:r>
+        <w:t>At this point I had an opportunity to get a friend to test the game</w:t>
+      </w:r>
+      <w:r>
+        <w:t>,</w:t>
+      </w:r>
+      <w:r>
+        <w:t xml:space="preserve"> </w:t>
+      </w:r>
+      <w:r>
+        <w:t xml:space="preserve">so I asked her to give it a go with minimal instruction. She has some experience playing </w:t>
+      </w:r>
+      <w:r>
+        <w:t>games but does not spend a large amount of time on them, so she is indicative of a typical user.</w:t>
+      </w:r>
+    </w:p>
+    <w:p>
+      <w:r>
+        <w:t>When the game started she immediately tried to control the ship with the arrow keys instead of WASD so I need to add these as a control option.</w:t>
+      </w:r>
+    </w:p>
+    <w:p>
+      <w:r>
+        <w:t xml:space="preserve">While playing she did not notice the flickering issue with the asteroids. </w:t>
+      </w:r>
+    </w:p>
+    <w:p>
+      <w:r>
+        <w:t xml:space="preserve">She did </w:t>
+      </w:r>
+      <w:r>
+        <w:t>note that the asteroids tended to clump together into groups</w:t>
+      </w:r>
+      <w:r>
+        <w:t xml:space="preserve"> which were almost impossible to get through. This is a limitation of my purely random asteroid generation which needs to be </w:t>
+      </w:r>
+      <w:r>
+        <w:t>looked in to.</w:t>
+      </w:r>
+    </w:p>
+    <w:p>
+      <w:r>
+        <w:t xml:space="preserve">She mentioned that </w:t>
+      </w:r>
+      <w:r>
+        <w:t>having the difficulty increase gradually while playing would make it more interesting</w:t>
+      </w:r>
+      <w:r>
+        <w:t xml:space="preserve"> and agreed that this could be done in combination with the player selecting a difficulty to start at.</w:t>
+      </w:r>
+    </w:p>
+    <w:p/>
     <w:p>
       <w:r>
         <w:br w:type="page"/>

</xml_diff>

<commit_message>
Added death menu and restart
</commit_message>
<xml_diff>
--- a/Planning.docx
+++ b/Planning.docx
@@ -37,15 +37,7 @@
         <w:t>, they each require a different skillset to implement</w:t>
       </w:r>
       <w:r>
-        <w:t xml:space="preserve">. I need to be careful with my selection so that I </w:t>
-      </w:r>
-      <w:proofErr w:type="gramStart"/>
-      <w:r>
-        <w:t>don’t</w:t>
-      </w:r>
-      <w:proofErr w:type="gramEnd"/>
-      <w:r>
-        <w:t xml:space="preserve"> pick a project too hard for me to implement or </w:t>
+        <w:t xml:space="preserve">. I need to be careful with my selection so that I don’t pick a project too hard for me to implement or </w:t>
       </w:r>
       <w:r>
         <w:t>one that isn’t fun for players.</w:t>
@@ -58,10 +50,10 @@
         <w:tblLook w:val="04A0" w:firstRow="1" w:lastRow="0" w:firstColumn="1" w:lastColumn="0" w:noHBand="0" w:noVBand="1"/>
       </w:tblPr>
       <w:tblGrid>
-        <w:gridCol w:w="1186"/>
-        <w:gridCol w:w="2813"/>
-        <w:gridCol w:w="2676"/>
-        <w:gridCol w:w="2675"/>
+        <w:gridCol w:w="1133"/>
+        <w:gridCol w:w="2835"/>
+        <w:gridCol w:w="2694"/>
+        <w:gridCol w:w="2692"/>
       </w:tblGrid>
       <w:tr>
         <w:tc>
@@ -144,13 +136,8 @@
             <w:tcW w:w="2694" w:type="dxa"/>
           </w:tcPr>
           <w:p>
-            <w:proofErr w:type="gramStart"/>
-            <w:r>
-              <w:t>Also</w:t>
-            </w:r>
-            <w:proofErr w:type="gramEnd"/>
-            <w:r>
-              <w:t xml:space="preserve"> lots of fun</w:t>
+            <w:r>
+              <w:t>Also lots of fun</w:t>
             </w:r>
           </w:p>
         </w:tc>
@@ -225,15 +212,7 @@
           <w:p/>
           <w:p>
             <w:r>
-              <w:t xml:space="preserve">I </w:t>
-            </w:r>
-            <w:proofErr w:type="gramStart"/>
-            <w:r>
-              <w:t>don’t</w:t>
-            </w:r>
-            <w:proofErr w:type="gramEnd"/>
-            <w:r>
-              <w:t xml:space="preserve"> know</w:t>
+              <w:t>I don’t know</w:t>
             </w:r>
             <w:r>
               <w:t xml:space="preserve"> how to balance moving the players relative to each other while still moving the asteroids past them, this would require a lot of nasty code.</w:t>
@@ -320,18 +299,23 @@
         <w:pStyle w:val="Heading1"/>
       </w:pPr>
       <w:r>
+        <w:lastRenderedPageBreak/>
+        <w:t>Concept</w:t>
+      </w:r>
+    </w:p>
+    <w:p>
+      <w:r>
         <w:rPr>
           <w:noProof/>
         </w:rPr>
-        <w:lastRenderedPageBreak/>
         <w:drawing>
-          <wp:anchor distT="0" distB="0" distL="114300" distR="114300" simplePos="0" relativeHeight="251671552" behindDoc="0" locked="0" layoutInCell="1" allowOverlap="1" wp14:anchorId="582A8C29" wp14:editId="471F0534">
+          <wp:anchor distT="0" distB="0" distL="114300" distR="114300" simplePos="0" relativeHeight="251658246" behindDoc="0" locked="0" layoutInCell="1" allowOverlap="1" wp14:anchorId="582A8C29" wp14:editId="499A2768">
             <wp:simplePos x="0" y="0"/>
             <wp:positionH relativeFrom="margin">
               <wp:align>right</wp:align>
             </wp:positionH>
             <wp:positionV relativeFrom="paragraph">
-              <wp:posOffset>437470</wp:posOffset>
+              <wp:posOffset>6170</wp:posOffset>
             </wp:positionV>
             <wp:extent cx="2420620" cy="3227070"/>
             <wp:effectExtent l="0" t="0" r="0" b="0"/>
@@ -388,11 +372,6 @@
         </w:drawing>
       </w:r>
       <w:r>
-        <w:t>Concept</w:t>
-      </w:r>
-    </w:p>
-    <w:p>
-      <w:r>
         <w:t xml:space="preserve">I want to make </w:t>
       </w:r>
       <w:r>
@@ -515,33 +494,199 @@
         <w:t>The gameplay and control need to be intuitive to those with gaming experience and to those without</w:t>
       </w:r>
       <w:r>
+        <w:t>. S</w:t>
+      </w:r>
+      <w:r>
+        <w:t>o I will need to make use of well</w:t>
+      </w:r>
+      <w:r>
+        <w:t>-</w:t>
+      </w:r>
+      <w:r>
+        <w:t xml:space="preserve">established conventions for gameplay and control </w:t>
+      </w:r>
+      <w:r>
+        <w:t>so that I don’t confuse players that have lots of experience in other games and will expect mine to work in a certain way. I will also need to make sure that these conventions can be understood b</w:t>
+      </w:r>
+      <w:r>
+        <w:t>y new players</w:t>
+      </w:r>
+      <w:r>
+        <w:t xml:space="preserve"> without outside instructions.</w:t>
+      </w:r>
+    </w:p>
+    <w:p>
+      <w:pPr>
+        <w:pStyle w:val="Heading1"/>
+      </w:pPr>
+      <w:r>
+        <w:t>Components</w:t>
+      </w:r>
+    </w:p>
+    <w:p>
+      <w:r>
+        <w:t>Because of the program’s complexity it would be very hard to debug issues if I write the entire program before doing significant testing. To make sure that issues are manageable I need to test modules individually as I complete them. This also means that I need to plan the order in which to develop modules.</w:t>
+      </w:r>
+    </w:p>
+    <w:p>
+      <w:r>
+        <w:t>I will develop the functions for displaying the menu and game, as well as the code for switching between them. These parts will establish the overall structure of the program, so writing and testing them first will ensure that I put all the other parts of the program in the right places.</w:t>
+      </w:r>
+    </w:p>
+    <w:p>
+      <w:pPr>
+        <w:pStyle w:val="Heading2"/>
+      </w:pPr>
+      <w:r>
+        <w:t xml:space="preserve">Player </w:t>
+      </w:r>
+    </w:p>
+    <w:p>
+      <w:r>
+        <w:t xml:space="preserve">The player will be a class </w:t>
+      </w:r>
+      <w:r>
+        <w:t xml:space="preserve">that inherits methods from the pygame sprite class. </w:t>
+      </w:r>
+      <w:r>
+        <w:t xml:space="preserve">It will </w:t>
+      </w:r>
+      <w:r>
+        <w:t>primarily handle moving and drawing the player on screen and will need the following methods:</w:t>
+      </w:r>
+    </w:p>
+    <w:p>
+      <w:r>
+        <w:t>Initialisation method to set up all the variables used by the player</w:t>
+      </w:r>
+      <w:r>
+        <w:t xml:space="preserve"> including placing it on the screen and reading and sprites from files.</w:t>
+      </w:r>
+    </w:p>
+    <w:p>
+      <w:r>
+        <w:t xml:space="preserve">An update position </w:t>
+      </w:r>
+      <w:r>
+        <w:t>method that looks at the state of the input keys and energy bar to update the player’s position</w:t>
+      </w:r>
+      <w:r>
+        <w:t>.</w:t>
+      </w:r>
+    </w:p>
+    <w:p>
+      <w:r>
+        <w:t>Drawing the player will be handled by pygame’s sprite functions and will be done each cycle in the main loop</w:t>
+      </w:r>
+      <w:r>
+        <w:t>.</w:t>
+      </w:r>
+    </w:p>
+    <w:p>
+      <w:r>
+        <w:t>A method to check if the player is colliding with any obstacles</w:t>
+      </w:r>
+      <w:r>
+        <w:t>. This will make use of the sprite functions to quickly check collisions against all the obstacles which will be other sprites stored in a separate container.</w:t>
+      </w:r>
+    </w:p>
+    <w:p>
+      <w:r>
+        <w:lastRenderedPageBreak/>
+        <w:t xml:space="preserve">A destroy method called when the player collides with an obstacle. This </w:t>
+      </w:r>
+      <w:r>
+        <w:t>will handle</w:t>
+      </w:r>
+      <w:r>
+        <w:t xml:space="preserve"> animating the players destruction and </w:t>
+      </w:r>
+      <w:r>
+        <w:t>removing them from the screen.</w:t>
+      </w:r>
+    </w:p>
+    <w:p>
+      <w:pPr>
+        <w:pStyle w:val="Heading2"/>
+      </w:pPr>
+      <w:r>
+        <w:t>Obstacles</w:t>
+      </w:r>
+    </w:p>
+    <w:p>
+      <w:r>
+        <w:t xml:space="preserve">These will also be a class with inheritance from the pygame sprite class. </w:t>
+      </w:r>
+      <w:r>
+        <w:t>Because there will be many obstacle object</w:t>
+      </w:r>
+      <w:r>
+        <w:t>s</w:t>
+      </w:r>
+      <w:r>
+        <w:t xml:space="preserve"> in the game at once I need to </w:t>
+      </w:r>
+      <w:r>
+        <w:t>make the obstacles as simple as possible to keep the game running smoothly.</w:t>
+      </w:r>
+    </w:p>
+    <w:p>
+      <w:pPr>
+        <w:pStyle w:val="Heading2"/>
+      </w:pPr>
+      <w:r>
+        <w:t>Menu loop</w:t>
+      </w:r>
+    </w:p>
+    <w:p>
+      <w:r>
+        <w:t xml:space="preserve">I will need a separate loop for the menu that listens to the players keyboard inputs </w:t>
+      </w:r>
+      <w:r>
+        <w:t xml:space="preserve">and selects menu items accordingly. The menu loop </w:t>
+      </w:r>
+      <w:r>
+        <w:t>should have two states, a main state that has three options: play, controls, and exit</w:t>
+      </w:r>
+      <w:r>
         <w:t xml:space="preserve">. </w:t>
       </w:r>
-      <w:proofErr w:type="gramStart"/>
-      <w:r>
-        <w:t>S</w:t>
-      </w:r>
-      <w:r>
-        <w:t>o</w:t>
-      </w:r>
-      <w:proofErr w:type="gramEnd"/>
-      <w:r>
-        <w:t xml:space="preserve"> I will need to make use of well</w:t>
-      </w:r>
-      <w:r>
-        <w:t>-</w:t>
-      </w:r>
-      <w:r>
-        <w:t xml:space="preserve">established conventions for gameplay and control </w:t>
-      </w:r>
-      <w:r>
-        <w:t>so that I don’t confuse players that have lots of experience in other games and will expect mine to work in a certain way. I will also need to make sure that these conventions can be understood b</w:t>
-      </w:r>
-      <w:r>
-        <w:t>y new players</w:t>
-      </w:r>
-      <w:r>
-        <w:t xml:space="preserve"> without outside instructions.</w:t>
+      <w:r>
+        <w:t>Its second state should be a short list of the games key bindings</w:t>
+      </w:r>
+      <w:r>
+        <w:t>.</w:t>
+      </w:r>
+    </w:p>
+    <w:p>
+      <w:pPr>
+        <w:pStyle w:val="Heading2"/>
+      </w:pPr>
+      <w:r>
+        <w:t>Game loop</w:t>
+      </w:r>
+    </w:p>
+    <w:p>
+      <w:r>
+        <w:t xml:space="preserve">This will handle </w:t>
+      </w:r>
+      <w:r>
+        <w:t xml:space="preserve">playing the game. It will </w:t>
+      </w:r>
+      <w:r>
+        <w:t xml:space="preserve">take user input and </w:t>
+      </w:r>
+      <w:r>
+        <w:t>take actions based on it</w:t>
+      </w:r>
+      <w:r>
+        <w:t xml:space="preserve">. It will call all the other functions needed for the game including </w:t>
+      </w:r>
+      <w:r>
+        <w:t xml:space="preserve">updating game objects and drawing </w:t>
+      </w:r>
+      <w:r>
+        <w:t>them on screen.</w:t>
       </w:r>
     </w:p>
     <w:p>
@@ -549,200 +694,20 @@
         <w:pStyle w:val="Heading1"/>
       </w:pPr>
       <w:r>
-        <w:t>Components</w:t>
-      </w:r>
-    </w:p>
-    <w:p>
-      <w:r>
-        <w:t>Because of the program’s complexity it would be very hard to debug issues if I write the entire program before doing significant testing. To make sure that issues are manageable I need to test modules individually as I complete them. This also means that I need to plan the order in which to develop modules.</w:t>
-      </w:r>
-    </w:p>
-    <w:p>
-      <w:r>
-        <w:t>I will develop the functions for displaying the menu and game, as well as the code for switching between them. These parts will establish the overall structure of the program, so writing and testing them first will ensure that I put all the other parts of the program in the right places.</w:t>
-      </w:r>
-    </w:p>
-    <w:p>
-      <w:pPr>
-        <w:pStyle w:val="Heading2"/>
-      </w:pPr>
-      <w:r>
-        <w:lastRenderedPageBreak/>
-        <w:t xml:space="preserve">Player </w:t>
-      </w:r>
-    </w:p>
-    <w:p>
-      <w:r>
-        <w:t xml:space="preserve">The player will be a class </w:t>
-      </w:r>
-      <w:r>
-        <w:t xml:space="preserve">that inherits methods from the pygame sprite class. </w:t>
-      </w:r>
-      <w:r>
-        <w:t xml:space="preserve">It will </w:t>
-      </w:r>
-      <w:r>
-        <w:t>primarily handle moving and drawing the player on screen and will need the following methods:</w:t>
-      </w:r>
-    </w:p>
-    <w:p>
-      <w:r>
-        <w:t>Initialisation method to set up all the variables used by the player</w:t>
-      </w:r>
-      <w:r>
-        <w:t xml:space="preserve"> including placing it on the screen and reading and sprites from files.</w:t>
-      </w:r>
-    </w:p>
-    <w:p>
-      <w:r>
-        <w:t xml:space="preserve">An update position </w:t>
-      </w:r>
-      <w:r>
-        <w:t>method that looks at the state of the input keys and energy bar to update the player’s position</w:t>
-      </w:r>
-      <w:r>
-        <w:t>.</w:t>
-      </w:r>
-    </w:p>
-    <w:p>
-      <w:r>
-        <w:t>Drawing the player will be handled by pygame’s sprite functions and will be done each cycle in the main loop</w:t>
-      </w:r>
-      <w:r>
-        <w:t>.</w:t>
-      </w:r>
-    </w:p>
-    <w:p>
-      <w:r>
-        <w:t>A method to check if the player is colliding with any obstacles</w:t>
-      </w:r>
-      <w:r>
-        <w:t>. This will make use of the sprite functions to quickly check collisions against all the obstacles which will be other sprites stored in a separate container.</w:t>
-      </w:r>
-    </w:p>
-    <w:p>
-      <w:r>
-        <w:t xml:space="preserve">A destroy method called when the player collides with an obstacle. This </w:t>
-      </w:r>
-      <w:r>
-        <w:t>will handle</w:t>
-      </w:r>
-      <w:r>
-        <w:t xml:space="preserve"> animating the players destruction and </w:t>
-      </w:r>
-      <w:r>
-        <w:t>removing them from the screen.</w:t>
-      </w:r>
-    </w:p>
-    <w:p>
-      <w:pPr>
-        <w:pStyle w:val="Heading2"/>
-      </w:pPr>
-      <w:r>
-        <w:t>Obstacles</w:t>
-      </w:r>
-    </w:p>
-    <w:p>
-      <w:r>
-        <w:t xml:space="preserve">These will also be a class with inheritance from the pygame sprite class. </w:t>
-      </w:r>
-      <w:r>
-        <w:t>Because there will be many obstacle object</w:t>
-      </w:r>
-      <w:r>
-        <w:t>s</w:t>
-      </w:r>
-      <w:r>
-        <w:t xml:space="preserve"> in the game at once I need to </w:t>
-      </w:r>
-      <w:r>
-        <w:t>make the obstacles as simple as possible to keep the game running smoothly.</w:t>
-      </w:r>
-    </w:p>
-    <w:p>
-      <w:pPr>
-        <w:pStyle w:val="Heading2"/>
-      </w:pPr>
-      <w:r>
-        <w:t>Menu loop</w:t>
-      </w:r>
-    </w:p>
-    <w:p>
-      <w:r>
-        <w:t xml:space="preserve">I will need a separate loop for the menu that listens to the players keyboard inputs </w:t>
-      </w:r>
-      <w:r>
-        <w:t xml:space="preserve">and selects menu items accordingly. The menu loop </w:t>
-      </w:r>
-      <w:r>
-        <w:t>should have two states, a main state that has three options: play, controls, and exit</w:t>
-      </w:r>
-      <w:r>
-        <w:t xml:space="preserve">. </w:t>
-      </w:r>
-      <w:r>
-        <w:t>Its second state should be a short list of the games key bindings</w:t>
-      </w:r>
-      <w:r>
-        <w:t>.</w:t>
-      </w:r>
-    </w:p>
-    <w:p>
-      <w:pPr>
-        <w:pStyle w:val="Heading2"/>
-      </w:pPr>
-      <w:r>
-        <w:t>Game loop</w:t>
-      </w:r>
-    </w:p>
-    <w:p>
-      <w:r>
-        <w:t xml:space="preserve">This will handle </w:t>
-      </w:r>
-      <w:r>
-        <w:t xml:space="preserve">playing the game. It will </w:t>
-      </w:r>
-      <w:r>
-        <w:t xml:space="preserve">take user input and </w:t>
-      </w:r>
-      <w:r>
-        <w:t>take actions based on it</w:t>
-      </w:r>
-      <w:r>
-        <w:t xml:space="preserve">. It will call all the other functions needed for the game including </w:t>
-      </w:r>
-      <w:r>
-        <w:t xml:space="preserve">updating game objects and drawing </w:t>
-      </w:r>
-      <w:r>
-        <w:t>them on screen.</w:t>
-      </w:r>
-    </w:p>
-    <w:p>
-      <w:r>
-        <w:br w:type="page"/>
-      </w:r>
-    </w:p>
-    <w:p>
-      <w:pPr>
-        <w:pStyle w:val="Heading1"/>
-      </w:pPr>
-      <w:r>
         <w:rPr>
           <w:noProof/>
         </w:rPr>
-        <w:lastRenderedPageBreak/>
         <w:drawing>
-          <wp:anchor distT="0" distB="0" distL="114300" distR="114300" simplePos="0" relativeHeight="251661312" behindDoc="0" locked="0" layoutInCell="1" allowOverlap="1" wp14:anchorId="71903F83" wp14:editId="072D13C2">
+          <wp:anchor distT="0" distB="0" distL="114300" distR="114300" simplePos="0" relativeHeight="251658241" behindDoc="0" locked="0" layoutInCell="1" allowOverlap="1" wp14:anchorId="71903F83" wp14:editId="0DABBBB8">
             <wp:simplePos x="0" y="0"/>
             <wp:positionH relativeFrom="margin">
-              <wp:posOffset>2469515</wp:posOffset>
+              <wp:posOffset>4026535</wp:posOffset>
             </wp:positionH>
             <wp:positionV relativeFrom="paragraph">
-              <wp:posOffset>5715</wp:posOffset>
+              <wp:posOffset>168275</wp:posOffset>
             </wp:positionV>
-            <wp:extent cx="3466465" cy="2950210"/>
-            <wp:effectExtent l="0" t="0" r="635" b="2540"/>
+            <wp:extent cx="2832735" cy="1960880"/>
+            <wp:effectExtent l="0" t="0" r="5715" b="1270"/>
             <wp:wrapSquare wrapText="bothSides"/>
             <wp:docPr id="2" name="Picture 2"/>
             <wp:cNvGraphicFramePr>
@@ -757,13 +722,13 @@
                   </pic:nvPicPr>
                   <pic:blipFill rotWithShape="1">
                     <a:blip r:embed="rId7"/>
-                    <a:srcRect r="28146"/>
+                    <a:srcRect r="28146" b="18646"/>
                     <a:stretch/>
                   </pic:blipFill>
                   <pic:spPr bwMode="auto">
                     <a:xfrm>
                       <a:off x="0" y="0"/>
-                      <a:ext cx="3466465" cy="2950210"/>
+                      <a:ext cx="2832735" cy="1960880"/>
                     </a:xfrm>
                     <a:prstGeom prst="rect">
                       <a:avLst/>
@@ -1021,7 +986,7 @@
           <w:noProof/>
         </w:rPr>
         <w:drawing>
-          <wp:anchor distT="0" distB="0" distL="114300" distR="114300" simplePos="0" relativeHeight="251666432" behindDoc="0" locked="0" layoutInCell="1" allowOverlap="1" wp14:anchorId="629E824E" wp14:editId="6784EA7E">
+          <wp:anchor distT="0" distB="0" distL="114300" distR="114300" simplePos="0" relativeHeight="251658244" behindDoc="0" locked="0" layoutInCell="1" allowOverlap="1" wp14:anchorId="629E824E" wp14:editId="6784EA7E">
             <wp:simplePos x="0" y="0"/>
             <wp:positionH relativeFrom="margin">
               <wp:align>left</wp:align>
@@ -1087,15 +1052,7 @@
         <w:t xml:space="preserve">Due to the size of the project I need a </w:t>
       </w:r>
       <w:r>
-        <w:t xml:space="preserve">plan for what tasks I should get done and in what order. </w:t>
-      </w:r>
-      <w:proofErr w:type="gramStart"/>
-      <w:r>
-        <w:t>So</w:t>
-      </w:r>
-      <w:proofErr w:type="gramEnd"/>
-      <w:r>
-        <w:t xml:space="preserve"> I drew this to show the flow of the project</w:t>
+        <w:t>plan for what tasks I should get done and in what order. So I drew this to show the flow of the project</w:t>
       </w:r>
       <w:r>
         <w:t xml:space="preserve">. This gives me a much better idea of how much I need to get done and is handy for </w:t>
@@ -1108,16 +1065,126 @@
       <w:pPr>
         <w:rPr>
           <w:rStyle w:val="SubtleEmphasis"/>
-          <w:sz w:val="18"/>
           <w:szCs w:val="18"/>
         </w:rPr>
       </w:pPr>
-      <w:r>
+    </w:p>
+    <w:p>
+      <w:pPr>
         <w:rPr>
           <w:rStyle w:val="SubtleEmphasis"/>
-          <w:sz w:val="18"/>
           <w:szCs w:val="18"/>
         </w:rPr>
+      </w:pPr>
+    </w:p>
+    <w:p>
+      <w:pPr>
+        <w:rPr>
+          <w:rStyle w:val="SubtleEmphasis"/>
+          <w:szCs w:val="18"/>
+        </w:rPr>
+      </w:pPr>
+    </w:p>
+    <w:p>
+      <w:pPr>
+        <w:rPr>
+          <w:rStyle w:val="SubtleEmphasis"/>
+          <w:szCs w:val="18"/>
+        </w:rPr>
+      </w:pPr>
+    </w:p>
+    <w:p>
+      <w:pPr>
+        <w:rPr>
+          <w:rStyle w:val="SubtleEmphasis"/>
+          <w:szCs w:val="18"/>
+        </w:rPr>
+      </w:pPr>
+    </w:p>
+    <w:p>
+      <w:pPr>
+        <w:rPr>
+          <w:rStyle w:val="SubtleEmphasis"/>
+          <w:szCs w:val="18"/>
+        </w:rPr>
+      </w:pPr>
+    </w:p>
+    <w:p>
+      <w:pPr>
+        <w:rPr>
+          <w:rStyle w:val="SubtleEmphasis"/>
+          <w:szCs w:val="18"/>
+        </w:rPr>
+      </w:pPr>
+    </w:p>
+    <w:p>
+      <w:pPr>
+        <w:rPr>
+          <w:rStyle w:val="SubtleEmphasis"/>
+          <w:szCs w:val="18"/>
+        </w:rPr>
+      </w:pPr>
+    </w:p>
+    <w:p>
+      <w:pPr>
+        <w:rPr>
+          <w:rStyle w:val="SubtleEmphasis"/>
+          <w:szCs w:val="18"/>
+        </w:rPr>
+      </w:pPr>
+    </w:p>
+    <w:p>
+      <w:pPr>
+        <w:rPr>
+          <w:rStyle w:val="SubtleEmphasis"/>
+          <w:szCs w:val="18"/>
+        </w:rPr>
+      </w:pPr>
+    </w:p>
+    <w:p>
+      <w:pPr>
+        <w:rPr>
+          <w:rStyle w:val="SubtleEmphasis"/>
+          <w:szCs w:val="18"/>
+        </w:rPr>
+      </w:pPr>
+    </w:p>
+    <w:p>
+      <w:pPr>
+        <w:rPr>
+          <w:rStyle w:val="SubtleEmphasis"/>
+          <w:szCs w:val="18"/>
+        </w:rPr>
+      </w:pPr>
+    </w:p>
+    <w:p>
+      <w:pPr>
+        <w:rPr>
+          <w:rStyle w:val="SubtleEmphasis"/>
+          <w:szCs w:val="18"/>
+        </w:rPr>
+      </w:pPr>
+    </w:p>
+    <w:p>
+      <w:pPr>
+        <w:rPr>
+          <w:rStyle w:val="SubtleEmphasis"/>
+          <w:szCs w:val="18"/>
+        </w:rPr>
+      </w:pPr>
+    </w:p>
+    <w:p>
+      <w:pPr>
+        <w:rPr>
+          <w:rStyle w:val="SubtleEmphasis"/>
+          <w:szCs w:val="18"/>
+        </w:rPr>
+      </w:pPr>
+      <w:r>
+        <w:rPr>
+          <w:rStyle w:val="SubtleEmphasis"/>
+          <w:szCs w:val="18"/>
+        </w:rPr>
         <w:t>Apologies for the shoddy picture</w:t>
       </w:r>
     </w:p>
@@ -1179,15 +1246,7 @@
         <w:t xml:space="preserve">I will first make a very minimal menu as a prototype to work out how to switch between screens. This will also reveal </w:t>
       </w:r>
       <w:r>
-        <w:t xml:space="preserve">the flaws in my initial plan so that I can make a better </w:t>
-      </w:r>
-      <w:proofErr w:type="gramStart"/>
-      <w:r>
-        <w:t>final outcome</w:t>
-      </w:r>
-      <w:proofErr w:type="gramEnd"/>
-      <w:r>
-        <w:t>.</w:t>
+        <w:t>the flaws in my initial plan so that I can make a better final outcome.</w:t>
       </w:r>
     </w:p>
     <w:p>
@@ -1198,9 +1257,8 @@
         <w:rPr>
           <w:noProof/>
         </w:rPr>
-        <w:lastRenderedPageBreak/>
         <w:drawing>
-          <wp:anchor distT="0" distB="0" distL="114300" distR="114300" simplePos="0" relativeHeight="251663360" behindDoc="0" locked="0" layoutInCell="1" allowOverlap="1" wp14:anchorId="43C3167F" wp14:editId="5C6425D9">
+          <wp:anchor distT="0" distB="0" distL="114300" distR="114300" simplePos="0" relativeHeight="251658242" behindDoc="0" locked="0" layoutInCell="1" allowOverlap="1" wp14:anchorId="43C3167F" wp14:editId="5C6425D9">
             <wp:simplePos x="0" y="0"/>
             <wp:positionH relativeFrom="margin">
               <wp:align>right</wp:align>
@@ -1268,15 +1326,7 @@
         <w:br/>
       </w:r>
       <w:r>
-        <w:t xml:space="preserve">defines all the variables and </w:t>
-      </w:r>
-      <w:proofErr w:type="spellStart"/>
-      <w:r>
-        <w:t>gui</w:t>
-      </w:r>
-      <w:proofErr w:type="spellEnd"/>
-      <w:r>
-        <w:t xml:space="preserve"> elements needed for the menus</w:t>
+        <w:t>defines all the variables and gui elements needed for the menus</w:t>
       </w:r>
     </w:p>
     <w:p>
@@ -1314,11 +1364,12 @@
         <w:rPr>
           <w:noProof/>
         </w:rPr>
+        <w:lastRenderedPageBreak/>
         <w:drawing>
-          <wp:anchor distT="0" distB="0" distL="114300" distR="114300" simplePos="0" relativeHeight="251665408" behindDoc="0" locked="0" layoutInCell="1" allowOverlap="1" wp14:anchorId="0E1366C0" wp14:editId="2206D2AB">
+          <wp:anchor distT="0" distB="0" distL="114300" distR="114300" simplePos="0" relativeHeight="251658243" behindDoc="0" locked="0" layoutInCell="1" allowOverlap="1" wp14:anchorId="0E1366C0" wp14:editId="4CB94455">
             <wp:simplePos x="0" y="0"/>
             <wp:positionH relativeFrom="margin">
-              <wp:posOffset>4523740</wp:posOffset>
+              <wp:align>right</wp:align>
             </wp:positionH>
             <wp:positionV relativeFrom="paragraph">
               <wp:posOffset>0</wp:posOffset>
@@ -1364,11 +1415,9 @@
           </wp:anchor>
         </w:drawing>
       </w:r>
-      <w:proofErr w:type="spellStart"/>
       <w:r>
         <w:t>do_main_menu</w:t>
       </w:r>
-      <w:proofErr w:type="spellEnd"/>
       <w:r>
         <w:br/>
       </w:r>
@@ -1390,16 +1439,11 @@
           <w:numId w:val="1"/>
         </w:numPr>
       </w:pPr>
-      <w:proofErr w:type="spellStart"/>
       <w:r>
         <w:t>d</w:t>
       </w:r>
       <w:r>
-        <w:t>o_instruction</w:t>
-      </w:r>
-      <w:proofErr w:type="spellEnd"/>
-      <w:r>
-        <w:t xml:space="preserve"> menu</w:t>
+        <w:t>o_instruction menu</w:t>
       </w:r>
       <w:r>
         <w:br/>
@@ -1414,11 +1458,9 @@
           <w:numId w:val="1"/>
         </w:numPr>
       </w:pPr>
-      <w:proofErr w:type="spellStart"/>
       <w:r>
         <w:t>do_pause_menu</w:t>
       </w:r>
-      <w:proofErr w:type="spellEnd"/>
       <w:r>
         <w:br/>
         <w:t>“”</w:t>
@@ -1430,6 +1472,260 @@
       </w:pPr>
       <w:r>
         <w:t>Testing</w:t>
+      </w:r>
+    </w:p>
+    <w:tbl>
+      <w:tblPr>
+        <w:tblStyle w:val="TableGrid"/>
+        <w:tblW w:w="0" w:type="auto"/>
+        <w:tblLook w:val="04A0" w:firstRow="1" w:lastRow="0" w:firstColumn="1" w:lastColumn="0" w:noHBand="0" w:noVBand="1"/>
+      </w:tblPr>
+      <w:tblGrid>
+        <w:gridCol w:w="3681"/>
+        <w:gridCol w:w="6379"/>
+        <w:gridCol w:w="708"/>
+      </w:tblGrid>
+      <w:tr>
+        <w:tc>
+          <w:tcPr>
+            <w:tcW w:w="3681" w:type="dxa"/>
+            <w:shd w:val="clear" w:color="auto" w:fill="000000" w:themeFill="text1"/>
+          </w:tcPr>
+          <w:p>
+            <w:pPr>
+              <w:rPr>
+                <w:b/>
+                <w:bCs/>
+              </w:rPr>
+            </w:pPr>
+            <w:r>
+              <w:rPr>
+                <w:b/>
+                <w:bCs/>
+              </w:rPr>
+              <w:t>Test</w:t>
+            </w:r>
+          </w:p>
+        </w:tc>
+        <w:tc>
+          <w:tcPr>
+            <w:tcW w:w="6379" w:type="dxa"/>
+            <w:shd w:val="clear" w:color="auto" w:fill="000000" w:themeFill="text1"/>
+          </w:tcPr>
+          <w:p>
+            <w:pPr>
+              <w:rPr>
+                <w:b/>
+                <w:bCs/>
+              </w:rPr>
+            </w:pPr>
+            <w:r>
+              <w:rPr>
+                <w:b/>
+                <w:bCs/>
+              </w:rPr>
+              <w:t>Expected result</w:t>
+            </w:r>
+          </w:p>
+        </w:tc>
+        <w:tc>
+          <w:tcPr>
+            <w:tcW w:w="708" w:type="dxa"/>
+            <w:shd w:val="clear" w:color="auto" w:fill="000000" w:themeFill="text1"/>
+          </w:tcPr>
+          <w:p>
+            <w:pPr>
+              <w:rPr>
+                <w:b/>
+                <w:bCs/>
+              </w:rPr>
+            </w:pPr>
+            <w:r>
+              <w:rPr>
+                <w:b/>
+                <w:bCs/>
+              </w:rPr>
+              <w:t>Pass</w:t>
+            </w:r>
+          </w:p>
+        </w:tc>
+      </w:tr>
+      <w:tr>
+        <w:tc>
+          <w:tcPr>
+            <w:tcW w:w="3681" w:type="dxa"/>
+          </w:tcPr>
+          <w:p>
+            <w:r>
+              <w:t>Try switching between all menus</w:t>
+            </w:r>
+          </w:p>
+        </w:tc>
+        <w:tc>
+          <w:tcPr>
+            <w:tcW w:w="6379" w:type="dxa"/>
+          </w:tcPr>
+          <w:p>
+            <w:r>
+              <w:t xml:space="preserve">Menus are switched quickly. Every sub-menu can be </w:t>
+            </w:r>
+            <w:r>
+              <w:t>exited</w:t>
+            </w:r>
+          </w:p>
+        </w:tc>
+        <w:tc>
+          <w:tcPr>
+            <w:tcW w:w="708" w:type="dxa"/>
+            <w:shd w:val="clear" w:color="auto" w:fill="92D050"/>
+          </w:tcPr>
+          <w:p/>
+        </w:tc>
+      </w:tr>
+      <w:tr>
+        <w:tc>
+          <w:tcPr>
+            <w:tcW w:w="3681" w:type="dxa"/>
+          </w:tcPr>
+          <w:p>
+            <w:r>
+              <w:t>Go into game</w:t>
+            </w:r>
+            <w:r>
+              <w:t>, pause, resume, exit to menu</w:t>
+            </w:r>
+          </w:p>
+        </w:tc>
+        <w:tc>
+          <w:tcPr>
+            <w:tcW w:w="6379" w:type="dxa"/>
+          </w:tcPr>
+          <w:p>
+            <w:r>
+              <w:t>Game switches states quickly and without artifacts</w:t>
+            </w:r>
+            <w:r>
+              <w:t>. Switching between all menus works</w:t>
+            </w:r>
+          </w:p>
+        </w:tc>
+        <w:tc>
+          <w:tcPr>
+            <w:tcW w:w="708" w:type="dxa"/>
+            <w:shd w:val="clear" w:color="auto" w:fill="92D050"/>
+          </w:tcPr>
+          <w:p/>
+        </w:tc>
+      </w:tr>
+      <w:tr>
+        <w:tc>
+          <w:tcPr>
+            <w:tcW w:w="3681" w:type="dxa"/>
+          </w:tcPr>
+          <w:p>
+            <w:r>
+              <w:t>Press escape on main menu</w:t>
+            </w:r>
+          </w:p>
+        </w:tc>
+        <w:tc>
+          <w:tcPr>
+            <w:tcW w:w="6379" w:type="dxa"/>
+          </w:tcPr>
+          <w:p>
+            <w:r>
+              <w:t>Exits program</w:t>
+            </w:r>
+          </w:p>
+        </w:tc>
+        <w:tc>
+          <w:tcPr>
+            <w:tcW w:w="708" w:type="dxa"/>
+            <w:shd w:val="clear" w:color="auto" w:fill="92D050"/>
+          </w:tcPr>
+          <w:p/>
+        </w:tc>
+      </w:tr>
+    </w:tbl>
+    <w:p/>
+    <w:p>
+      <w:pPr>
+        <w:pStyle w:val="Heading2"/>
+      </w:pPr>
+      <w:r>
+        <w:t>Buttons</w:t>
+      </w:r>
+    </w:p>
+    <w:p>
+      <w:r>
+        <w:t xml:space="preserve">The first prototype used keyboard </w:t>
+      </w:r>
+      <w:r>
+        <w:t>shortcuts to move between screens. This is easy to implement but not intuitive for users, so I needed to make a better interface</w:t>
+      </w:r>
+      <w:r>
+        <w:t>. I want to do this by replacing keyboard shortcuts with buttons</w:t>
+      </w:r>
+      <w:r>
+        <w:t xml:space="preserve">. </w:t>
+      </w:r>
+    </w:p>
+    <w:p>
+      <w:r>
+        <w:t>These buttons need to provide visual feedback to the user</w:t>
+      </w:r>
+      <w:r>
+        <w:t>.</w:t>
+      </w:r>
+      <w:r>
+        <w:t xml:space="preserve"> I want them to have three states: idle, hover</w:t>
+      </w:r>
+      <w:r>
+        <w:t>, and pressed. The hover state will make the button appear slightly different when the mouse hovers over it, this will confirm to the user that this is a button and makes the menu more interesting</w:t>
+      </w:r>
+      <w:r>
+        <w:t xml:space="preserve">. The pressed state shows the button depressed for as long as the mouse button is held down for. I want the buttons to execute their linked command </w:t>
+      </w:r>
+      <w:r>
+        <w:t>when the mouse button is released.</w:t>
+      </w:r>
+    </w:p>
+    <w:p>
+      <w:r>
+        <w:t>I learnt from the first prototype that pygame elem</w:t>
+      </w:r>
+      <w:r>
+        <w:t>ents such as text take a lot of code to create so I need a good way to organize this. I will make the buttons a class that has a method for updating the button’s state, and a method for rendering the button.</w:t>
+      </w:r>
+      <w:r>
+        <w:t xml:space="preserve"> </w:t>
+      </w:r>
+    </w:p>
+    <w:p>
+      <w:r>
+        <w:t xml:space="preserve">I will use images for the buttons to give me the most </w:t>
+      </w:r>
+      <w:r>
+        <w:t>options for their appearance. Each button will need an image for each of its states.</w:t>
+      </w:r>
+      <w:r>
+        <w:t xml:space="preserve"> I may need to trial multiple button designs to see which one users like the most</w:t>
+      </w:r>
+      <w:r>
+        <w:t>.</w:t>
+      </w:r>
+    </w:p>
+    <w:p>
+      <w:r>
+        <w:t>I want the images for each button to be placed in their own folder. The path to the folder can be passed to the button when initialising it to easily change graphics.</w:t>
+      </w:r>
+    </w:p>
+    <w:p>
+      <w:pPr>
+        <w:pStyle w:val="Heading3"/>
+      </w:pPr>
+      <w:r>
+        <w:t>Testing plan</w:t>
       </w:r>
     </w:p>
     <w:tbl>
@@ -1515,7 +1811,7 @@
           </w:tcPr>
           <w:p>
             <w:r>
-              <w:t>Try switching between all menus</w:t>
+              <w:t>Hover over buttons, the move cursor off screen</w:t>
             </w:r>
           </w:p>
         </w:tc>
@@ -1525,10 +1821,7 @@
           </w:tcPr>
           <w:p>
             <w:r>
-              <w:t xml:space="preserve">Menus are switched quickly. Every sub-menu can be </w:t>
-            </w:r>
-            <w:r>
-              <w:t>exited</w:t>
+              <w:t>Buttons show their hover graphic as long at the buttons are hovered over.</w:t>
             </w:r>
           </w:p>
         </w:tc>
@@ -1547,10 +1840,7 @@
           </w:tcPr>
           <w:p>
             <w:r>
-              <w:t>Go into game</w:t>
-            </w:r>
-            <w:r>
-              <w:t>, pause, resume, exit to menu</w:t>
+              <w:t>Pressing and releasing a button</w:t>
             </w:r>
           </w:p>
         </w:tc>
@@ -1560,10 +1850,7 @@
           </w:tcPr>
           <w:p>
             <w:r>
-              <w:t>Game switches states quickly and without artifacts</w:t>
-            </w:r>
-            <w:r>
-              <w:t>. Switching between all menus works</w:t>
+              <w:t>Calls the linked command</w:t>
             </w:r>
           </w:p>
         </w:tc>
@@ -1582,7 +1869,7 @@
           </w:tcPr>
           <w:p>
             <w:r>
-              <w:t>Press escape on main menu</w:t>
+              <w:t>Press a button and drag across to another button.</w:t>
             </w:r>
           </w:p>
         </w:tc>
@@ -1592,7 +1879,7 @@
           </w:tcPr>
           <w:p>
             <w:r>
-              <w:t>Exits program</w:t>
+              <w:t>Pressed graphic is only shown on the button that the cursor is directly over.</w:t>
             </w:r>
           </w:p>
         </w:tc>
@@ -1605,265 +1892,11 @@
         </w:tc>
       </w:tr>
     </w:tbl>
-    <w:p/>
-    <w:p>
-      <w:pPr>
-        <w:pStyle w:val="Heading2"/>
-      </w:pPr>
-      <w:r>
-        <w:t>Buttons</w:t>
-      </w:r>
-    </w:p>
-    <w:p>
-      <w:r>
-        <w:t xml:space="preserve">The first prototype used keyboard </w:t>
-      </w:r>
-      <w:r>
-        <w:t>shortcuts to move between screens. This is easy to implement but not intuitive for users, so I needed to make a better interface</w:t>
-      </w:r>
-      <w:r>
-        <w:t>. I want to do this by replacing keyboard shortcuts with buttons</w:t>
-      </w:r>
-      <w:r>
-        <w:t xml:space="preserve">. </w:t>
-      </w:r>
-    </w:p>
-    <w:p>
-      <w:r>
-        <w:t>These buttons need to provide visual feedback to the user</w:t>
-      </w:r>
-      <w:r>
-        <w:t>.</w:t>
-      </w:r>
-      <w:r>
-        <w:t xml:space="preserve"> I want them to have three states: idle, hover</w:t>
-      </w:r>
-      <w:r>
-        <w:t>, and pressed. The hover state will make the button appear slightly different when the mouse hovers over it, this will confirm to the user that this is a button and makes the menu more interesting</w:t>
-      </w:r>
-      <w:r>
-        <w:t xml:space="preserve">. The pressed state shows the button depressed for as long as the mouse button is held down for. I want the buttons to execute their linked command </w:t>
-      </w:r>
-      <w:r>
-        <w:t>when the mouse button is released.</w:t>
-      </w:r>
-    </w:p>
-    <w:p>
-      <w:r>
-        <w:t>I learnt from the first prototype that pygame elem</w:t>
-      </w:r>
-      <w:r>
-        <w:t>ents such as text take a lot of code to create so I need a good way to organize this. I will make the buttons a class that has a method for updating the button’s state, and a method for rendering the button.</w:t>
-      </w:r>
-      <w:r>
-        <w:t xml:space="preserve"> </w:t>
-      </w:r>
-    </w:p>
-    <w:p>
-      <w:r>
-        <w:t xml:space="preserve">I will use images for the buttons to give me the most </w:t>
-      </w:r>
-      <w:r>
-        <w:t>options for their appearance. Each button will need an image for each of its states.</w:t>
-      </w:r>
-      <w:r>
-        <w:t xml:space="preserve"> I may need to trial multiple </w:t>
-      </w:r>
-      <w:proofErr w:type="gramStart"/>
-      <w:r>
-        <w:t>button</w:t>
-      </w:r>
-      <w:proofErr w:type="gramEnd"/>
-      <w:r>
-        <w:t xml:space="preserve"> designs to see which one users like the most</w:t>
-      </w:r>
-      <w:r>
-        <w:t>.</w:t>
-      </w:r>
-    </w:p>
-    <w:p>
-      <w:r>
-        <w:t>I want the images for each button to be placed in their own folder. The path to the folder can be passed to the button when initialising it to easily change graphics.</w:t>
-      </w:r>
-    </w:p>
     <w:p>
       <w:pPr>
         <w:pStyle w:val="Heading3"/>
       </w:pPr>
       <w:r>
-        <w:lastRenderedPageBreak/>
-        <w:t>Testing plan</w:t>
-      </w:r>
-    </w:p>
-    <w:tbl>
-      <w:tblPr>
-        <w:tblStyle w:val="TableGrid"/>
-        <w:tblW w:w="0" w:type="auto"/>
-        <w:tblLook w:val="04A0" w:firstRow="1" w:lastRow="0" w:firstColumn="1" w:lastColumn="0" w:noHBand="0" w:noVBand="1"/>
-      </w:tblPr>
-      <w:tblGrid>
-        <w:gridCol w:w="3539"/>
-        <w:gridCol w:w="5103"/>
-        <w:gridCol w:w="708"/>
-      </w:tblGrid>
-      <w:tr>
-        <w:tc>
-          <w:tcPr>
-            <w:tcW w:w="3539" w:type="dxa"/>
-            <w:shd w:val="clear" w:color="auto" w:fill="000000" w:themeFill="text1"/>
-          </w:tcPr>
-          <w:p>
-            <w:pPr>
-              <w:rPr>
-                <w:b/>
-                <w:bCs/>
-              </w:rPr>
-            </w:pPr>
-            <w:r>
-              <w:rPr>
-                <w:b/>
-                <w:bCs/>
-              </w:rPr>
-              <w:t>Test</w:t>
-            </w:r>
-          </w:p>
-        </w:tc>
-        <w:tc>
-          <w:tcPr>
-            <w:tcW w:w="5103" w:type="dxa"/>
-            <w:shd w:val="clear" w:color="auto" w:fill="000000" w:themeFill="text1"/>
-          </w:tcPr>
-          <w:p>
-            <w:pPr>
-              <w:rPr>
-                <w:b/>
-                <w:bCs/>
-              </w:rPr>
-            </w:pPr>
-            <w:r>
-              <w:rPr>
-                <w:b/>
-                <w:bCs/>
-              </w:rPr>
-              <w:t>Expected result</w:t>
-            </w:r>
-          </w:p>
-        </w:tc>
-        <w:tc>
-          <w:tcPr>
-            <w:tcW w:w="708" w:type="dxa"/>
-            <w:shd w:val="clear" w:color="auto" w:fill="000000" w:themeFill="text1"/>
-          </w:tcPr>
-          <w:p>
-            <w:pPr>
-              <w:rPr>
-                <w:b/>
-                <w:bCs/>
-              </w:rPr>
-            </w:pPr>
-            <w:r>
-              <w:rPr>
-                <w:b/>
-                <w:bCs/>
-              </w:rPr>
-              <w:t>Pass</w:t>
-            </w:r>
-          </w:p>
-        </w:tc>
-      </w:tr>
-      <w:tr>
-        <w:tc>
-          <w:tcPr>
-            <w:tcW w:w="3539" w:type="dxa"/>
-          </w:tcPr>
-          <w:p>
-            <w:r>
-              <w:t>Hover over buttons, the move cursor off screen</w:t>
-            </w:r>
-          </w:p>
-        </w:tc>
-        <w:tc>
-          <w:tcPr>
-            <w:tcW w:w="5103" w:type="dxa"/>
-          </w:tcPr>
-          <w:p>
-            <w:r>
-              <w:t>Buttons show their hover graphic as long at the buttons are hovered over.</w:t>
-            </w:r>
-          </w:p>
-        </w:tc>
-        <w:tc>
-          <w:tcPr>
-            <w:tcW w:w="708" w:type="dxa"/>
-            <w:shd w:val="clear" w:color="auto" w:fill="92D050"/>
-          </w:tcPr>
-          <w:p/>
-        </w:tc>
-      </w:tr>
-      <w:tr>
-        <w:tc>
-          <w:tcPr>
-            <w:tcW w:w="3539" w:type="dxa"/>
-          </w:tcPr>
-          <w:p>
-            <w:r>
-              <w:t>Pressing and releasing a button</w:t>
-            </w:r>
-          </w:p>
-        </w:tc>
-        <w:tc>
-          <w:tcPr>
-            <w:tcW w:w="5103" w:type="dxa"/>
-          </w:tcPr>
-          <w:p>
-            <w:r>
-              <w:t>Calls the linked command</w:t>
-            </w:r>
-          </w:p>
-        </w:tc>
-        <w:tc>
-          <w:tcPr>
-            <w:tcW w:w="708" w:type="dxa"/>
-            <w:shd w:val="clear" w:color="auto" w:fill="92D050"/>
-          </w:tcPr>
-          <w:p/>
-        </w:tc>
-      </w:tr>
-      <w:tr>
-        <w:tc>
-          <w:tcPr>
-            <w:tcW w:w="3539" w:type="dxa"/>
-          </w:tcPr>
-          <w:p>
-            <w:r>
-              <w:t>Press a button and drag across to another button.</w:t>
-            </w:r>
-          </w:p>
-        </w:tc>
-        <w:tc>
-          <w:tcPr>
-            <w:tcW w:w="5103" w:type="dxa"/>
-          </w:tcPr>
-          <w:p>
-            <w:r>
-              <w:t>Pressed graphic is only shown on the button that the cursor is directly over.</w:t>
-            </w:r>
-          </w:p>
-        </w:tc>
-        <w:tc>
-          <w:tcPr>
-            <w:tcW w:w="708" w:type="dxa"/>
-            <w:shd w:val="clear" w:color="auto" w:fill="92D050"/>
-          </w:tcPr>
-          <w:p/>
-        </w:tc>
-      </w:tr>
-    </w:tbl>
-    <w:p>
-      <w:pPr>
-        <w:pStyle w:val="Heading3"/>
-      </w:pPr>
-      <w:r>
         <w:t>Menu testing video</w:t>
       </w:r>
     </w:p>
@@ -1873,7 +1906,7 @@
           <w:noProof/>
         </w:rPr>
         <w:drawing>
-          <wp:anchor distT="0" distB="0" distL="114300" distR="114300" simplePos="0" relativeHeight="251659264" behindDoc="0" locked="0" layoutInCell="1" allowOverlap="1" wp14:anchorId="64A69819" wp14:editId="641981FC">
+          <wp:anchor distT="0" distB="0" distL="114300" distR="114300" simplePos="0" relativeHeight="251658240" behindDoc="0" locked="0" layoutInCell="1" allowOverlap="1" wp14:anchorId="64A69819" wp14:editId="641981FC">
             <wp:simplePos x="0" y="0"/>
             <wp:positionH relativeFrom="margin">
               <wp:align>left</wp:align>
@@ -1953,6 +1986,7 @@
         <w:pStyle w:val="Heading1"/>
       </w:pPr>
       <w:r>
+        <w:lastRenderedPageBreak/>
         <w:t>Trello Board</w:t>
       </w:r>
     </w:p>
@@ -1962,13 +1996,13 @@
           <w:noProof/>
         </w:rPr>
         <w:drawing>
-          <wp:anchor distT="0" distB="0" distL="114300" distR="114300" simplePos="0" relativeHeight="251670528" behindDoc="0" locked="0" layoutInCell="1" allowOverlap="1" wp14:anchorId="1DEC7C00" wp14:editId="7D605413">
+          <wp:anchor distT="0" distB="0" distL="114300" distR="114300" simplePos="0" relativeHeight="251658245" behindDoc="0" locked="0" layoutInCell="1" allowOverlap="1" wp14:anchorId="1DEC7C00" wp14:editId="5A0B187A">
             <wp:simplePos x="0" y="0"/>
             <wp:positionH relativeFrom="margin">
               <wp:align>right</wp:align>
             </wp:positionH>
             <wp:positionV relativeFrom="paragraph">
-              <wp:posOffset>537934</wp:posOffset>
+              <wp:posOffset>3154</wp:posOffset>
             </wp:positionV>
             <wp:extent cx="4126230" cy="3025775"/>
             <wp:effectExtent l="0" t="0" r="7620" b="3175"/>
@@ -2068,7 +2102,6 @@
         <w:pStyle w:val="Heading1"/>
       </w:pPr>
       <w:r>
-        <w:lastRenderedPageBreak/>
         <w:t>Obstacle planning</w:t>
       </w:r>
     </w:p>
@@ -2118,19 +2151,7 @@
           <w:rPr>
             <w:rStyle w:val="Hyperlink"/>
           </w:rPr>
-          <w:t>sp</w:t>
-        </w:r>
-        <w:r>
-          <w:rPr>
-            <w:rStyle w:val="Hyperlink"/>
-          </w:rPr>
-          <w:t>r</w:t>
-        </w:r>
-        <w:r>
-          <w:rPr>
-            <w:rStyle w:val="Hyperlink"/>
-          </w:rPr>
-          <w:t>ite.collide</w:t>
+          <w:t>sprite.collide</w:t>
         </w:r>
         <w:r>
           <w:rPr>
@@ -2175,15 +2196,7 @@
         <w:t xml:space="preserve">I will also need to get a mask for the player sprite. Then I can </w:t>
       </w:r>
       <w:r>
-        <w:t xml:space="preserve">check collisions between the player and each asteroid. If this is too </w:t>
-      </w:r>
-      <w:proofErr w:type="gramStart"/>
-      <w:r>
-        <w:t>slow</w:t>
-      </w:r>
-      <w:proofErr w:type="gramEnd"/>
-      <w:r>
-        <w:t xml:space="preserve"> I may need to restrict the check to only include </w:t>
+        <w:t xml:space="preserve">check collisions between the player and each asteroid. If this is too slow I may need to restrict the check to only include </w:t>
       </w:r>
       <w:r>
         <w:t>obstacles that are far enough down the screen to hit the player.</w:t>
@@ -2331,14 +2344,15 @@
         <w:rPr>
           <w:noProof/>
         </w:rPr>
+        <w:lastRenderedPageBreak/>
         <w:drawing>
-          <wp:anchor distT="0" distB="0" distL="114300" distR="114300" simplePos="0" relativeHeight="251674624" behindDoc="0" locked="0" layoutInCell="1" allowOverlap="1" wp14:anchorId="6297ED2E" wp14:editId="39C8BBB8">
+          <wp:anchor distT="0" distB="0" distL="114300" distR="114300" simplePos="0" relativeHeight="251658248" behindDoc="0" locked="0" layoutInCell="1" allowOverlap="1" wp14:anchorId="6297ED2E" wp14:editId="2CC677DF">
             <wp:simplePos x="0" y="0"/>
             <wp:positionH relativeFrom="column">
-              <wp:posOffset>5136547</wp:posOffset>
+              <wp:posOffset>5105519</wp:posOffset>
             </wp:positionH>
             <wp:positionV relativeFrom="paragraph">
-              <wp:posOffset>260662</wp:posOffset>
+              <wp:posOffset>4628</wp:posOffset>
             </wp:positionV>
             <wp:extent cx="816610" cy="1115695"/>
             <wp:effectExtent l="0" t="0" r="2540" b="8255"/>
@@ -2414,7 +2428,7 @@
       <w:tblGrid>
         <w:gridCol w:w="2689"/>
         <w:gridCol w:w="4536"/>
-        <w:gridCol w:w="618"/>
+        <w:gridCol w:w="606"/>
       </w:tblGrid>
       <w:tr>
         <w:tc>
@@ -2596,7 +2610,6 @@
         <w:pStyle w:val="Heading1"/>
       </w:pPr>
       <w:r>
-        <w:lastRenderedPageBreak/>
         <w:t>Integration of components</w:t>
       </w:r>
     </w:p>
@@ -2611,29 +2624,13 @@
         <w:t xml:space="preserve"> I have been </w:t>
       </w:r>
       <w:r>
-        <w:t xml:space="preserve">developing the game in separate </w:t>
-      </w:r>
-      <w:proofErr w:type="gramStart"/>
-      <w:r>
-        <w:t>parts</w:t>
-      </w:r>
-      <w:proofErr w:type="gramEnd"/>
-      <w:r>
-        <w:t xml:space="preserve"> but I need to bring these together for the game to function as a whole</w:t>
-      </w:r>
-      <w:r>
-        <w:t xml:space="preserve">. I will need to make a main file that handles setting up the </w:t>
-      </w:r>
-      <w:proofErr w:type="gramStart"/>
-      <w:r>
-        <w:t>window</w:t>
-      </w:r>
-      <w:r>
-        <w:t>, and</w:t>
-      </w:r>
-      <w:proofErr w:type="gramEnd"/>
-      <w:r>
-        <w:t xml:space="preserve"> managing the game and menu loops. </w:t>
+        <w:t>developing the game in separate parts but I need to bring these together for the game to function as a whole</w:t>
+      </w:r>
+      <w:r>
+        <w:t>. I will need to make a main file that handles setting up the window</w:t>
+      </w:r>
+      <w:r>
+        <w:t xml:space="preserve">, and managing the game and menu loops. </w:t>
       </w:r>
       <w:r>
         <w:t xml:space="preserve">I am not currently sure how to do this so I will make a prototype version </w:t>
@@ -2648,7 +2645,7 @@
           <w:noProof/>
         </w:rPr>
         <w:drawing>
-          <wp:anchor distT="0" distB="0" distL="114300" distR="114300" simplePos="0" relativeHeight="251673600" behindDoc="0" locked="0" layoutInCell="1" allowOverlap="1" wp14:anchorId="7588D100" wp14:editId="6287C5B8">
+          <wp:anchor distT="0" distB="0" distL="114300" distR="114300" simplePos="0" relativeHeight="251658247" behindDoc="0" locked="0" layoutInCell="1" allowOverlap="1" wp14:anchorId="7588D100" wp14:editId="6287C5B8">
             <wp:simplePos x="0" y="0"/>
             <wp:positionH relativeFrom="margin">
               <wp:align>right</wp:align>
@@ -2844,15 +2841,7 @@
     </w:p>
     <w:p>
       <w:r>
-        <w:t xml:space="preserve">When the game </w:t>
-      </w:r>
-      <w:proofErr w:type="gramStart"/>
-      <w:r>
-        <w:t>started</w:t>
-      </w:r>
-      <w:proofErr w:type="gramEnd"/>
-      <w:r>
-        <w:t xml:space="preserve"> she immediately tried to control the ship with the arrow keys instead of WASD so I need to add these as a control option.</w:t>
+        <w:t>When the game started she immediately tried to control the ship with the arrow keys instead of WASD so I need to add these as a control option.</w:t>
       </w:r>
     </w:p>
     <w:p>
@@ -2890,14 +2879,16 @@
         <w:t>I added these corrections to my Trello to-do list.</w:t>
       </w:r>
     </w:p>
-    <w:p/>
-    <w:p>
-      <w:pPr>
-        <w:pStyle w:val="Heading2"/>
+    <w:p>
+      <w:pPr>
+        <w:pStyle w:val="Heading1"/>
       </w:pPr>
       <w:r>
         <w:lastRenderedPageBreak/>
-        <w:t>Obstacle-Player collisions</w:t>
+        <w:t>O</w:t>
+      </w:r>
+      <w:r>
+        <w:t>bstacle-Player collisions</w:t>
       </w:r>
     </w:p>
     <w:p>
@@ -2905,15 +2896,7 @@
         <w:t>I need to enable collisions between the player and obstacles</w:t>
       </w:r>
       <w:r>
-        <w:t xml:space="preserve">. </w:t>
-      </w:r>
-      <w:proofErr w:type="gramStart"/>
-      <w:r>
-        <w:t>Firstly</w:t>
-      </w:r>
-      <w:proofErr w:type="gramEnd"/>
-      <w:r>
-        <w:t xml:space="preserve"> I will write a function that checks </w:t>
+        <w:t xml:space="preserve">. Firstly I will write a function that checks </w:t>
       </w:r>
       <w:r>
         <w:t xml:space="preserve">for collisions and then prints </w:t>
@@ -2958,29 +2941,286 @@
         <w:t xml:space="preserve"> The program could then use this information to terminate the bullet and the asteroid that it is colliding with.</w:t>
       </w:r>
     </w:p>
-    <w:p/>
-    <w:p/>
-    <w:p>
-      <w:r>
-        <w:br w:type="page"/>
-      </w:r>
-    </w:p>
-    <w:p/>
+    <w:p>
+      <w:pPr>
+        <w:pStyle w:val="Heading3"/>
+      </w:pPr>
+      <w:r>
+        <w:t>Change of plan</w:t>
+      </w:r>
+    </w:p>
+    <w:p>
+      <w:r>
+        <w:t>I realized that this function that I was trying to make already existed in the pygame sprite library</w:t>
+      </w:r>
+      <w:r>
+        <w:t>. After some more research I found that some other methods could also be replaced by the sprite library, I needed to place the sprites into group objects for these to work which required some small changes to how I call the update and blit methods of the asteroids and player</w:t>
+      </w:r>
+      <w:r>
+        <w:t xml:space="preserve">. The blit method was removed because the sprite group object has a draw method that blits all </w:t>
+      </w:r>
+      <w:r>
+        <w:t>its contained sprites.</w:t>
+      </w:r>
+    </w:p>
+    <w:p>
+      <w:pPr>
+        <w:spacing w:after="0"/>
+      </w:pPr>
+      <w:r>
+        <w:t>I was able to detect collisions using this function:</w:t>
+      </w:r>
+    </w:p>
+    <w:p>
+      <w:pPr>
+        <w:shd w:val="clear" w:color="auto" w:fill="FFFCF6"/>
+        <w:tabs>
+          <w:tab w:val="left" w:pos="916"/>
+          <w:tab w:val="left" w:pos="1832"/>
+          <w:tab w:val="left" w:pos="2748"/>
+          <w:tab w:val="left" w:pos="3664"/>
+          <w:tab w:val="left" w:pos="4580"/>
+          <w:tab w:val="left" w:pos="5496"/>
+          <w:tab w:val="left" w:pos="6412"/>
+          <w:tab w:val="left" w:pos="7328"/>
+          <w:tab w:val="left" w:pos="8244"/>
+          <w:tab w:val="left" w:pos="9160"/>
+          <w:tab w:val="left" w:pos="10076"/>
+          <w:tab w:val="left" w:pos="10992"/>
+          <w:tab w:val="left" w:pos="11908"/>
+          <w:tab w:val="left" w:pos="12824"/>
+          <w:tab w:val="left" w:pos="13740"/>
+          <w:tab w:val="left" w:pos="14656"/>
+        </w:tabs>
+        <w:spacing w:line="240" w:lineRule="auto"/>
+        <w:rPr>
+          <w:rFonts w:ascii="JetBrains Mono" w:eastAsia="Times New Roman" w:hAnsi="JetBrains Mono" w:cs="Courier New"/>
+          <w:color w:val="24292E"/>
+          <w:szCs w:val="18"/>
+          <w:lang w:eastAsia="en-NZ"/>
+        </w:rPr>
+      </w:pPr>
+      <w:r>
+        <w:rPr>
+          <w:noProof/>
+        </w:rPr>
+        <w:drawing>
+          <wp:anchor distT="0" distB="0" distL="114300" distR="114300" simplePos="0" relativeHeight="251659272" behindDoc="0" locked="0" layoutInCell="1" allowOverlap="1" wp14:anchorId="76D9F58C" wp14:editId="5D61420E">
+            <wp:simplePos x="0" y="0"/>
+            <wp:positionH relativeFrom="margin">
+              <wp:align>right</wp:align>
+            </wp:positionH>
+            <wp:positionV relativeFrom="paragraph">
+              <wp:posOffset>253606</wp:posOffset>
+            </wp:positionV>
+            <wp:extent cx="1767840" cy="1000760"/>
+            <wp:effectExtent l="0" t="0" r="3810" b="8890"/>
+            <wp:wrapSquare wrapText="bothSides"/>
+            <wp:docPr id="10" name="Video 10" descr="Collision detection testing">
+              <a:hlinkClick xmlns:a="http://schemas.openxmlformats.org/drawingml/2006/main" r:id="rId19"/>
+            </wp:docPr>
+            <wp:cNvGraphicFramePr>
+              <a:graphicFrameLocks xmlns:a="http://schemas.openxmlformats.org/drawingml/2006/main" noChangeAspect="1"/>
+            </wp:cNvGraphicFramePr>
+            <a:graphic xmlns:a="http://schemas.openxmlformats.org/drawingml/2006/main">
+              <a:graphicData uri="http://schemas.openxmlformats.org/drawingml/2006/picture">
+                <pic:pic xmlns:pic="http://schemas.openxmlformats.org/drawingml/2006/picture">
+                  <pic:nvPicPr>
+                    <pic:cNvPr id="10" name="Video 10" descr="Collision detection testing">
+                      <a:hlinkClick r:id="rId19"/>
+                    </pic:cNvPr>
+                    <pic:cNvPicPr/>
+                  </pic:nvPicPr>
+                  <pic:blipFill rotWithShape="1">
+                    <a:blip r:embed="rId20" cstate="print">
+                      <a:extLst>
+                        <a:ext uri="{28A0092B-C50C-407E-A947-70E740481C1C}">
+                          <a14:useLocalDpi xmlns:a14="http://schemas.microsoft.com/office/drawing/2010/main" val="0"/>
+                        </a:ext>
+                        <a:ext uri="{C809E66F-F1BF-436E-b5F7-EEA9579F0CBA}">
+                          <wp15:webVideoPr xmlns:wp15="http://schemas.microsoft.com/office/word/2012/wordprocessingDrawing" embeddedHtml="&lt;iframe width=&quot;480&quot; height=&quot;270&quot; src=&quot;https://www.youtube.com/embed/37ZI2CFD00M?feature=oembed&quot; frameborder=&quot;0&quot; allow=&quot;accelerometer; autoplay; encrypted-media; gyroscope; picture-in-picture&quot; allowfullscreen=&quot;&quot;&gt;&lt;/iframe&gt;" h="270" w="480"/>
+                        </a:ext>
+                      </a:extLst>
+                    </a:blip>
+                    <a:srcRect t="12831" b="11699"/>
+                    <a:stretch/>
+                  </pic:blipFill>
+                  <pic:spPr bwMode="auto">
+                    <a:xfrm>
+                      <a:off x="0" y="0"/>
+                      <a:ext cx="1767840" cy="1000760"/>
+                    </a:xfrm>
+                    <a:prstGeom prst="rect">
+                      <a:avLst/>
+                    </a:prstGeom>
+                    <a:ln>
+                      <a:noFill/>
+                    </a:ln>
+                    <a:extLst>
+                      <a:ext uri="{53640926-AAD7-44D8-BBD7-CCE9431645EC}">
+                        <a14:shadowObscured xmlns:a14="http://schemas.microsoft.com/office/drawing/2010/main"/>
+                      </a:ext>
+                    </a:extLst>
+                  </pic:spPr>
+                </pic:pic>
+              </a:graphicData>
+            </a:graphic>
+            <wp14:sizeRelH relativeFrom="margin">
+              <wp14:pctWidth>0</wp14:pctWidth>
+            </wp14:sizeRelH>
+            <wp14:sizeRelV relativeFrom="margin">
+              <wp14:pctHeight>0</wp14:pctHeight>
+            </wp14:sizeRelV>
+          </wp:anchor>
+        </w:drawing>
+      </w:r>
+      <w:r>
+        <w:rPr>
+          <w:rFonts w:ascii="JetBrains Mono" w:eastAsia="Times New Roman" w:hAnsi="JetBrains Mono" w:cs="Courier New"/>
+          <w:color w:val="24292E"/>
+          <w:szCs w:val="18"/>
+          <w:lang w:eastAsia="en-NZ"/>
+        </w:rPr>
+        <w:t>pygame.sprite.</w:t>
+      </w:r>
+      <w:r>
+        <w:rPr>
+          <w:rFonts w:ascii="JetBrains Mono" w:eastAsia="Times New Roman" w:hAnsi="JetBrains Mono" w:cs="Courier New"/>
+          <w:color w:val="6F42C1"/>
+          <w:szCs w:val="18"/>
+          <w:lang w:eastAsia="en-NZ"/>
+        </w:rPr>
+        <w:t>spritecollide</w:t>
+      </w:r>
+      <w:r>
+        <w:rPr>
+          <w:rFonts w:ascii="JetBrains Mono" w:eastAsia="Times New Roman" w:hAnsi="JetBrains Mono" w:cs="Courier New"/>
+          <w:color w:val="24292E"/>
+          <w:szCs w:val="18"/>
+          <w:lang w:eastAsia="en-NZ"/>
+        </w:rPr>
+        <w:t>(</w:t>
+      </w:r>
+      <w:r>
+        <w:rPr>
+          <w:rFonts w:ascii="JetBrains Mono" w:eastAsia="Times New Roman" w:hAnsi="JetBrains Mono" w:cs="Courier New"/>
+          <w:color w:val="E36209"/>
+          <w:szCs w:val="18"/>
+          <w:lang w:eastAsia="en-NZ"/>
+        </w:rPr>
+        <w:t>primary</w:t>
+      </w:r>
+      <w:r>
+        <w:rPr>
+          <w:rFonts w:ascii="JetBrains Mono" w:eastAsia="Times New Roman" w:hAnsi="JetBrains Mono" w:cs="Courier New"/>
+          <w:color w:val="24292E"/>
+          <w:szCs w:val="18"/>
+          <w:lang w:eastAsia="en-NZ"/>
+        </w:rPr>
+        <w:t xml:space="preserve">, </w:t>
+      </w:r>
+      <w:r>
+        <w:rPr>
+          <w:rFonts w:ascii="JetBrains Mono" w:eastAsia="Times New Roman" w:hAnsi="JetBrains Mono" w:cs="Courier New"/>
+          <w:color w:val="E36209"/>
+          <w:szCs w:val="18"/>
+          <w:lang w:eastAsia="en-NZ"/>
+        </w:rPr>
+        <w:t>secondaries</w:t>
+      </w:r>
+      <w:r>
+        <w:rPr>
+          <w:rFonts w:ascii="JetBrains Mono" w:eastAsia="Times New Roman" w:hAnsi="JetBrains Mono" w:cs="Courier New"/>
+          <w:color w:val="24292E"/>
+          <w:szCs w:val="18"/>
+          <w:lang w:eastAsia="en-NZ"/>
+        </w:rPr>
+        <w:t xml:space="preserve">, </w:t>
+      </w:r>
+      <w:r>
+        <w:rPr>
+          <w:rFonts w:ascii="JetBrains Mono" w:eastAsia="Times New Roman" w:hAnsi="JetBrains Mono" w:cs="Courier New"/>
+          <w:color w:val="D73A49"/>
+          <w:szCs w:val="18"/>
+          <w:lang w:eastAsia="en-NZ"/>
+        </w:rPr>
+        <w:t>False</w:t>
+      </w:r>
+      <w:r>
+        <w:rPr>
+          <w:rFonts w:ascii="JetBrains Mono" w:eastAsia="Times New Roman" w:hAnsi="JetBrains Mono" w:cs="Courier New"/>
+          <w:color w:val="24292E"/>
+          <w:szCs w:val="18"/>
+          <w:lang w:eastAsia="en-NZ"/>
+        </w:rPr>
+        <w:t>, pygame.sprite.collide_mask)</w:t>
+      </w:r>
+    </w:p>
+    <w:p>
+      <w:r>
+        <w:t xml:space="preserve">This function checks whether any sprites in the </w:t>
+      </w:r>
+      <w:r>
+        <w:rPr>
+          <w:rStyle w:val="SubtleEmphasis"/>
+        </w:rPr>
+        <w:t>secondaries</w:t>
+      </w:r>
+      <w:r>
+        <w:t xml:space="preserve"> group are colliding with the </w:t>
+      </w:r>
+      <w:r>
+        <w:rPr>
+          <w:rStyle w:val="SubtleEmphasis"/>
+        </w:rPr>
+        <w:t>primary</w:t>
+      </w:r>
+      <w:r>
+        <w:t xml:space="preserve"> sprite. If there are any collisions it checks whether I passed </w:t>
+      </w:r>
+      <w:r>
+        <w:rPr>
+          <w:rStyle w:val="SubtleEmphasis"/>
+        </w:rPr>
+        <w:t>True</w:t>
+      </w:r>
+      <w:r>
+        <w:t xml:space="preserve"> or </w:t>
+      </w:r>
+      <w:r>
+        <w:rPr>
+          <w:rStyle w:val="SubtleEmphasis"/>
+        </w:rPr>
+        <w:t>False</w:t>
+      </w:r>
+      <w:r>
+        <w:t xml:space="preserve"> for the kill argument, if </w:t>
+      </w:r>
+      <w:r>
+        <w:rPr>
+          <w:rStyle w:val="SubtleEmphasis"/>
+        </w:rPr>
+        <w:t>True</w:t>
+      </w:r>
+      <w:r>
+        <w:t xml:space="preserve"> the function will kill the colliding sprites. The final argument is the function that should be used to check for collisions between each pair that the main function checks. </w:t>
+      </w:r>
+    </w:p>
     <w:tbl>
       <w:tblPr>
         <w:tblStyle w:val="TableGrid"/>
-        <w:tblW w:w="0" w:type="auto"/>
+        <w:tblW w:w="9634" w:type="dxa"/>
         <w:tblLook w:val="04A0" w:firstRow="1" w:lastRow="0" w:firstColumn="1" w:lastColumn="0" w:noHBand="0" w:noVBand="1"/>
       </w:tblPr>
       <w:tblGrid>
-        <w:gridCol w:w="3539"/>
-        <w:gridCol w:w="5103"/>
-        <w:gridCol w:w="708"/>
+        <w:gridCol w:w="2547"/>
+        <w:gridCol w:w="2977"/>
+        <w:gridCol w:w="4110"/>
       </w:tblGrid>
       <w:tr>
         <w:tc>
           <w:tcPr>
-            <w:tcW w:w="3539" w:type="dxa"/>
+            <w:tcW w:w="2547" w:type="dxa"/>
             <w:shd w:val="clear" w:color="auto" w:fill="000000" w:themeFill="text1"/>
           </w:tcPr>
           <w:p>
@@ -3001,7 +3241,7 @@
         </w:tc>
         <w:tc>
           <w:tcPr>
-            <w:tcW w:w="5103" w:type="dxa"/>
+            <w:tcW w:w="2977" w:type="dxa"/>
             <w:shd w:val="clear" w:color="auto" w:fill="000000" w:themeFill="text1"/>
           </w:tcPr>
           <w:p>
@@ -3022,7 +3262,7 @@
         </w:tc>
         <w:tc>
           <w:tcPr>
-            <w:tcW w:w="708" w:type="dxa"/>
+            <w:tcW w:w="4110" w:type="dxa"/>
             <w:shd w:val="clear" w:color="auto" w:fill="000000" w:themeFill="text1"/>
           </w:tcPr>
           <w:p>
@@ -3037,7 +3277,7 @@
                 <w:b/>
                 <w:bCs/>
               </w:rPr>
-              <w:t>Pass</w:t>
+              <w:t>Steps to fix</w:t>
             </w:r>
           </w:p>
         </w:tc>
@@ -3045,79 +3285,405 @@
       <w:tr>
         <w:tc>
           <w:tcPr>
-            <w:tcW w:w="3539" w:type="dxa"/>
-          </w:tcPr>
-          <w:p/>
-        </w:tc>
-        <w:tc>
-          <w:tcPr>
-            <w:tcW w:w="5103" w:type="dxa"/>
-          </w:tcPr>
-          <w:p/>
-        </w:tc>
-        <w:tc>
-          <w:tcPr>
-            <w:tcW w:w="708" w:type="dxa"/>
-          </w:tcPr>
-          <w:p/>
+            <w:tcW w:w="2547" w:type="dxa"/>
+          </w:tcPr>
+          <w:p>
+            <w:r>
+              <w:t>Play game and crash into asteroids</w:t>
+            </w:r>
+          </w:p>
+        </w:tc>
+        <w:tc>
+          <w:tcPr>
+            <w:tcW w:w="2977" w:type="dxa"/>
+          </w:tcPr>
+          <w:p>
+            <w:r>
+              <w:t>“collided” is printed when the ship is in contact with the asteroids</w:t>
+            </w:r>
+          </w:p>
+        </w:tc>
+        <w:tc>
+          <w:tcPr>
+            <w:tcW w:w="4110" w:type="dxa"/>
+          </w:tcPr>
+          <w:p>
+            <w:r>
+              <w:t>This initially threw an error that one of the masks was a NoneType. I found that on the line of code where I generate the players mask I had forgotten to assign a variable to the result so the self.mask variable remained the None that I assigned it in __init__.</w:t>
+            </w:r>
+          </w:p>
+        </w:tc>
+      </w:tr>
+    </w:tbl>
+    <w:p/>
+    <w:p>
+      <w:pPr>
+        <w:pStyle w:val="Heading2"/>
+      </w:pPr>
+      <w:r>
+        <w:t>Second stage</w:t>
+      </w:r>
+    </w:p>
+    <w:p>
+      <w:r>
+        <w:t>I now need to make the game respond to collisions. I am leaving out a fancy crash animation for now and will simply switch the game to a menu with an option to restart.</w:t>
+      </w:r>
+    </w:p>
+    <w:p>
+      <w:r>
+        <w:t xml:space="preserve">I will switch to the menu in the same way that I </w:t>
+      </w:r>
+      <w:r>
+        <w:t>switch to the pause menu, changing the main game state and then changing the menu state to ‘death’</w:t>
+      </w:r>
+    </w:p>
+    <w:p>
+      <w:r>
+        <w:t xml:space="preserve">The restart button will need to call a function that created a new </w:t>
+      </w:r>
+      <w:r>
+        <w:rPr>
+          <w:rStyle w:val="SubtleEmphasis"/>
+        </w:rPr>
+        <w:t>Game</w:t>
+      </w:r>
+      <w:r>
+        <w:t xml:space="preserve"> object</w:t>
+      </w:r>
+      <w:r>
+        <w:t xml:space="preserve"> and switch the game state back to playing the game.</w:t>
+      </w:r>
+    </w:p>
+    <w:tbl>
+      <w:tblPr>
+        <w:tblStyle w:val="TableGrid"/>
+        <w:tblW w:w="9634" w:type="dxa"/>
+        <w:tblLook w:val="04A0" w:firstRow="1" w:lastRow="0" w:firstColumn="1" w:lastColumn="0" w:noHBand="0" w:noVBand="1"/>
+      </w:tblPr>
+      <w:tblGrid>
+        <w:gridCol w:w="2547"/>
+        <w:gridCol w:w="2977"/>
+        <w:gridCol w:w="4110"/>
+      </w:tblGrid>
+      <w:tr>
+        <w:tc>
+          <w:tcPr>
+            <w:tcW w:w="2547" w:type="dxa"/>
+            <w:shd w:val="clear" w:color="auto" w:fill="000000" w:themeFill="text1"/>
+          </w:tcPr>
+          <w:p>
+            <w:pPr>
+              <w:rPr>
+                <w:b/>
+                <w:bCs/>
+              </w:rPr>
+            </w:pPr>
+            <w:r>
+              <w:rPr>
+                <w:b/>
+                <w:bCs/>
+              </w:rPr>
+              <w:t>Test</w:t>
+            </w:r>
+          </w:p>
+        </w:tc>
+        <w:tc>
+          <w:tcPr>
+            <w:tcW w:w="2977" w:type="dxa"/>
+            <w:shd w:val="clear" w:color="auto" w:fill="000000" w:themeFill="text1"/>
+          </w:tcPr>
+          <w:p>
+            <w:pPr>
+              <w:rPr>
+                <w:b/>
+                <w:bCs/>
+              </w:rPr>
+            </w:pPr>
+            <w:r>
+              <w:rPr>
+                <w:b/>
+                <w:bCs/>
+              </w:rPr>
+              <w:t>Expected result</w:t>
+            </w:r>
+          </w:p>
+        </w:tc>
+        <w:tc>
+          <w:tcPr>
+            <w:tcW w:w="4110" w:type="dxa"/>
+            <w:shd w:val="clear" w:color="auto" w:fill="000000" w:themeFill="text1"/>
+          </w:tcPr>
+          <w:p>
+            <w:pPr>
+              <w:rPr>
+                <w:b/>
+                <w:bCs/>
+              </w:rPr>
+            </w:pPr>
+            <w:r>
+              <w:rPr>
+                <w:b/>
+                <w:bCs/>
+              </w:rPr>
+              <w:t>Steps to fix</w:t>
+            </w:r>
+          </w:p>
         </w:tc>
       </w:tr>
       <w:tr>
         <w:tc>
           <w:tcPr>
-            <w:tcW w:w="3539" w:type="dxa"/>
-          </w:tcPr>
-          <w:p/>
-        </w:tc>
-        <w:tc>
-          <w:tcPr>
-            <w:tcW w:w="5103" w:type="dxa"/>
-          </w:tcPr>
-          <w:p/>
-        </w:tc>
-        <w:tc>
-          <w:tcPr>
-            <w:tcW w:w="708" w:type="dxa"/>
-          </w:tcPr>
-          <w:p/>
+            <w:tcW w:w="2547" w:type="dxa"/>
+          </w:tcPr>
+          <w:p>
+            <w:r>
+              <w:t>Crash into asteroid</w:t>
+            </w:r>
+          </w:p>
+        </w:tc>
+        <w:tc>
+          <w:tcPr>
+            <w:tcW w:w="2977" w:type="dxa"/>
+          </w:tcPr>
+          <w:p>
+            <w:r>
+              <w:t>Game stops updating, death menu is displayed</w:t>
+            </w:r>
+          </w:p>
+        </w:tc>
+        <w:tc>
+          <w:tcPr>
+            <w:tcW w:w="4110" w:type="dxa"/>
+          </w:tcPr>
+          <w:p>
+            <w:r>
+              <w:t>Worked fine first time</w:t>
+            </w:r>
+          </w:p>
         </w:tc>
       </w:tr>
       <w:tr>
         <w:tc>
           <w:tcPr>
-            <w:tcW w:w="3539" w:type="dxa"/>
-          </w:tcPr>
-          <w:p/>
-        </w:tc>
-        <w:tc>
-          <w:tcPr>
-            <w:tcW w:w="5103" w:type="dxa"/>
-          </w:tcPr>
-          <w:p/>
-        </w:tc>
-        <w:tc>
-          <w:tcPr>
-            <w:tcW w:w="708" w:type="dxa"/>
-          </w:tcPr>
-          <w:p/>
+            <w:tcW w:w="2547" w:type="dxa"/>
+          </w:tcPr>
+          <w:p>
+            <w:r>
+              <w:t>Press restart button</w:t>
+            </w:r>
+          </w:p>
+        </w:tc>
+        <w:tc>
+          <w:tcPr>
+            <w:tcW w:w="2977" w:type="dxa"/>
+          </w:tcPr>
+          <w:p>
+            <w:r>
+              <w:t>Game restarts</w:t>
+            </w:r>
+            <w:r>
+              <w:t xml:space="preserve"> with a fresh set of asteroids</w:t>
+            </w:r>
+          </w:p>
+        </w:tc>
+        <w:tc>
+          <w:tcPr>
+            <w:tcW w:w="4110" w:type="dxa"/>
+          </w:tcPr>
+          <w:p>
+            <w:r>
+              <w:t>I couldn’t access the programs top level to reassign the game to a new game object from inside the button object.</w:t>
+            </w:r>
+          </w:p>
+          <w:p>
+            <w:r>
+              <w:t xml:space="preserve">I learnt how to raise pygame events, give them information, and detect them in other parts of the program. </w:t>
+            </w:r>
+          </w:p>
+          <w:p>
+            <w:r>
+              <w:t xml:space="preserve">I made the restart button </w:t>
+            </w:r>
+            <w:r>
+              <w:t xml:space="preserve">raise an event </w:t>
+            </w:r>
+            <w:r>
+              <w:t xml:space="preserve">with the </w:t>
+            </w:r>
+            <w:r>
+              <w:t xml:space="preserve">RESTART </w:t>
+            </w:r>
+            <w:r>
+              <w:t>command that is detected in the main loop</w:t>
+            </w:r>
+            <w:r>
+              <w:t>.</w:t>
+            </w:r>
+          </w:p>
+        </w:tc>
+      </w:tr>
+    </w:tbl>
+    <w:p/>
+    <w:p/>
+    <w:p>
+      <w:r>
+        <w:br w:type="page"/>
+      </w:r>
+    </w:p>
+    <w:p/>
+    <w:p/>
+    <w:tbl>
+      <w:tblPr>
+        <w:tblStyle w:val="TableGrid"/>
+        <w:tblW w:w="9634" w:type="dxa"/>
+        <w:tblLook w:val="04A0" w:firstRow="1" w:lastRow="0" w:firstColumn="1" w:lastColumn="0" w:noHBand="0" w:noVBand="1"/>
+      </w:tblPr>
+      <w:tblGrid>
+        <w:gridCol w:w="2547"/>
+        <w:gridCol w:w="2977"/>
+        <w:gridCol w:w="4110"/>
+      </w:tblGrid>
+      <w:tr>
+        <w:tc>
+          <w:tcPr>
+            <w:tcW w:w="2547" w:type="dxa"/>
+            <w:shd w:val="clear" w:color="auto" w:fill="000000" w:themeFill="text1"/>
+          </w:tcPr>
+          <w:p>
+            <w:pPr>
+              <w:rPr>
+                <w:b/>
+                <w:bCs/>
+              </w:rPr>
+            </w:pPr>
+            <w:r>
+              <w:rPr>
+                <w:b/>
+                <w:bCs/>
+              </w:rPr>
+              <w:t>Test</w:t>
+            </w:r>
+          </w:p>
+        </w:tc>
+        <w:tc>
+          <w:tcPr>
+            <w:tcW w:w="2977" w:type="dxa"/>
+            <w:shd w:val="clear" w:color="auto" w:fill="000000" w:themeFill="text1"/>
+          </w:tcPr>
+          <w:p>
+            <w:pPr>
+              <w:rPr>
+                <w:b/>
+                <w:bCs/>
+              </w:rPr>
+            </w:pPr>
+            <w:r>
+              <w:rPr>
+                <w:b/>
+                <w:bCs/>
+              </w:rPr>
+              <w:t>Expected result</w:t>
+            </w:r>
+          </w:p>
+        </w:tc>
+        <w:tc>
+          <w:tcPr>
+            <w:tcW w:w="4110" w:type="dxa"/>
+            <w:shd w:val="clear" w:color="auto" w:fill="000000" w:themeFill="text1"/>
+          </w:tcPr>
+          <w:p>
+            <w:pPr>
+              <w:rPr>
+                <w:b/>
+                <w:bCs/>
+              </w:rPr>
+            </w:pPr>
+            <w:r>
+              <w:rPr>
+                <w:b/>
+                <w:bCs/>
+              </w:rPr>
+              <w:t>Steps to fix</w:t>
+            </w:r>
+          </w:p>
         </w:tc>
       </w:tr>
       <w:tr>
         <w:tc>
           <w:tcPr>
-            <w:tcW w:w="3539" w:type="dxa"/>
+            <w:tcW w:w="2547" w:type="dxa"/>
           </w:tcPr>
           <w:p/>
         </w:tc>
         <w:tc>
           <w:tcPr>
-            <w:tcW w:w="5103" w:type="dxa"/>
+            <w:tcW w:w="2977" w:type="dxa"/>
           </w:tcPr>
           <w:p/>
         </w:tc>
         <w:tc>
           <w:tcPr>
-            <w:tcW w:w="708" w:type="dxa"/>
+            <w:tcW w:w="4110" w:type="dxa"/>
+          </w:tcPr>
+          <w:p/>
+        </w:tc>
+      </w:tr>
+      <w:tr>
+        <w:tc>
+          <w:tcPr>
+            <w:tcW w:w="2547" w:type="dxa"/>
+          </w:tcPr>
+          <w:p/>
+        </w:tc>
+        <w:tc>
+          <w:tcPr>
+            <w:tcW w:w="2977" w:type="dxa"/>
+          </w:tcPr>
+          <w:p/>
+        </w:tc>
+        <w:tc>
+          <w:tcPr>
+            <w:tcW w:w="4110" w:type="dxa"/>
+          </w:tcPr>
+          <w:p/>
+        </w:tc>
+      </w:tr>
+      <w:tr>
+        <w:tc>
+          <w:tcPr>
+            <w:tcW w:w="2547" w:type="dxa"/>
+          </w:tcPr>
+          <w:p/>
+        </w:tc>
+        <w:tc>
+          <w:tcPr>
+            <w:tcW w:w="2977" w:type="dxa"/>
+          </w:tcPr>
+          <w:p/>
+        </w:tc>
+        <w:tc>
+          <w:tcPr>
+            <w:tcW w:w="4110" w:type="dxa"/>
+          </w:tcPr>
+          <w:p/>
+        </w:tc>
+      </w:tr>
+      <w:tr>
+        <w:tc>
+          <w:tcPr>
+            <w:tcW w:w="2547" w:type="dxa"/>
+          </w:tcPr>
+          <w:p/>
+        </w:tc>
+        <w:tc>
+          <w:tcPr>
+            <w:tcW w:w="2977" w:type="dxa"/>
+          </w:tcPr>
+          <w:p/>
+        </w:tc>
+        <w:tc>
+          <w:tcPr>
+            <w:tcW w:w="4110" w:type="dxa"/>
           </w:tcPr>
           <w:p/>
         </w:tc>
@@ -3126,7 +3692,7 @@
     <w:p/>
     <w:sectPr>
       <w:pgSz w:w="12240" w:h="15840"/>
-      <w:pgMar w:top="1440" w:right="1440" w:bottom="1440" w:left="1440" w:header="720" w:footer="720" w:gutter="0"/>
+      <w:pgMar w:top="720" w:right="720" w:bottom="720" w:left="720" w:header="720" w:footer="720" w:gutter="0"/>
       <w:cols w:space="720"/>
       <w:docGrid w:linePitch="360"/>
     </w:sectPr>
@@ -3492,7 +4058,7 @@
   <w:docDefaults>
     <w:rPrDefault>
       <w:rPr>
-        <w:rFonts w:asciiTheme="minorHAnsi" w:eastAsiaTheme="minorHAnsi" w:hAnsiTheme="minorHAnsi" w:cstheme="minorBidi"/>
+        <w:rFonts w:asciiTheme="minorHAnsi" w:eastAsiaTheme="minorEastAsia" w:hAnsiTheme="minorHAnsi" w:cstheme="minorBidi"/>
         <w:sz w:val="22"/>
         <w:szCs w:val="22"/>
         <w:lang w:val="en-NZ" w:eastAsia="en-US" w:bidi="ar-SA"/>
@@ -3500,7 +4066,7 @@
     </w:rPrDefault>
     <w:pPrDefault>
       <w:pPr>
-        <w:spacing w:after="160" w:line="259" w:lineRule="auto"/>
+        <w:spacing w:after="200" w:line="276" w:lineRule="auto"/>
       </w:pPr>
     </w:pPrDefault>
   </w:docDefaults>
@@ -3885,7 +4451,10 @@
   <w:style w:type="paragraph" w:default="1" w:styleId="Normal">
     <w:name w:val="Normal"/>
     <w:qFormat/>
-    <w:rsid w:val="00D54193"/>
+    <w:rsid w:val="008C5420"/>
+    <w:rPr>
+      <w:sz w:val="18"/>
+    </w:rPr>
   </w:style>
   <w:style w:type="paragraph" w:styleId="Heading1">
     <w:name w:val="heading 1"/>
@@ -3894,7 +4463,7 @@
     <w:link w:val="Heading1Char"/>
     <w:uiPriority w:val="9"/>
     <w:qFormat/>
-    <w:rsid w:val="00FC6DC3"/>
+    <w:rsid w:val="008C5420"/>
     <w:pPr>
       <w:keepNext/>
       <w:keepLines/>
@@ -3905,7 +4474,7 @@
       <w:rFonts w:asciiTheme="majorHAnsi" w:eastAsiaTheme="majorEastAsia" w:hAnsiTheme="majorHAnsi" w:cstheme="majorBidi"/>
       <w:b/>
       <w:bCs/>
-      <w:color w:val="864EA8" w:themeColor="accent1" w:themeShade="BF"/>
+      <w:color w:val="31479E" w:themeColor="accent1" w:themeShade="BF"/>
       <w:sz w:val="28"/>
       <w:szCs w:val="28"/>
     </w:rPr>
@@ -3918,7 +4487,7 @@
     <w:uiPriority w:val="9"/>
     <w:unhideWhenUsed/>
     <w:qFormat/>
-    <w:rsid w:val="00FC6DC3"/>
+    <w:rsid w:val="008C5420"/>
     <w:pPr>
       <w:keepNext/>
       <w:keepLines/>
@@ -3929,7 +4498,7 @@
       <w:rFonts w:asciiTheme="majorHAnsi" w:eastAsiaTheme="majorEastAsia" w:hAnsiTheme="majorHAnsi" w:cstheme="majorBidi"/>
       <w:b/>
       <w:bCs/>
-      <w:color w:val="AD84C6" w:themeColor="accent1"/>
+      <w:color w:val="4E67C8" w:themeColor="accent1"/>
       <w:sz w:val="26"/>
       <w:szCs w:val="26"/>
     </w:rPr>
@@ -3942,7 +4511,7 @@
     <w:uiPriority w:val="9"/>
     <w:unhideWhenUsed/>
     <w:qFormat/>
-    <w:rsid w:val="00FC6DC3"/>
+    <w:rsid w:val="008C5420"/>
     <w:pPr>
       <w:keepNext/>
       <w:keepLines/>
@@ -3953,7 +4522,7 @@
       <w:rFonts w:asciiTheme="majorHAnsi" w:eastAsiaTheme="majorEastAsia" w:hAnsiTheme="majorHAnsi" w:cstheme="majorBidi"/>
       <w:b/>
       <w:bCs/>
-      <w:color w:val="AD84C6" w:themeColor="accent1"/>
+      <w:color w:val="4E67C8" w:themeColor="accent1"/>
     </w:rPr>
   </w:style>
   <w:style w:type="paragraph" w:styleId="Heading4">
@@ -3965,7 +4534,7 @@
     <w:semiHidden/>
     <w:unhideWhenUsed/>
     <w:qFormat/>
-    <w:rsid w:val="00FC6DC3"/>
+    <w:rsid w:val="008C5420"/>
     <w:pPr>
       <w:keepNext/>
       <w:keepLines/>
@@ -3978,7 +4547,7 @@
       <w:bCs/>
       <w:i/>
       <w:iCs/>
-      <w:color w:val="AD84C6" w:themeColor="accent1"/>
+      <w:color w:val="4E67C8" w:themeColor="accent1"/>
     </w:rPr>
   </w:style>
   <w:style w:type="paragraph" w:styleId="Heading5">
@@ -3990,7 +4559,7 @@
     <w:semiHidden/>
     <w:unhideWhenUsed/>
     <w:qFormat/>
-    <w:rsid w:val="00FC6DC3"/>
+    <w:rsid w:val="008C5420"/>
     <w:pPr>
       <w:keepNext/>
       <w:keepLines/>
@@ -3999,7 +4568,7 @@
     </w:pPr>
     <w:rPr>
       <w:rFonts w:asciiTheme="majorHAnsi" w:eastAsiaTheme="majorEastAsia" w:hAnsiTheme="majorHAnsi" w:cstheme="majorBidi"/>
-      <w:color w:val="593470" w:themeColor="accent1" w:themeShade="7F"/>
+      <w:color w:val="202F69" w:themeColor="accent1" w:themeShade="7F"/>
     </w:rPr>
   </w:style>
   <w:style w:type="paragraph" w:styleId="Heading6">
@@ -4011,7 +4580,7 @@
     <w:semiHidden/>
     <w:unhideWhenUsed/>
     <w:qFormat/>
-    <w:rsid w:val="00FC6DC3"/>
+    <w:rsid w:val="008C5420"/>
     <w:pPr>
       <w:keepNext/>
       <w:keepLines/>
@@ -4022,7 +4591,7 @@
       <w:rFonts w:asciiTheme="majorHAnsi" w:eastAsiaTheme="majorEastAsia" w:hAnsiTheme="majorHAnsi" w:cstheme="majorBidi"/>
       <w:i/>
       <w:iCs/>
-      <w:color w:val="593470" w:themeColor="accent1" w:themeShade="7F"/>
+      <w:color w:val="202F69" w:themeColor="accent1" w:themeShade="7F"/>
     </w:rPr>
   </w:style>
   <w:style w:type="paragraph" w:styleId="Heading7">
@@ -4034,7 +4603,7 @@
     <w:semiHidden/>
     <w:unhideWhenUsed/>
     <w:qFormat/>
-    <w:rsid w:val="00FC6DC3"/>
+    <w:rsid w:val="008C5420"/>
     <w:pPr>
       <w:keepNext/>
       <w:keepLines/>
@@ -4057,7 +4626,7 @@
     <w:semiHidden/>
     <w:unhideWhenUsed/>
     <w:qFormat/>
-    <w:rsid w:val="00FC6DC3"/>
+    <w:rsid w:val="008C5420"/>
     <w:pPr>
       <w:keepNext/>
       <w:keepLines/>
@@ -4066,7 +4635,7 @@
     </w:pPr>
     <w:rPr>
       <w:rFonts w:asciiTheme="majorHAnsi" w:eastAsiaTheme="majorEastAsia" w:hAnsiTheme="majorHAnsi" w:cstheme="majorBidi"/>
-      <w:color w:val="AD84C6" w:themeColor="accent1"/>
+      <w:color w:val="4E67C8" w:themeColor="accent1"/>
       <w:sz w:val="20"/>
       <w:szCs w:val="20"/>
     </w:rPr>
@@ -4080,7 +4649,7 @@
     <w:semiHidden/>
     <w:unhideWhenUsed/>
     <w:qFormat/>
-    <w:rsid w:val="00FC6DC3"/>
+    <w:rsid w:val="008C5420"/>
     <w:pPr>
       <w:keepNext/>
       <w:keepLines/>
@@ -4128,12 +4697,12 @@
     <w:basedOn w:val="DefaultParagraphFont"/>
     <w:link w:val="Heading1"/>
     <w:uiPriority w:val="9"/>
-    <w:rsid w:val="00FC6DC3"/>
+    <w:rsid w:val="008C5420"/>
     <w:rPr>
       <w:rFonts w:asciiTheme="majorHAnsi" w:eastAsiaTheme="majorEastAsia" w:hAnsiTheme="majorHAnsi" w:cstheme="majorBidi"/>
       <w:b/>
       <w:bCs/>
-      <w:color w:val="864EA8" w:themeColor="accent1" w:themeShade="BF"/>
+      <w:color w:val="31479E" w:themeColor="accent1" w:themeShade="BF"/>
       <w:sz w:val="28"/>
       <w:szCs w:val="28"/>
     </w:rPr>
@@ -4143,12 +4712,12 @@
     <w:basedOn w:val="DefaultParagraphFont"/>
     <w:link w:val="Heading2"/>
     <w:uiPriority w:val="9"/>
-    <w:rsid w:val="00FC6DC3"/>
+    <w:rsid w:val="008C5420"/>
     <w:rPr>
       <w:rFonts w:asciiTheme="majorHAnsi" w:eastAsiaTheme="majorEastAsia" w:hAnsiTheme="majorHAnsi" w:cstheme="majorBidi"/>
       <w:b/>
       <w:bCs/>
-      <w:color w:val="AD84C6" w:themeColor="accent1"/>
+      <w:color w:val="4E67C8" w:themeColor="accent1"/>
       <w:sz w:val="26"/>
       <w:szCs w:val="26"/>
     </w:rPr>
@@ -4158,12 +4727,13 @@
     <w:basedOn w:val="DefaultParagraphFont"/>
     <w:link w:val="Heading3"/>
     <w:uiPriority w:val="9"/>
-    <w:rsid w:val="00FC6DC3"/>
+    <w:rsid w:val="008C5420"/>
     <w:rPr>
       <w:rFonts w:asciiTheme="majorHAnsi" w:eastAsiaTheme="majorEastAsia" w:hAnsiTheme="majorHAnsi" w:cstheme="majorBidi"/>
       <w:b/>
       <w:bCs/>
-      <w:color w:val="AD84C6" w:themeColor="accent1"/>
+      <w:color w:val="4E67C8" w:themeColor="accent1"/>
+      <w:sz w:val="18"/>
     </w:rPr>
   </w:style>
   <w:style w:type="character" w:customStyle="1" w:styleId="Heading4Char">
@@ -4172,14 +4742,15 @@
     <w:link w:val="Heading4"/>
     <w:uiPriority w:val="9"/>
     <w:semiHidden/>
-    <w:rsid w:val="00FC6DC3"/>
+    <w:rsid w:val="008C5420"/>
     <w:rPr>
       <w:rFonts w:asciiTheme="majorHAnsi" w:eastAsiaTheme="majorEastAsia" w:hAnsiTheme="majorHAnsi" w:cstheme="majorBidi"/>
       <w:b/>
       <w:bCs/>
       <w:i/>
       <w:iCs/>
-      <w:color w:val="AD84C6" w:themeColor="accent1"/>
+      <w:color w:val="4E67C8" w:themeColor="accent1"/>
+      <w:sz w:val="18"/>
     </w:rPr>
   </w:style>
   <w:style w:type="character" w:customStyle="1" w:styleId="Heading5Char">
@@ -4188,10 +4759,11 @@
     <w:link w:val="Heading5"/>
     <w:uiPriority w:val="9"/>
     <w:semiHidden/>
-    <w:rsid w:val="00FC6DC3"/>
+    <w:rsid w:val="008C5420"/>
     <w:rPr>
       <w:rFonts w:asciiTheme="majorHAnsi" w:eastAsiaTheme="majorEastAsia" w:hAnsiTheme="majorHAnsi" w:cstheme="majorBidi"/>
-      <w:color w:val="593470" w:themeColor="accent1" w:themeShade="7F"/>
+      <w:color w:val="202F69" w:themeColor="accent1" w:themeShade="7F"/>
+      <w:sz w:val="18"/>
     </w:rPr>
   </w:style>
   <w:style w:type="character" w:customStyle="1" w:styleId="Heading6Char">
@@ -4200,12 +4772,13 @@
     <w:link w:val="Heading6"/>
     <w:uiPriority w:val="9"/>
     <w:semiHidden/>
-    <w:rsid w:val="00FC6DC3"/>
+    <w:rsid w:val="008C5420"/>
     <w:rPr>
       <w:rFonts w:asciiTheme="majorHAnsi" w:eastAsiaTheme="majorEastAsia" w:hAnsiTheme="majorHAnsi" w:cstheme="majorBidi"/>
       <w:i/>
       <w:iCs/>
-      <w:color w:val="593470" w:themeColor="accent1" w:themeShade="7F"/>
+      <w:color w:val="202F69" w:themeColor="accent1" w:themeShade="7F"/>
+      <w:sz w:val="18"/>
     </w:rPr>
   </w:style>
   <w:style w:type="character" w:customStyle="1" w:styleId="Heading7Char">
@@ -4214,12 +4787,13 @@
     <w:link w:val="Heading7"/>
     <w:uiPriority w:val="9"/>
     <w:semiHidden/>
-    <w:rsid w:val="00FC6DC3"/>
+    <w:rsid w:val="008C5420"/>
     <w:rPr>
       <w:rFonts w:asciiTheme="majorHAnsi" w:eastAsiaTheme="majorEastAsia" w:hAnsiTheme="majorHAnsi" w:cstheme="majorBidi"/>
       <w:i/>
       <w:iCs/>
       <w:color w:val="404040" w:themeColor="text1" w:themeTint="BF"/>
+      <w:sz w:val="18"/>
     </w:rPr>
   </w:style>
   <w:style w:type="character" w:customStyle="1" w:styleId="Heading8Char">
@@ -4228,10 +4802,10 @@
     <w:link w:val="Heading8"/>
     <w:uiPriority w:val="9"/>
     <w:semiHidden/>
-    <w:rsid w:val="00FC6DC3"/>
+    <w:rsid w:val="008C5420"/>
     <w:rPr>
       <w:rFonts w:asciiTheme="majorHAnsi" w:eastAsiaTheme="majorEastAsia" w:hAnsiTheme="majorHAnsi" w:cstheme="majorBidi"/>
-      <w:color w:val="AD84C6" w:themeColor="accent1"/>
+      <w:color w:val="4E67C8" w:themeColor="accent1"/>
       <w:sz w:val="20"/>
       <w:szCs w:val="20"/>
     </w:rPr>
@@ -4242,7 +4816,7 @@
     <w:link w:val="Heading9"/>
     <w:uiPriority w:val="9"/>
     <w:semiHidden/>
-    <w:rsid w:val="00FC6DC3"/>
+    <w:rsid w:val="008C5420"/>
     <w:rPr>
       <w:rFonts w:asciiTheme="majorHAnsi" w:eastAsiaTheme="majorEastAsia" w:hAnsiTheme="majorHAnsi" w:cstheme="majorBidi"/>
       <w:i/>
@@ -4260,15 +4834,14 @@
     <w:semiHidden/>
     <w:unhideWhenUsed/>
     <w:qFormat/>
-    <w:rsid w:val="00FC6DC3"/>
+    <w:rsid w:val="008C5420"/>
     <w:pPr>
       <w:spacing w:line="240" w:lineRule="auto"/>
     </w:pPr>
     <w:rPr>
       <w:b/>
       <w:bCs/>
-      <w:color w:val="AD84C6" w:themeColor="accent1"/>
-      <w:sz w:val="18"/>
+      <w:color w:val="4E67C8" w:themeColor="accent1"/>
       <w:szCs w:val="18"/>
     </w:rPr>
   </w:style>
@@ -4279,17 +4852,17 @@
     <w:link w:val="TitleChar"/>
     <w:uiPriority w:val="10"/>
     <w:qFormat/>
-    <w:rsid w:val="00FC6DC3"/>
+    <w:rsid w:val="008C5420"/>
     <w:pPr>
       <w:pBdr>
-        <w:bottom w:val="single" w:sz="8" w:space="4" w:color="AD84C6" w:themeColor="accent1"/>
+        <w:bottom w:val="single" w:sz="8" w:space="4" w:color="4E67C8" w:themeColor="accent1"/>
       </w:pBdr>
       <w:spacing w:after="300" w:line="240" w:lineRule="auto"/>
       <w:contextualSpacing/>
     </w:pPr>
     <w:rPr>
       <w:rFonts w:asciiTheme="majorHAnsi" w:eastAsiaTheme="majorEastAsia" w:hAnsiTheme="majorHAnsi" w:cstheme="majorBidi"/>
-      <w:color w:val="292733" w:themeColor="text2" w:themeShade="BF"/>
+      <w:color w:val="181D33" w:themeColor="text2" w:themeShade="BF"/>
       <w:spacing w:val="5"/>
       <w:sz w:val="52"/>
       <w:szCs w:val="52"/>
@@ -4300,10 +4873,10 @@
     <w:basedOn w:val="DefaultParagraphFont"/>
     <w:link w:val="Title"/>
     <w:uiPriority w:val="10"/>
-    <w:rsid w:val="00FC6DC3"/>
+    <w:rsid w:val="008C5420"/>
     <w:rPr>
       <w:rFonts w:asciiTheme="majorHAnsi" w:eastAsiaTheme="majorEastAsia" w:hAnsiTheme="majorHAnsi" w:cstheme="majorBidi"/>
-      <w:color w:val="292733" w:themeColor="text2" w:themeShade="BF"/>
+      <w:color w:val="181D33" w:themeColor="text2" w:themeShade="BF"/>
       <w:spacing w:val="5"/>
       <w:sz w:val="52"/>
       <w:szCs w:val="52"/>
@@ -4316,7 +4889,7 @@
     <w:link w:val="SubtitleChar"/>
     <w:uiPriority w:val="11"/>
     <w:qFormat/>
-    <w:rsid w:val="00FC6DC3"/>
+    <w:rsid w:val="008C5420"/>
     <w:pPr>
       <w:numPr>
         <w:ilvl w:val="1"/>
@@ -4326,7 +4899,7 @@
       <w:rFonts w:asciiTheme="majorHAnsi" w:eastAsiaTheme="majorEastAsia" w:hAnsiTheme="majorHAnsi" w:cstheme="majorBidi"/>
       <w:i/>
       <w:iCs/>
-      <w:color w:val="AD84C6" w:themeColor="accent1"/>
+      <w:color w:val="4E67C8" w:themeColor="accent1"/>
       <w:spacing w:val="15"/>
       <w:sz w:val="24"/>
       <w:szCs w:val="24"/>
@@ -4337,12 +4910,12 @@
     <w:basedOn w:val="DefaultParagraphFont"/>
     <w:link w:val="Subtitle"/>
     <w:uiPriority w:val="11"/>
-    <w:rsid w:val="00FC6DC3"/>
+    <w:rsid w:val="008C5420"/>
     <w:rPr>
       <w:rFonts w:asciiTheme="majorHAnsi" w:eastAsiaTheme="majorEastAsia" w:hAnsiTheme="majorHAnsi" w:cstheme="majorBidi"/>
       <w:i/>
       <w:iCs/>
-      <w:color w:val="AD84C6" w:themeColor="accent1"/>
+      <w:color w:val="4E67C8" w:themeColor="accent1"/>
       <w:spacing w:val="15"/>
       <w:sz w:val="24"/>
       <w:szCs w:val="24"/>
@@ -4353,7 +4926,7 @@
     <w:basedOn w:val="DefaultParagraphFont"/>
     <w:uiPriority w:val="22"/>
     <w:qFormat/>
-    <w:rsid w:val="00FC6DC3"/>
+    <w:rsid w:val="008C5420"/>
     <w:rPr>
       <w:b/>
       <w:bCs/>
@@ -4364,7 +4937,7 @@
     <w:basedOn w:val="DefaultParagraphFont"/>
     <w:uiPriority w:val="20"/>
     <w:qFormat/>
-    <w:rsid w:val="00FC6DC3"/>
+    <w:rsid w:val="008C5420"/>
     <w:rPr>
       <w:i/>
       <w:iCs/>
@@ -4374,7 +4947,7 @@
     <w:name w:val="No Spacing"/>
     <w:uiPriority w:val="1"/>
     <w:qFormat/>
-    <w:rsid w:val="00FC6DC3"/>
+    <w:rsid w:val="008C5420"/>
     <w:pPr>
       <w:spacing w:after="0" w:line="240" w:lineRule="auto"/>
     </w:pPr>
@@ -4386,7 +4959,7 @@
     <w:link w:val="QuoteChar"/>
     <w:uiPriority w:val="29"/>
     <w:qFormat/>
-    <w:rsid w:val="00FC6DC3"/>
+    <w:rsid w:val="008C5420"/>
     <w:rPr>
       <w:i/>
       <w:iCs/>
@@ -4398,11 +4971,12 @@
     <w:basedOn w:val="DefaultParagraphFont"/>
     <w:link w:val="Quote"/>
     <w:uiPriority w:val="29"/>
-    <w:rsid w:val="00FC6DC3"/>
+    <w:rsid w:val="008C5420"/>
     <w:rPr>
       <w:i/>
       <w:iCs/>
       <w:color w:val="000000" w:themeColor="text1"/>
+      <w:sz w:val="18"/>
     </w:rPr>
   </w:style>
   <w:style w:type="paragraph" w:styleId="IntenseQuote">
@@ -4412,10 +4986,10 @@
     <w:link w:val="IntenseQuoteChar"/>
     <w:uiPriority w:val="30"/>
     <w:qFormat/>
-    <w:rsid w:val="00FC6DC3"/>
+    <w:rsid w:val="008C5420"/>
     <w:pPr>
       <w:pBdr>
-        <w:bottom w:val="single" w:sz="4" w:space="4" w:color="AD84C6" w:themeColor="accent1"/>
+        <w:bottom w:val="single" w:sz="4" w:space="4" w:color="4E67C8" w:themeColor="accent1"/>
       </w:pBdr>
       <w:spacing w:before="200" w:after="280"/>
       <w:ind w:left="936" w:right="936"/>
@@ -4425,7 +4999,7 @@
       <w:bCs/>
       <w:i/>
       <w:iCs/>
-      <w:color w:val="AD84C6" w:themeColor="accent1"/>
+      <w:color w:val="4E67C8" w:themeColor="accent1"/>
     </w:rPr>
   </w:style>
   <w:style w:type="character" w:customStyle="1" w:styleId="IntenseQuoteChar">
@@ -4433,13 +5007,14 @@
     <w:basedOn w:val="DefaultParagraphFont"/>
     <w:link w:val="IntenseQuote"/>
     <w:uiPriority w:val="30"/>
-    <w:rsid w:val="00FC6DC3"/>
+    <w:rsid w:val="008C5420"/>
     <w:rPr>
       <w:b/>
       <w:bCs/>
       <w:i/>
       <w:iCs/>
-      <w:color w:val="AD84C6" w:themeColor="accent1"/>
+      <w:color w:val="4E67C8" w:themeColor="accent1"/>
+      <w:sz w:val="18"/>
     </w:rPr>
   </w:style>
   <w:style w:type="character" w:styleId="SubtleEmphasis">
@@ -4447,7 +5022,7 @@
     <w:basedOn w:val="DefaultParagraphFont"/>
     <w:uiPriority w:val="19"/>
     <w:qFormat/>
-    <w:rsid w:val="00FC6DC3"/>
+    <w:rsid w:val="008C5420"/>
     <w:rPr>
       <w:i/>
       <w:iCs/>
@@ -4459,13 +5034,13 @@
     <w:basedOn w:val="DefaultParagraphFont"/>
     <w:uiPriority w:val="21"/>
     <w:qFormat/>
-    <w:rsid w:val="00FC6DC3"/>
+    <w:rsid w:val="008C5420"/>
     <w:rPr>
       <w:b/>
       <w:bCs/>
       <w:i/>
       <w:iCs/>
-      <w:color w:val="AD84C6" w:themeColor="accent1"/>
+      <w:color w:val="4E67C8" w:themeColor="accent1"/>
     </w:rPr>
   </w:style>
   <w:style w:type="character" w:styleId="SubtleReference">
@@ -4473,10 +5048,10 @@
     <w:basedOn w:val="DefaultParagraphFont"/>
     <w:uiPriority w:val="31"/>
     <w:qFormat/>
-    <w:rsid w:val="00FC6DC3"/>
+    <w:rsid w:val="008C5420"/>
     <w:rPr>
       <w:smallCaps/>
-      <w:color w:val="8784C7" w:themeColor="accent2"/>
+      <w:color w:val="5ECCF3" w:themeColor="accent2"/>
       <w:u w:val="single"/>
     </w:rPr>
   </w:style>
@@ -4485,12 +5060,12 @@
     <w:basedOn w:val="DefaultParagraphFont"/>
     <w:uiPriority w:val="32"/>
     <w:qFormat/>
-    <w:rsid w:val="00FC6DC3"/>
+    <w:rsid w:val="008C5420"/>
     <w:rPr>
       <w:b/>
       <w:bCs/>
       <w:smallCaps/>
-      <w:color w:val="8784C7" w:themeColor="accent2"/>
+      <w:color w:val="5ECCF3" w:themeColor="accent2"/>
       <w:spacing w:val="5"/>
       <w:u w:val="single"/>
     </w:rPr>
@@ -4500,7 +5075,7 @@
     <w:basedOn w:val="DefaultParagraphFont"/>
     <w:uiPriority w:val="33"/>
     <w:qFormat/>
-    <w:rsid w:val="00FC6DC3"/>
+    <w:rsid w:val="008C5420"/>
     <w:rPr>
       <w:b/>
       <w:bCs/>
@@ -4516,7 +5091,7 @@
     <w:semiHidden/>
     <w:unhideWhenUsed/>
     <w:qFormat/>
-    <w:rsid w:val="00FC6DC3"/>
+    <w:rsid w:val="008C5420"/>
     <w:pPr>
       <w:outlineLvl w:val="9"/>
     </w:pPr>
@@ -4528,7 +5103,7 @@
     <w:unhideWhenUsed/>
     <w:rsid w:val="00B42C29"/>
     <w:rPr>
-      <w:color w:val="69A020" w:themeColor="hyperlink"/>
+      <w:color w:val="56C7AA" w:themeColor="hyperlink"/>
       <w:u w:val="single"/>
     </w:rPr>
   </w:style>
@@ -4552,7 +5127,7 @@
     <w:unhideWhenUsed/>
     <w:rsid w:val="00A9794A"/>
     <w:rPr>
-      <w:color w:val="8C8C8C" w:themeColor="followedHyperlink"/>
+      <w:color w:val="59A8D1" w:themeColor="followedHyperlink"/>
       <w:u w:val="single"/>
     </w:rPr>
   </w:style>
@@ -4586,13 +5161,63 @@
       </w:tblBorders>
     </w:tblPr>
   </w:style>
+  <w:style w:type="paragraph" w:styleId="HTMLPreformatted">
+    <w:name w:val="HTML Preformatted"/>
+    <w:basedOn w:val="Normal"/>
+    <w:link w:val="HTMLPreformattedChar"/>
+    <w:uiPriority w:val="99"/>
+    <w:semiHidden/>
+    <w:unhideWhenUsed/>
+    <w:rsid w:val="004F44C7"/>
+    <w:pPr>
+      <w:tabs>
+        <w:tab w:val="left" w:pos="916"/>
+        <w:tab w:val="left" w:pos="1832"/>
+        <w:tab w:val="left" w:pos="2748"/>
+        <w:tab w:val="left" w:pos="3664"/>
+        <w:tab w:val="left" w:pos="4580"/>
+        <w:tab w:val="left" w:pos="5496"/>
+        <w:tab w:val="left" w:pos="6412"/>
+        <w:tab w:val="left" w:pos="7328"/>
+        <w:tab w:val="left" w:pos="8244"/>
+        <w:tab w:val="left" w:pos="9160"/>
+        <w:tab w:val="left" w:pos="10076"/>
+        <w:tab w:val="left" w:pos="10992"/>
+        <w:tab w:val="left" w:pos="11908"/>
+        <w:tab w:val="left" w:pos="12824"/>
+        <w:tab w:val="left" w:pos="13740"/>
+        <w:tab w:val="left" w:pos="14656"/>
+      </w:tabs>
+      <w:spacing w:after="0" w:line="240" w:lineRule="auto"/>
+    </w:pPr>
+    <w:rPr>
+      <w:rFonts w:ascii="Courier New" w:eastAsia="Times New Roman" w:hAnsi="Courier New" w:cs="Courier New"/>
+      <w:sz w:val="20"/>
+      <w:szCs w:val="20"/>
+      <w:lang w:eastAsia="en-NZ"/>
+    </w:rPr>
+  </w:style>
+  <w:style w:type="character" w:customStyle="1" w:styleId="HTMLPreformattedChar">
+    <w:name w:val="HTML Preformatted Char"/>
+    <w:basedOn w:val="DefaultParagraphFont"/>
+    <w:link w:val="HTMLPreformatted"/>
+    <w:uiPriority w:val="99"/>
+    <w:semiHidden/>
+    <w:rsid w:val="004F44C7"/>
+    <w:rPr>
+      <w:rFonts w:ascii="Courier New" w:eastAsia="Times New Roman" w:hAnsi="Courier New" w:cs="Courier New"/>
+      <w:sz w:val="20"/>
+      <w:szCs w:val="20"/>
+      <w:lang w:eastAsia="en-NZ"/>
+    </w:rPr>
+  </w:style>
 </w:styles>
 </file>
 
 <file path=word/theme/theme1.xml><?xml version="1.0" encoding="utf-8"?>
 <a:theme xmlns:a="http://schemas.openxmlformats.org/drawingml/2006/main" name="Office Theme">
   <a:themeElements>
-    <a:clrScheme name="Violet">
+    <a:clrScheme name="Slipstream">
       <a:dk1>
         <a:sysClr val="windowText" lastClr="000000"/>
       </a:dk1>
@@ -4600,140 +5225,46 @@
         <a:sysClr val="window" lastClr="FFFFFF"/>
       </a:lt1>
       <a:dk2>
-        <a:srgbClr val="373545"/>
+        <a:srgbClr val="212745"/>
       </a:dk2>
       <a:lt2>
-        <a:srgbClr val="DCD8DC"/>
+        <a:srgbClr val="B4DCFA"/>
       </a:lt2>
       <a:accent1>
-        <a:srgbClr val="AD84C6"/>
+        <a:srgbClr val="4E67C8"/>
       </a:accent1>
       <a:accent2>
-        <a:srgbClr val="8784C7"/>
+        <a:srgbClr val="5ECCF3"/>
       </a:accent2>
       <a:accent3>
-        <a:srgbClr val="5D739A"/>
+        <a:srgbClr val="A7EA52"/>
       </a:accent3>
       <a:accent4>
-        <a:srgbClr val="6997AF"/>
+        <a:srgbClr val="5DCEAF"/>
       </a:accent4>
       <a:accent5>
-        <a:srgbClr val="84ACB6"/>
+        <a:srgbClr val="FF8021"/>
       </a:accent5>
       <a:accent6>
-        <a:srgbClr val="6F8183"/>
+        <a:srgbClr val="F14124"/>
       </a:accent6>
       <a:hlink>
-        <a:srgbClr val="69A020"/>
+        <a:srgbClr val="56C7AA"/>
       </a:hlink>
       <a:folHlink>
-        <a:srgbClr val="8C8C8C"/>
+        <a:srgbClr val="59A8D1"/>
       </a:folHlink>
     </a:clrScheme>
-    <a:fontScheme name="Office">
+    <a:fontScheme name="Custom 1">
       <a:majorFont>
-        <a:latin typeface="Calibri Light" panose="020F0302020204030204"/>
+        <a:latin typeface="Calibri Light"/>
         <a:ea typeface=""/>
         <a:cs typeface=""/>
-        <a:font script="Jpan" typeface="游ゴシック Light"/>
-        <a:font script="Hang" typeface="맑은 고딕"/>
-        <a:font script="Hans" typeface="等线 Light"/>
-        <a:font script="Hant" typeface="新細明體"/>
-        <a:font script="Arab" typeface="Times New Roman"/>
-        <a:font script="Hebr" typeface="Times New Roman"/>
-        <a:font script="Thai" typeface="Angsana New"/>
-        <a:font script="Ethi" typeface="Nyala"/>
-        <a:font script="Beng" typeface="Vrinda"/>
-        <a:font script="Gujr" typeface="Shruti"/>
-        <a:font script="Khmr" typeface="MoolBoran"/>
-        <a:font script="Knda" typeface="Tunga"/>
-        <a:font script="Guru" typeface="Raavi"/>
-        <a:font script="Cans" typeface="Euphemia"/>
-        <a:font script="Cher" typeface="Plantagenet Cherokee"/>
-        <a:font script="Yiii" typeface="Microsoft Yi Baiti"/>
-        <a:font script="Tibt" typeface="Microsoft Himalaya"/>
-        <a:font script="Thaa" typeface="MV Boli"/>
-        <a:font script="Deva" typeface="Mangal"/>
-        <a:font script="Telu" typeface="Gautami"/>
-        <a:font script="Taml" typeface="Latha"/>
-        <a:font script="Syrc" typeface="Estrangelo Edessa"/>
-        <a:font script="Orya" typeface="Kalinga"/>
-        <a:font script="Mlym" typeface="Kartika"/>
-        <a:font script="Laoo" typeface="DokChampa"/>
-        <a:font script="Sinh" typeface="Iskoola Pota"/>
-        <a:font script="Mong" typeface="Mongolian Baiti"/>
-        <a:font script="Viet" typeface="Times New Roman"/>
-        <a:font script="Uigh" typeface="Microsoft Uighur"/>
-        <a:font script="Geor" typeface="Sylfaen"/>
-        <a:font script="Armn" typeface="Arial"/>
-        <a:font script="Bugi" typeface="Leelawadee UI"/>
-        <a:font script="Bopo" typeface="Microsoft JhengHei"/>
-        <a:font script="Java" typeface="Javanese Text"/>
-        <a:font script="Lisu" typeface="Segoe UI"/>
-        <a:font script="Mymr" typeface="Myanmar Text"/>
-        <a:font script="Nkoo" typeface="Ebrima"/>
-        <a:font script="Olck" typeface="Nirmala UI"/>
-        <a:font script="Osma" typeface="Ebrima"/>
-        <a:font script="Phag" typeface="Phagspa"/>
-        <a:font script="Syrn" typeface="Estrangelo Edessa"/>
-        <a:font script="Syrj" typeface="Estrangelo Edessa"/>
-        <a:font script="Syre" typeface="Estrangelo Edessa"/>
-        <a:font script="Sora" typeface="Nirmala UI"/>
-        <a:font script="Tale" typeface="Microsoft Tai Le"/>
-        <a:font script="Talu" typeface="Microsoft New Tai Lue"/>
-        <a:font script="Tfng" typeface="Ebrima"/>
       </a:majorFont>
       <a:minorFont>
-        <a:latin typeface="Calibri" panose="020F0502020204030204"/>
+        <a:latin typeface="Verdana Pro Light"/>
         <a:ea typeface=""/>
         <a:cs typeface=""/>
-        <a:font script="Jpan" typeface="游明朝"/>
-        <a:font script="Hang" typeface="맑은 고딕"/>
-        <a:font script="Hans" typeface="等线"/>
-        <a:font script="Hant" typeface="新細明體"/>
-        <a:font script="Arab" typeface="Arial"/>
-        <a:font script="Hebr" typeface="Arial"/>
-        <a:font script="Thai" typeface="Cordia New"/>
-        <a:font script="Ethi" typeface="Nyala"/>
-        <a:font script="Beng" typeface="Vrinda"/>
-        <a:font script="Gujr" typeface="Shruti"/>
-        <a:font script="Khmr" typeface="DaunPenh"/>
-        <a:font script="Knda" typeface="Tunga"/>
-        <a:font script="Guru" typeface="Raavi"/>
-        <a:font script="Cans" typeface="Euphemia"/>
-        <a:font script="Cher" typeface="Plantagenet Cherokee"/>
-        <a:font script="Yiii" typeface="Microsoft Yi Baiti"/>
-        <a:font script="Tibt" typeface="Microsoft Himalaya"/>
-        <a:font script="Thaa" typeface="MV Boli"/>
-        <a:font script="Deva" typeface="Mangal"/>
-        <a:font script="Telu" typeface="Gautami"/>
-        <a:font script="Taml" typeface="Latha"/>
-        <a:font script="Syrc" typeface="Estrangelo Edessa"/>
-        <a:font script="Orya" typeface="Kalinga"/>
-        <a:font script="Mlym" typeface="Kartika"/>
-        <a:font script="Laoo" typeface="DokChampa"/>
-        <a:font script="Sinh" typeface="Iskoola Pota"/>
-        <a:font script="Mong" typeface="Mongolian Baiti"/>
-        <a:font script="Viet" typeface="Arial"/>
-        <a:font script="Uigh" typeface="Microsoft Uighur"/>
-        <a:font script="Geor" typeface="Sylfaen"/>
-        <a:font script="Armn" typeface="Arial"/>
-        <a:font script="Bugi" typeface="Leelawadee UI"/>
-        <a:font script="Bopo" typeface="Microsoft JhengHei"/>
-        <a:font script="Java" typeface="Javanese Text"/>
-        <a:font script="Lisu" typeface="Segoe UI"/>
-        <a:font script="Mymr" typeface="Myanmar Text"/>
-        <a:font script="Nkoo" typeface="Ebrima"/>
-        <a:font script="Olck" typeface="Nirmala UI"/>
-        <a:font script="Osma" typeface="Ebrima"/>
-        <a:font script="Phag" typeface="Phagspa"/>
-        <a:font script="Syrn" typeface="Estrangelo Edessa"/>
-        <a:font script="Syrj" typeface="Estrangelo Edessa"/>
-        <a:font script="Syre" typeface="Estrangelo Edessa"/>
-        <a:font script="Sora" typeface="Nirmala UI"/>
-        <a:font script="Tale" typeface="Microsoft Tai Le"/>
-        <a:font script="Talu" typeface="Microsoft New Tai Lue"/>
-        <a:font script="Tfng" typeface="Ebrima"/>
       </a:minorFont>
     </a:fontScheme>
     <a:fmtScheme name="Office">

</xml_diff>

<commit_message>
Moved buttons to events and made asteroid generation even
</commit_message>
<xml_diff>
--- a/Planning.docx
+++ b/Planning.docx
@@ -37,7 +37,15 @@
         <w:t>, they each require a different skillset to implement</w:t>
       </w:r>
       <w:r>
-        <w:t xml:space="preserve">. I need to be careful with my selection so that I don’t pick a project too hard for me to implement or </w:t>
+        <w:t xml:space="preserve">. I need to be careful with my selection so that I </w:t>
+      </w:r>
+      <w:proofErr w:type="gramStart"/>
+      <w:r>
+        <w:t>don’t</w:t>
+      </w:r>
+      <w:proofErr w:type="gramEnd"/>
+      <w:r>
+        <w:t xml:space="preserve"> pick a project too hard for me to implement or </w:t>
       </w:r>
       <w:r>
         <w:t>one that isn’t fun for players.</w:t>
@@ -136,8 +144,13 @@
             <w:tcW w:w="2694" w:type="dxa"/>
           </w:tcPr>
           <w:p>
-            <w:r>
-              <w:t>Also lots of fun</w:t>
+            <w:proofErr w:type="gramStart"/>
+            <w:r>
+              <w:t>Also</w:t>
+            </w:r>
+            <w:proofErr w:type="gramEnd"/>
+            <w:r>
+              <w:t xml:space="preserve"> lots of fun</w:t>
             </w:r>
           </w:p>
         </w:tc>
@@ -212,7 +225,15 @@
           <w:p/>
           <w:p>
             <w:r>
-              <w:t>I don’t know</w:t>
+              <w:t xml:space="preserve">I </w:t>
+            </w:r>
+            <w:proofErr w:type="gramStart"/>
+            <w:r>
+              <w:t>don’t</w:t>
+            </w:r>
+            <w:proofErr w:type="gramEnd"/>
+            <w:r>
+              <w:t xml:space="preserve"> know</w:t>
             </w:r>
             <w:r>
               <w:t xml:space="preserve"> how to balance moving the players relative to each other while still moving the asteroids past them, this would require a lot of nasty code.</w:t>
@@ -494,10 +515,18 @@
         <w:t>The gameplay and control need to be intuitive to those with gaming experience and to those without</w:t>
       </w:r>
       <w:r>
-        <w:t>. S</w:t>
-      </w:r>
-      <w:r>
-        <w:t>o I will need to make use of well</w:t>
+        <w:t xml:space="preserve">. </w:t>
+      </w:r>
+      <w:proofErr w:type="gramStart"/>
+      <w:r>
+        <w:t>S</w:t>
+      </w:r>
+      <w:r>
+        <w:t>o</w:t>
+      </w:r>
+      <w:proofErr w:type="gramEnd"/>
+      <w:r>
+        <w:t xml:space="preserve"> I will need to make use of well</w:t>
       </w:r>
       <w:r>
         <w:t>-</w:t>
@@ -1052,7 +1081,15 @@
         <w:t xml:space="preserve">Due to the size of the project I need a </w:t>
       </w:r>
       <w:r>
-        <w:t>plan for what tasks I should get done and in what order. So I drew this to show the flow of the project</w:t>
+        <w:t xml:space="preserve">plan for what tasks I should get done and in what order. </w:t>
+      </w:r>
+      <w:proofErr w:type="gramStart"/>
+      <w:r>
+        <w:t>So</w:t>
+      </w:r>
+      <w:proofErr w:type="gramEnd"/>
+      <w:r>
+        <w:t xml:space="preserve"> I drew this to show the flow of the project</w:t>
       </w:r>
       <w:r>
         <w:t xml:space="preserve">. This gives me a much better idea of how much I need to get done and is handy for </w:t>
@@ -1246,7 +1283,15 @@
         <w:t xml:space="preserve">I will first make a very minimal menu as a prototype to work out how to switch between screens. This will also reveal </w:t>
       </w:r>
       <w:r>
-        <w:t>the flaws in my initial plan so that I can make a better final outcome.</w:t>
+        <w:t xml:space="preserve">the flaws in my initial plan so that I can make a better </w:t>
+      </w:r>
+      <w:proofErr w:type="gramStart"/>
+      <w:r>
+        <w:t>final outcome</w:t>
+      </w:r>
+      <w:proofErr w:type="gramEnd"/>
+      <w:r>
+        <w:t>.</w:t>
       </w:r>
     </w:p>
     <w:p>
@@ -1326,7 +1371,15 @@
         <w:br/>
       </w:r>
       <w:r>
-        <w:t>defines all the variables and gui elements needed for the menus</w:t>
+        <w:t xml:space="preserve">defines all the variables and </w:t>
+      </w:r>
+      <w:proofErr w:type="spellStart"/>
+      <w:r>
+        <w:t>gui</w:t>
+      </w:r>
+      <w:proofErr w:type="spellEnd"/>
+      <w:r>
+        <w:t xml:space="preserve"> elements needed for the menus</w:t>
       </w:r>
     </w:p>
     <w:p>
@@ -1415,9 +1468,11 @@
           </wp:anchor>
         </w:drawing>
       </w:r>
+      <w:proofErr w:type="spellStart"/>
       <w:r>
         <w:t>do_main_menu</w:t>
       </w:r>
+      <w:proofErr w:type="spellEnd"/>
       <w:r>
         <w:br/>
       </w:r>
@@ -1439,11 +1494,16 @@
           <w:numId w:val="1"/>
         </w:numPr>
       </w:pPr>
+      <w:proofErr w:type="spellStart"/>
       <w:r>
         <w:t>d</w:t>
       </w:r>
       <w:r>
-        <w:t>o_instruction menu</w:t>
+        <w:t>o_instruction</w:t>
+      </w:r>
+      <w:proofErr w:type="spellEnd"/>
+      <w:r>
+        <w:t xml:space="preserve"> menu</w:t>
       </w:r>
       <w:r>
         <w:br/>
@@ -1458,9 +1518,11 @@
           <w:numId w:val="1"/>
         </w:numPr>
       </w:pPr>
+      <w:proofErr w:type="spellStart"/>
       <w:r>
         <w:t>do_pause_menu</w:t>
       </w:r>
+      <w:proofErr w:type="spellEnd"/>
       <w:r>
         <w:br/>
         <w:t>“”</w:t>
@@ -1709,7 +1771,15 @@
         <w:t>options for their appearance. Each button will need an image for each of its states.</w:t>
       </w:r>
       <w:r>
-        <w:t xml:space="preserve"> I may need to trial multiple button designs to see which one users like the most</w:t>
+        <w:t xml:space="preserve"> I may need to trial multiple </w:t>
+      </w:r>
+      <w:proofErr w:type="gramStart"/>
+      <w:r>
+        <w:t>button</w:t>
+      </w:r>
+      <w:proofErr w:type="gramEnd"/>
+      <w:r>
+        <w:t xml:space="preserve"> designs to see which one users like the most</w:t>
       </w:r>
       <w:r>
         <w:t>.</w:t>
@@ -2196,7 +2266,15 @@
         <w:t xml:space="preserve">I will also need to get a mask for the player sprite. Then I can </w:t>
       </w:r>
       <w:r>
-        <w:t xml:space="preserve">check collisions between the player and each asteroid. If this is too slow I may need to restrict the check to only include </w:t>
+        <w:t xml:space="preserve">check collisions between the player and each asteroid. If this is too </w:t>
+      </w:r>
+      <w:proofErr w:type="gramStart"/>
+      <w:r>
+        <w:t>slow</w:t>
+      </w:r>
+      <w:proofErr w:type="gramEnd"/>
+      <w:r>
+        <w:t xml:space="preserve"> I may need to restrict the check to only include </w:t>
       </w:r>
       <w:r>
         <w:t>obstacles that are far enough down the screen to hit the player.</w:t>
@@ -2624,13 +2702,29 @@
         <w:t xml:space="preserve"> I have been </w:t>
       </w:r>
       <w:r>
-        <w:t>developing the game in separate parts but I need to bring these together for the game to function as a whole</w:t>
-      </w:r>
-      <w:r>
-        <w:t>. I will need to make a main file that handles setting up the window</w:t>
-      </w:r>
-      <w:r>
-        <w:t xml:space="preserve">, and managing the game and menu loops. </w:t>
+        <w:t xml:space="preserve">developing the game in separate </w:t>
+      </w:r>
+      <w:proofErr w:type="gramStart"/>
+      <w:r>
+        <w:t>parts</w:t>
+      </w:r>
+      <w:proofErr w:type="gramEnd"/>
+      <w:r>
+        <w:t xml:space="preserve"> but I need to bring these together for the game to function as a whole</w:t>
+      </w:r>
+      <w:r>
+        <w:t xml:space="preserve">. I will need to make a main file that handles setting up the </w:t>
+      </w:r>
+      <w:proofErr w:type="gramStart"/>
+      <w:r>
+        <w:t>window</w:t>
+      </w:r>
+      <w:r>
+        <w:t>, and</w:t>
+      </w:r>
+      <w:proofErr w:type="gramEnd"/>
+      <w:r>
+        <w:t xml:space="preserve"> managing the game and menu loops. </w:t>
       </w:r>
       <w:r>
         <w:t xml:space="preserve">I am not currently sure how to do this so I will make a prototype version </w:t>
@@ -2841,7 +2935,15 @@
     </w:p>
     <w:p>
       <w:r>
-        <w:t>When the game started she immediately tried to control the ship with the arrow keys instead of WASD so I need to add these as a control option.</w:t>
+        <w:t xml:space="preserve">When the game </w:t>
+      </w:r>
+      <w:proofErr w:type="gramStart"/>
+      <w:r>
+        <w:t>started</w:t>
+      </w:r>
+      <w:proofErr w:type="gramEnd"/>
+      <w:r>
+        <w:t xml:space="preserve"> she immediately tried to control the ship with the arrow keys instead of WASD so I need to add these as a control option.</w:t>
       </w:r>
     </w:p>
     <w:p>
@@ -2896,7 +2998,15 @@
         <w:t>I need to enable collisions between the player and obstacles</w:t>
       </w:r>
       <w:r>
-        <w:t xml:space="preserve">. Firstly I will write a function that checks </w:t>
+        <w:t xml:space="preserve">. </w:t>
+      </w:r>
+      <w:proofErr w:type="gramStart"/>
+      <w:r>
+        <w:t>Firstly</w:t>
+      </w:r>
+      <w:proofErr w:type="gramEnd"/>
+      <w:r>
+        <w:t xml:space="preserve"> I will write a function that checks </w:t>
       </w:r>
       <w:r>
         <w:t xml:space="preserve">for collisions and then prints </w:t>
@@ -3074,6 +3184,7 @@
           </wp:anchor>
         </w:drawing>
       </w:r>
+      <w:proofErr w:type="gramStart"/>
       <w:r>
         <w:rPr>
           <w:rFonts w:ascii="JetBrains Mono" w:eastAsia="Times New Roman" w:hAnsi="JetBrains Mono" w:cs="Courier New"/>
@@ -3081,7 +3192,17 @@
           <w:szCs w:val="18"/>
           <w:lang w:eastAsia="en-NZ"/>
         </w:rPr>
-        <w:t>pygame.sprite.</w:t>
+        <w:t>pygame.sprite</w:t>
+      </w:r>
+      <w:proofErr w:type="gramEnd"/>
+      <w:r>
+        <w:rPr>
+          <w:rFonts w:ascii="JetBrains Mono" w:eastAsia="Times New Roman" w:hAnsi="JetBrains Mono" w:cs="Courier New"/>
+          <w:color w:val="24292E"/>
+          <w:szCs w:val="18"/>
+          <w:lang w:eastAsia="en-NZ"/>
+        </w:rPr>
+        <w:t>.</w:t>
       </w:r>
       <w:r>
         <w:rPr>
@@ -3153,7 +3274,27 @@
           <w:szCs w:val="18"/>
           <w:lang w:eastAsia="en-NZ"/>
         </w:rPr>
-        <w:t>, pygame.sprite.collide_mask)</w:t>
+        <w:t xml:space="preserve">, </w:t>
+      </w:r>
+      <w:proofErr w:type="spellStart"/>
+      <w:r>
+        <w:rPr>
+          <w:rFonts w:ascii="JetBrains Mono" w:eastAsia="Times New Roman" w:hAnsi="JetBrains Mono" w:cs="Courier New"/>
+          <w:color w:val="24292E"/>
+          <w:szCs w:val="18"/>
+          <w:lang w:eastAsia="en-NZ"/>
+        </w:rPr>
+        <w:t>pygame.sprite.collide_mask</w:t>
+      </w:r>
+      <w:proofErr w:type="spellEnd"/>
+      <w:r>
+        <w:rPr>
+          <w:rFonts w:ascii="JetBrains Mono" w:eastAsia="Times New Roman" w:hAnsi="JetBrains Mono" w:cs="Courier New"/>
+          <w:color w:val="24292E"/>
+          <w:szCs w:val="18"/>
+          <w:lang w:eastAsia="en-NZ"/>
+        </w:rPr>
+        <w:t>)</w:t>
       </w:r>
     </w:p>
     <w:p>
@@ -3309,7 +3450,23 @@
           </w:tcPr>
           <w:p>
             <w:r>
-              <w:t>This initially threw an error that one of the masks was a NoneType. I found that on the line of code where I generate the players mask I had forgotten to assign a variable to the result so the self.mask variable remained the None that I assigned it in __init__.</w:t>
+              <w:t xml:space="preserve">This initially threw an error that one of the masks was a </w:t>
+            </w:r>
+            <w:proofErr w:type="spellStart"/>
+            <w:r>
+              <w:t>NoneType</w:t>
+            </w:r>
+            <w:proofErr w:type="spellEnd"/>
+            <w:r>
+              <w:t xml:space="preserve">. I found that on the line of code where I generate the players mask I had forgotten to assign a variable to the result so the </w:t>
+            </w:r>
+            <w:proofErr w:type="spellStart"/>
+            <w:r>
+              <w:t>self.mask</w:t>
+            </w:r>
+            <w:proofErr w:type="spellEnd"/>
+            <w:r>
+              <w:t xml:space="preserve"> variable remained the None that I assigned it in __init__.</w:t>
             </w:r>
           </w:p>
         </w:tc>
@@ -3492,7 +3649,15 @@
           </w:tcPr>
           <w:p>
             <w:r>
-              <w:t>I couldn’t access the programs top level to reassign the game to a new game object from inside the button object.</w:t>
+              <w:t xml:space="preserve">I </w:t>
+            </w:r>
+            <w:proofErr w:type="gramStart"/>
+            <w:r>
+              <w:t>couldn’t</w:t>
+            </w:r>
+            <w:proofErr w:type="gramEnd"/>
+            <w:r>
+              <w:t xml:space="preserve"> access the programs top level to reassign the game to a new game object from inside the button object.</w:t>
             </w:r>
           </w:p>
           <w:p>
@@ -3523,6 +3688,255 @@
         </w:tc>
       </w:tr>
     </w:tbl>
+    <w:p>
+      <w:pPr>
+        <w:pStyle w:val="Heading1"/>
+      </w:pPr>
+      <w:r>
+        <w:lastRenderedPageBreak/>
+        <w:t>Even asteroid generation</w:t>
+      </w:r>
+    </w:p>
+    <w:p>
+      <w:r>
+        <w:t xml:space="preserve">When I had another person test the </w:t>
+      </w:r>
+      <w:r>
+        <w:t>game,</w:t>
+      </w:r>
+      <w:r>
+        <w:t xml:space="preserve"> she noticed that the asteroids tended to come in dense clumps </w:t>
+      </w:r>
+      <w:r>
+        <w:t xml:space="preserve">that were almost impossible to get through. This was a consequence of using purely random </w:t>
+      </w:r>
+      <w:r>
+        <w:t xml:space="preserve">timing for when an asteroid would generate. </w:t>
+      </w:r>
+      <w:r>
+        <w:t xml:space="preserve">While </w:t>
+      </w:r>
+      <w:r>
+        <w:t xml:space="preserve">researching events for solving the issues with the buttons I came across </w:t>
+      </w:r>
+      <w:hyperlink r:id="rId21" w:history="1">
+        <w:r>
+          <w:rPr>
+            <w:rStyle w:val="Hyperlink"/>
+          </w:rPr>
+          <w:t>this answer</w:t>
+        </w:r>
+      </w:hyperlink>
+      <w:r>
+        <w:t xml:space="preserve"> on stackoverflow </w:t>
+      </w:r>
+      <w:r>
+        <w:t xml:space="preserve">that mentioned that it was possible to set a timer that would post a pygame event every time a set interval passed. I could use this to </w:t>
+      </w:r>
+      <w:r>
+        <w:t xml:space="preserve">post an event which told the game to generate an asteroid a few times per second. I could change the interval </w:t>
+      </w:r>
+      <w:r>
+        <w:t>to make different difficulty levels.</w:t>
+      </w:r>
+    </w:p>
+    <w:p>
+      <w:r>
+        <w:t>I created a</w:t>
+      </w:r>
+      <w:r>
+        <w:t xml:space="preserve">n event called GENERATE_OBSTACLE </w:t>
+      </w:r>
+      <w:r>
+        <w:t xml:space="preserve">and set </w:t>
+      </w:r>
+      <w:r>
+        <w:t xml:space="preserve">a timer in the __init__ of the Game object </w:t>
+      </w:r>
+      <w:r>
+        <w:t>to post this event every 200ms</w:t>
+      </w:r>
+      <w:r>
+        <w:t>/difficulty. I made difficulty an argument for the __init__ so that I c</w:t>
+      </w:r>
+      <w:r>
+        <w:t xml:space="preserve">ould set the difficulty each time the player started the game. I made the main loop of the game listen for the generate asteroid event and add a new asteroid to the sprite groups whenever </w:t>
+      </w:r>
+      <w:r>
+        <w:t xml:space="preserve">it was posted. </w:t>
+      </w:r>
+    </w:p>
+    <w:p>
+      <w:pPr>
+        <w:pStyle w:val="Heading3"/>
+      </w:pPr>
+      <w:r>
+        <w:t>Testing video to show the even asteroid, player death, and restart.</w:t>
+      </w:r>
+    </w:p>
+    <w:p>
+      <w:pPr>
+        <w:rPr>
+          <w:rStyle w:val="SubtleEmphasis"/>
+          <w:sz w:val="16"/>
+          <w:szCs w:val="20"/>
+        </w:rPr>
+      </w:pPr>
+      <w:r>
+        <w:rPr>
+          <w:rStyle w:val="SubtleEmphasis"/>
+          <w:sz w:val="16"/>
+          <w:szCs w:val="20"/>
+        </w:rPr>
+        <w:drawing>
+          <wp:anchor distT="0" distB="0" distL="114300" distR="114300" simplePos="0" relativeHeight="251662344" behindDoc="0" locked="0" layoutInCell="1" allowOverlap="1" wp14:anchorId="178B5DE5" wp14:editId="748C0F52">
+            <wp:simplePos x="0" y="0"/>
+            <wp:positionH relativeFrom="margin">
+              <wp:align>left</wp:align>
+            </wp:positionH>
+            <wp:positionV relativeFrom="paragraph">
+              <wp:posOffset>31133</wp:posOffset>
+            </wp:positionV>
+            <wp:extent cx="1464310" cy="1925320"/>
+            <wp:effectExtent l="0" t="0" r="2540" b="0"/>
+            <wp:wrapSquare wrapText="bothSides"/>
+            <wp:docPr id="12" name="Video 12" descr="Asteroid generation and game restart.">
+              <a:hlinkClick xmlns:a="http://schemas.openxmlformats.org/drawingml/2006/main" r:id="rId22"/>
+            </wp:docPr>
+            <wp:cNvGraphicFramePr>
+              <a:graphicFrameLocks xmlns:a="http://schemas.openxmlformats.org/drawingml/2006/main" noChangeAspect="1"/>
+            </wp:cNvGraphicFramePr>
+            <a:graphic xmlns:a="http://schemas.openxmlformats.org/drawingml/2006/main">
+              <a:graphicData uri="http://schemas.openxmlformats.org/drawingml/2006/picture">
+                <pic:pic xmlns:pic="http://schemas.openxmlformats.org/drawingml/2006/picture">
+                  <pic:nvPicPr>
+                    <pic:cNvPr id="12" name="Video 12" descr="Asteroid generation and game restart.">
+                      <a:hlinkClick r:id="rId22"/>
+                    </pic:cNvPr>
+                    <pic:cNvPicPr/>
+                  </pic:nvPicPr>
+                  <pic:blipFill rotWithShape="1">
+                    <a:blip r:embed="rId23">
+                      <a:extLst>
+                        <a:ext uri="{28A0092B-C50C-407E-A947-70E740481C1C}">
+                          <a14:useLocalDpi xmlns:a14="http://schemas.microsoft.com/office/drawing/2010/main" val="0"/>
+                        </a:ext>
+                        <a:ext uri="{C809E66F-F1BF-436E-b5F7-EEA9579F0CBA}">
+                          <wp15:webVideoPr xmlns:wp15="http://schemas.microsoft.com/office/word/2012/wordprocessingDrawing" embeddedHtml="&lt;iframe width=&quot;459&quot; height=&quot;344&quot; src=&quot;https://www.youtube.com/embed/45Xmd8RuDg4?feature=oembed&quot; frameborder=&quot;0&quot; allow=&quot;accelerometer; autoplay; encrypted-media; gyroscope; picture-in-picture&quot; allowfullscreen=&quot;&quot;&gt;&lt;/iframe&gt;" h="344" w="459"/>
+                        </a:ext>
+                      </a:extLst>
+                    </a:blip>
+                    <a:srcRect l="21692" r="21255"/>
+                    <a:stretch/>
+                  </pic:blipFill>
+                  <pic:spPr bwMode="auto">
+                    <a:xfrm>
+                      <a:off x="0" y="0"/>
+                      <a:ext cx="1464310" cy="1925320"/>
+                    </a:xfrm>
+                    <a:prstGeom prst="rect">
+                      <a:avLst/>
+                    </a:prstGeom>
+                    <a:ln>
+                      <a:noFill/>
+                    </a:ln>
+                    <a:extLst>
+                      <a:ext uri="{53640926-AAD7-44D8-BBD7-CCE9431645EC}">
+                        <a14:shadowObscured xmlns:a14="http://schemas.microsoft.com/office/drawing/2010/main"/>
+                      </a:ext>
+                    </a:extLst>
+                  </pic:spPr>
+                </pic:pic>
+              </a:graphicData>
+            </a:graphic>
+            <wp14:sizeRelH relativeFrom="margin">
+              <wp14:pctWidth>0</wp14:pctWidth>
+            </wp14:sizeRelH>
+            <wp14:sizeRelV relativeFrom="margin">
+              <wp14:pctHeight>0</wp14:pctHeight>
+            </wp14:sizeRelV>
+          </wp:anchor>
+        </w:drawing>
+      </w:r>
+      <w:r>
+        <w:rPr>
+          <w:rStyle w:val="SubtleEmphasis"/>
+          <w:sz w:val="16"/>
+          <w:szCs w:val="20"/>
+        </w:rPr>
+        <w:t xml:space="preserve">Please note that the screen recording software causes the game to run at a </w:t>
+      </w:r>
+      <w:r>
+        <w:rPr>
+          <w:rStyle w:val="SubtleEmphasis"/>
+          <w:sz w:val="16"/>
+          <w:szCs w:val="20"/>
+        </w:rPr>
+        <w:t>lower framerate than usual.</w:t>
+      </w:r>
+    </w:p>
+    <w:p/>
+    <w:p/>
+    <w:p/>
+    <w:p/>
+    <w:p/>
+    <w:p/>
+    <w:p>
+      <w:r>
+        <w:drawing>
+          <wp:anchor distT="0" distB="0" distL="114300" distR="114300" simplePos="0" relativeHeight="251661320" behindDoc="0" locked="0" layoutInCell="1" allowOverlap="1" wp14:anchorId="564A5494" wp14:editId="38B44D94">
+            <wp:simplePos x="0" y="0"/>
+            <wp:positionH relativeFrom="margin">
+              <wp:align>right</wp:align>
+            </wp:positionH>
+            <wp:positionV relativeFrom="paragraph">
+              <wp:posOffset>234744</wp:posOffset>
+            </wp:positionV>
+            <wp:extent cx="6858000" cy="4350385"/>
+            <wp:effectExtent l="0" t="0" r="0" b="0"/>
+            <wp:wrapSquare wrapText="bothSides"/>
+            <wp:docPr id="11" name="Picture 11"/>
+            <wp:cNvGraphicFramePr>
+              <a:graphicFrameLocks xmlns:a="http://schemas.openxmlformats.org/drawingml/2006/main" noChangeAspect="1"/>
+            </wp:cNvGraphicFramePr>
+            <a:graphic xmlns:a="http://schemas.openxmlformats.org/drawingml/2006/main">
+              <a:graphicData uri="http://schemas.openxmlformats.org/drawingml/2006/picture">
+                <pic:pic xmlns:pic="http://schemas.openxmlformats.org/drawingml/2006/picture">
+                  <pic:nvPicPr>
+                    <pic:cNvPr id="1" name=""/>
+                    <pic:cNvPicPr/>
+                  </pic:nvPicPr>
+                  <pic:blipFill>
+                    <a:blip r:embed="rId24"/>
+                    <a:stretch>
+                      <a:fillRect/>
+                    </a:stretch>
+                  </pic:blipFill>
+                  <pic:spPr>
+                    <a:xfrm>
+                      <a:off x="0" y="0"/>
+                      <a:ext cx="6858000" cy="4350385"/>
+                    </a:xfrm>
+                    <a:prstGeom prst="rect">
+                      <a:avLst/>
+                    </a:prstGeom>
+                  </pic:spPr>
+                </pic:pic>
+              </a:graphicData>
+            </a:graphic>
+          </wp:anchor>
+        </w:drawing>
+      </w:r>
+      <w:r>
+        <w:t xml:space="preserve">I have continued to update the Trello board </w:t>
+      </w:r>
+      <w:r>
+        <w:t>to</w:t>
+      </w:r>
+      <w:r>
+        <w:t xml:space="preserve"> keep track of what I need to do.</w:t>
+      </w:r>
+    </w:p>
     <w:p/>
     <w:p/>
     <w:p>

</xml_diff>

<commit_message>
Made gradual difficulty increase
speed now increases while playing
</commit_message>
<xml_diff>
--- a/Planning.docx
+++ b/Planning.docx
@@ -37,15 +37,7 @@
         <w:t>, they each require a different skillset to implement</w:t>
       </w:r>
       <w:r>
-        <w:t xml:space="preserve">. I need to be careful with my selection so that I </w:t>
-      </w:r>
-      <w:proofErr w:type="gramStart"/>
-      <w:r>
-        <w:t>don’t</w:t>
-      </w:r>
-      <w:proofErr w:type="gramEnd"/>
-      <w:r>
-        <w:t xml:space="preserve"> pick a project too hard for me to implement or </w:t>
+        <w:t xml:space="preserve">. I need to be careful with my selection so that I don’t pick a project too hard for me to implement or </w:t>
       </w:r>
       <w:r>
         <w:t>one that isn’t fun for players.</w:t>
@@ -144,13 +136,8 @@
             <w:tcW w:w="2694" w:type="dxa"/>
           </w:tcPr>
           <w:p>
-            <w:proofErr w:type="gramStart"/>
-            <w:r>
-              <w:t>Also</w:t>
-            </w:r>
-            <w:proofErr w:type="gramEnd"/>
-            <w:r>
-              <w:t xml:space="preserve"> lots of fun</w:t>
+            <w:r>
+              <w:t>Also lots of fun</w:t>
             </w:r>
           </w:p>
         </w:tc>
@@ -225,15 +212,7 @@
           <w:p/>
           <w:p>
             <w:r>
-              <w:t xml:space="preserve">I </w:t>
-            </w:r>
-            <w:proofErr w:type="gramStart"/>
-            <w:r>
-              <w:t>don’t</w:t>
-            </w:r>
-            <w:proofErr w:type="gramEnd"/>
-            <w:r>
-              <w:t xml:space="preserve"> know</w:t>
+              <w:t>I don’t know</w:t>
             </w:r>
             <w:r>
               <w:t xml:space="preserve"> how to balance moving the players relative to each other while still moving the asteroids past them, this would require a lot of nasty code.</w:t>
@@ -515,18 +494,10 @@
         <w:t>The gameplay and control need to be intuitive to those with gaming experience and to those without</w:t>
       </w:r>
       <w:r>
-        <w:t xml:space="preserve">. </w:t>
-      </w:r>
-      <w:proofErr w:type="gramStart"/>
-      <w:r>
-        <w:t>S</w:t>
-      </w:r>
-      <w:r>
-        <w:t>o</w:t>
-      </w:r>
-      <w:proofErr w:type="gramEnd"/>
-      <w:r>
-        <w:t xml:space="preserve"> I will need to make use of well</w:t>
+        <w:t>. S</w:t>
+      </w:r>
+      <w:r>
+        <w:t>o I will need to make use of well</w:t>
       </w:r>
       <w:r>
         <w:t>-</w:t>
@@ -1081,15 +1052,7 @@
         <w:t xml:space="preserve">Due to the size of the project I need a </w:t>
       </w:r>
       <w:r>
-        <w:t xml:space="preserve">plan for what tasks I should get done and in what order. </w:t>
-      </w:r>
-      <w:proofErr w:type="gramStart"/>
-      <w:r>
-        <w:t>So</w:t>
-      </w:r>
-      <w:proofErr w:type="gramEnd"/>
-      <w:r>
-        <w:t xml:space="preserve"> I drew this to show the flow of the project</w:t>
+        <w:t>plan for what tasks I should get done and in what order. So I drew this to show the flow of the project</w:t>
       </w:r>
       <w:r>
         <w:t xml:space="preserve">. This gives me a much better idea of how much I need to get done and is handy for </w:t>
@@ -1283,15 +1246,7 @@
         <w:t xml:space="preserve">I will first make a very minimal menu as a prototype to work out how to switch between screens. This will also reveal </w:t>
       </w:r>
       <w:r>
-        <w:t xml:space="preserve">the flaws in my initial plan so that I can make a better </w:t>
-      </w:r>
-      <w:proofErr w:type="gramStart"/>
-      <w:r>
-        <w:t>final outcome</w:t>
-      </w:r>
-      <w:proofErr w:type="gramEnd"/>
-      <w:r>
-        <w:t>.</w:t>
+        <w:t>the flaws in my initial plan so that I can make a better final outcome.</w:t>
       </w:r>
     </w:p>
     <w:p>
@@ -1371,15 +1326,7 @@
         <w:br/>
       </w:r>
       <w:r>
-        <w:t xml:space="preserve">defines all the variables and </w:t>
-      </w:r>
-      <w:proofErr w:type="spellStart"/>
-      <w:r>
-        <w:t>gui</w:t>
-      </w:r>
-      <w:proofErr w:type="spellEnd"/>
-      <w:r>
-        <w:t xml:space="preserve"> elements needed for the menus</w:t>
+        <w:t>defines all the variables and gui elements needed for the menus</w:t>
       </w:r>
     </w:p>
     <w:p>
@@ -1468,11 +1415,9 @@
           </wp:anchor>
         </w:drawing>
       </w:r>
-      <w:proofErr w:type="spellStart"/>
       <w:r>
         <w:t>do_main_menu</w:t>
       </w:r>
-      <w:proofErr w:type="spellEnd"/>
       <w:r>
         <w:br/>
       </w:r>
@@ -1494,16 +1439,11 @@
           <w:numId w:val="1"/>
         </w:numPr>
       </w:pPr>
-      <w:proofErr w:type="spellStart"/>
       <w:r>
         <w:t>d</w:t>
       </w:r>
       <w:r>
-        <w:t>o_instruction</w:t>
-      </w:r>
-      <w:proofErr w:type="spellEnd"/>
-      <w:r>
-        <w:t xml:space="preserve"> menu</w:t>
+        <w:t>o_instruction menu</w:t>
       </w:r>
       <w:r>
         <w:br/>
@@ -1518,11 +1458,9 @@
           <w:numId w:val="1"/>
         </w:numPr>
       </w:pPr>
-      <w:proofErr w:type="spellStart"/>
       <w:r>
         <w:t>do_pause_menu</w:t>
       </w:r>
-      <w:proofErr w:type="spellEnd"/>
       <w:r>
         <w:br/>
         <w:t>“”</w:t>
@@ -1771,15 +1709,7 @@
         <w:t>options for their appearance. Each button will need an image for each of its states.</w:t>
       </w:r>
       <w:r>
-        <w:t xml:space="preserve"> I may need to trial multiple </w:t>
-      </w:r>
-      <w:proofErr w:type="gramStart"/>
-      <w:r>
-        <w:t>button</w:t>
-      </w:r>
-      <w:proofErr w:type="gramEnd"/>
-      <w:r>
-        <w:t xml:space="preserve"> designs to see which one users like the most</w:t>
+        <w:t xml:space="preserve"> I may need to trial multiple button designs to see which one users like the most</w:t>
       </w:r>
       <w:r>
         <w:t>.</w:t>
@@ -2266,15 +2196,7 @@
         <w:t xml:space="preserve">I will also need to get a mask for the player sprite. Then I can </w:t>
       </w:r>
       <w:r>
-        <w:t xml:space="preserve">check collisions between the player and each asteroid. If this is too </w:t>
-      </w:r>
-      <w:proofErr w:type="gramStart"/>
-      <w:r>
-        <w:t>slow</w:t>
-      </w:r>
-      <w:proofErr w:type="gramEnd"/>
-      <w:r>
-        <w:t xml:space="preserve"> I may need to restrict the check to only include </w:t>
+        <w:t xml:space="preserve">check collisions between the player and each asteroid. If this is too slow I may need to restrict the check to only include </w:t>
       </w:r>
       <w:r>
         <w:t>obstacles that are far enough down the screen to hit the player.</w:t>
@@ -2702,29 +2624,13 @@
         <w:t xml:space="preserve"> I have been </w:t>
       </w:r>
       <w:r>
-        <w:t xml:space="preserve">developing the game in separate </w:t>
-      </w:r>
-      <w:proofErr w:type="gramStart"/>
-      <w:r>
-        <w:t>parts</w:t>
-      </w:r>
-      <w:proofErr w:type="gramEnd"/>
-      <w:r>
-        <w:t xml:space="preserve"> but I need to bring these together for the game to function as a whole</w:t>
-      </w:r>
-      <w:r>
-        <w:t xml:space="preserve">. I will need to make a main file that handles setting up the </w:t>
-      </w:r>
-      <w:proofErr w:type="gramStart"/>
-      <w:r>
-        <w:t>window</w:t>
-      </w:r>
-      <w:r>
-        <w:t>, and</w:t>
-      </w:r>
-      <w:proofErr w:type="gramEnd"/>
-      <w:r>
-        <w:t xml:space="preserve"> managing the game and menu loops. </w:t>
+        <w:t>developing the game in separate parts but I need to bring these together for the game to function as a whole</w:t>
+      </w:r>
+      <w:r>
+        <w:t>. I will need to make a main file that handles setting up the window</w:t>
+      </w:r>
+      <w:r>
+        <w:t xml:space="preserve">, and managing the game and menu loops. </w:t>
       </w:r>
       <w:r>
         <w:t xml:space="preserve">I am not currently sure how to do this so I will make a prototype version </w:t>
@@ -2935,15 +2841,7 @@
     </w:p>
     <w:p>
       <w:r>
-        <w:t xml:space="preserve">When the game </w:t>
-      </w:r>
-      <w:proofErr w:type="gramStart"/>
-      <w:r>
-        <w:t>started</w:t>
-      </w:r>
-      <w:proofErr w:type="gramEnd"/>
-      <w:r>
-        <w:t xml:space="preserve"> she immediately tried to control the ship with the arrow keys instead of WASD so I need to add these as a control option.</w:t>
+        <w:t>When the game started she immediately tried to control the ship with the arrow keys instead of WASD so I need to add these as a control option.</w:t>
       </w:r>
     </w:p>
     <w:p>
@@ -2998,15 +2896,7 @@
         <w:t>I need to enable collisions between the player and obstacles</w:t>
       </w:r>
       <w:r>
-        <w:t xml:space="preserve">. </w:t>
-      </w:r>
-      <w:proofErr w:type="gramStart"/>
-      <w:r>
-        <w:t>Firstly</w:t>
-      </w:r>
-      <w:proofErr w:type="gramEnd"/>
-      <w:r>
-        <w:t xml:space="preserve"> I will write a function that checks </w:t>
+        <w:t xml:space="preserve">. Firstly I will write a function that checks </w:t>
       </w:r>
       <w:r>
         <w:t xml:space="preserve">for collisions and then prints </w:t>
@@ -3184,7 +3074,6 @@
           </wp:anchor>
         </w:drawing>
       </w:r>
-      <w:proofErr w:type="gramStart"/>
       <w:r>
         <w:rPr>
           <w:rFonts w:ascii="JetBrains Mono" w:eastAsia="Times New Roman" w:hAnsi="JetBrains Mono" w:cs="Courier New"/>
@@ -3192,9 +3081,17 @@
           <w:szCs w:val="18"/>
           <w:lang w:eastAsia="en-NZ"/>
         </w:rPr>
-        <w:t>pygame.sprite</w:t>
-      </w:r>
-      <w:proofErr w:type="gramEnd"/>
+        <w:t>pygame.sprite.</w:t>
+      </w:r>
+      <w:r>
+        <w:rPr>
+          <w:rFonts w:ascii="JetBrains Mono" w:eastAsia="Times New Roman" w:hAnsi="JetBrains Mono" w:cs="Courier New"/>
+          <w:color w:val="6F42C1"/>
+          <w:szCs w:val="18"/>
+          <w:lang w:eastAsia="en-NZ"/>
+        </w:rPr>
+        <w:t>spritecollide</w:t>
+      </w:r>
       <w:r>
         <w:rPr>
           <w:rFonts w:ascii="JetBrains Mono" w:eastAsia="Times New Roman" w:hAnsi="JetBrains Mono" w:cs="Courier New"/>
@@ -3202,16 +3099,16 @@
           <w:szCs w:val="18"/>
           <w:lang w:eastAsia="en-NZ"/>
         </w:rPr>
-        <w:t>.</w:t>
+        <w:t>(</w:t>
       </w:r>
       <w:r>
         <w:rPr>
           <w:rFonts w:ascii="JetBrains Mono" w:eastAsia="Times New Roman" w:hAnsi="JetBrains Mono" w:cs="Courier New"/>
-          <w:color w:val="6F42C1"/>
+          <w:color w:val="E36209"/>
           <w:szCs w:val="18"/>
           <w:lang w:eastAsia="en-NZ"/>
         </w:rPr>
-        <w:t>spritecollide</w:t>
+        <w:t>primary</w:t>
       </w:r>
       <w:r>
         <w:rPr>
@@ -3220,7 +3117,7 @@
           <w:szCs w:val="18"/>
           <w:lang w:eastAsia="en-NZ"/>
         </w:rPr>
-        <w:t>(</w:t>
+        <w:t xml:space="preserve">, </w:t>
       </w:r>
       <w:r>
         <w:rPr>
@@ -3229,7 +3126,7 @@
           <w:szCs w:val="18"/>
           <w:lang w:eastAsia="en-NZ"/>
         </w:rPr>
-        <w:t>primary</w:t>
+        <w:t>secondaries</w:t>
       </w:r>
       <w:r>
         <w:rPr>
@@ -3243,11 +3140,11 @@
       <w:r>
         <w:rPr>
           <w:rFonts w:ascii="JetBrains Mono" w:eastAsia="Times New Roman" w:hAnsi="JetBrains Mono" w:cs="Courier New"/>
-          <w:color w:val="E36209"/>
+          <w:color w:val="D73A49"/>
           <w:szCs w:val="18"/>
           <w:lang w:eastAsia="en-NZ"/>
         </w:rPr>
-        <w:t>secondaries</w:t>
+        <w:t>False</w:t>
       </w:r>
       <w:r>
         <w:rPr>
@@ -3256,45 +3153,7 @@
           <w:szCs w:val="18"/>
           <w:lang w:eastAsia="en-NZ"/>
         </w:rPr>
-        <w:t xml:space="preserve">, </w:t>
-      </w:r>
-      <w:r>
-        <w:rPr>
-          <w:rFonts w:ascii="JetBrains Mono" w:eastAsia="Times New Roman" w:hAnsi="JetBrains Mono" w:cs="Courier New"/>
-          <w:color w:val="D73A49"/>
-          <w:szCs w:val="18"/>
-          <w:lang w:eastAsia="en-NZ"/>
-        </w:rPr>
-        <w:t>False</w:t>
-      </w:r>
-      <w:r>
-        <w:rPr>
-          <w:rFonts w:ascii="JetBrains Mono" w:eastAsia="Times New Roman" w:hAnsi="JetBrains Mono" w:cs="Courier New"/>
-          <w:color w:val="24292E"/>
-          <w:szCs w:val="18"/>
-          <w:lang w:eastAsia="en-NZ"/>
-        </w:rPr>
-        <w:t xml:space="preserve">, </w:t>
-      </w:r>
-      <w:proofErr w:type="spellStart"/>
-      <w:r>
-        <w:rPr>
-          <w:rFonts w:ascii="JetBrains Mono" w:eastAsia="Times New Roman" w:hAnsi="JetBrains Mono" w:cs="Courier New"/>
-          <w:color w:val="24292E"/>
-          <w:szCs w:val="18"/>
-          <w:lang w:eastAsia="en-NZ"/>
-        </w:rPr>
-        <w:t>pygame.sprite.collide_mask</w:t>
-      </w:r>
-      <w:proofErr w:type="spellEnd"/>
-      <w:r>
-        <w:rPr>
-          <w:rFonts w:ascii="JetBrains Mono" w:eastAsia="Times New Roman" w:hAnsi="JetBrains Mono" w:cs="Courier New"/>
-          <w:color w:val="24292E"/>
-          <w:szCs w:val="18"/>
-          <w:lang w:eastAsia="en-NZ"/>
-        </w:rPr>
-        <w:t>)</w:t>
+        <w:t>, pygame.sprite.collide_mask)</w:t>
       </w:r>
     </w:p>
     <w:p>
@@ -3450,23 +3309,7 @@
           </w:tcPr>
           <w:p>
             <w:r>
-              <w:t xml:space="preserve">This initially threw an error that one of the masks was a </w:t>
-            </w:r>
-            <w:proofErr w:type="spellStart"/>
-            <w:r>
-              <w:t>NoneType</w:t>
-            </w:r>
-            <w:proofErr w:type="spellEnd"/>
-            <w:r>
-              <w:t xml:space="preserve">. I found that on the line of code where I generate the players mask I had forgotten to assign a variable to the result so the </w:t>
-            </w:r>
-            <w:proofErr w:type="spellStart"/>
-            <w:r>
-              <w:t>self.mask</w:t>
-            </w:r>
-            <w:proofErr w:type="spellEnd"/>
-            <w:r>
-              <w:t xml:space="preserve"> variable remained the None that I assigned it in __init__.</w:t>
+              <w:t>This initially threw an error that one of the masks was a NoneType. I found that on the line of code where I generate the players mask I had forgotten to assign a variable to the result so the self.mask variable remained the None that I assigned it in __init__.</w:t>
             </w:r>
           </w:p>
         </w:tc>
@@ -3649,15 +3492,7 @@
           </w:tcPr>
           <w:p>
             <w:r>
-              <w:t xml:space="preserve">I </w:t>
-            </w:r>
-            <w:proofErr w:type="gramStart"/>
-            <w:r>
-              <w:t>couldn’t</w:t>
-            </w:r>
-            <w:proofErr w:type="gramEnd"/>
-            <w:r>
-              <w:t xml:space="preserve"> access the programs top level to reassign the game to a new game object from inside the button object.</w:t>
+              <w:t>I couldn’t access the programs top level to reassign the game to a new game object from inside the button object.</w:t>
             </w:r>
           </w:p>
           <w:p>
@@ -3785,6 +3620,7 @@
       <w:r>
         <w:rPr>
           <w:rStyle w:val="SubtleEmphasis"/>
+          <w:noProof/>
           <w:sz w:val="16"/>
           <w:szCs w:val="20"/>
         </w:rPr>
@@ -3883,6 +3719,9 @@
     <w:p/>
     <w:p>
       <w:r>
+        <w:rPr>
+          <w:noProof/>
+        </w:rPr>
         <w:drawing>
           <wp:anchor distT="0" distB="0" distL="114300" distR="114300" simplePos="0" relativeHeight="251661320" behindDoc="0" locked="0" layoutInCell="1" allowOverlap="1" wp14:anchorId="564A5494" wp14:editId="38B44D94">
             <wp:simplePos x="0" y="0"/>
@@ -3938,6 +3777,194 @@
       </w:r>
     </w:p>
     <w:p/>
+    <w:p>
+      <w:pPr>
+        <w:pStyle w:val="Heading1"/>
+      </w:pPr>
+      <w:r>
+        <w:lastRenderedPageBreak/>
+        <w:t>Instruction Menu Text</w:t>
+      </w:r>
+    </w:p>
+    <w:p>
+      <w:r>
+        <w:t xml:space="preserve">I need to have instructions in the game so that users can check how to play the game if </w:t>
+      </w:r>
+      <w:r>
+        <w:t xml:space="preserve">they missed the queues for how it works or </w:t>
+      </w:r>
+      <w:r>
+        <w:t>they haven’t played enough games to guess the controls yet.</w:t>
+      </w:r>
+    </w:p>
+    <w:p>
+      <w:r>
+        <w:t xml:space="preserve">Pygame does not have any way for wrapping text so to write multiple lines I would need a text object for each. This would be tedious to make and maintain. Instead, I will make the instructions in photoshop with a transparent background and then </w:t>
+      </w:r>
+      <w:r>
+        <w:t>place it on the instruction menu.</w:t>
+      </w:r>
+    </w:p>
+    <w:p>
+      <w:pPr>
+        <w:pStyle w:val="Heading2"/>
+      </w:pPr>
+      <w:r>
+        <w:t>Testing</w:t>
+      </w:r>
+    </w:p>
+    <w:tbl>
+      <w:tblPr>
+        <w:tblStyle w:val="TableGrid"/>
+        <w:tblW w:w="9634" w:type="dxa"/>
+        <w:tblLook w:val="04A0" w:firstRow="1" w:lastRow="0" w:firstColumn="1" w:lastColumn="0" w:noHBand="0" w:noVBand="1"/>
+      </w:tblPr>
+      <w:tblGrid>
+        <w:gridCol w:w="2547"/>
+        <w:gridCol w:w="2977"/>
+        <w:gridCol w:w="4110"/>
+      </w:tblGrid>
+      <w:tr>
+        <w:tc>
+          <w:tcPr>
+            <w:tcW w:w="2547" w:type="dxa"/>
+            <w:shd w:val="clear" w:color="auto" w:fill="000000" w:themeFill="text1"/>
+          </w:tcPr>
+          <w:p>
+            <w:pPr>
+              <w:rPr>
+                <w:b/>
+                <w:bCs/>
+              </w:rPr>
+            </w:pPr>
+            <w:r>
+              <w:rPr>
+                <w:b/>
+                <w:bCs/>
+              </w:rPr>
+              <w:t>Test</w:t>
+            </w:r>
+          </w:p>
+        </w:tc>
+        <w:tc>
+          <w:tcPr>
+            <w:tcW w:w="2977" w:type="dxa"/>
+            <w:shd w:val="clear" w:color="auto" w:fill="000000" w:themeFill="text1"/>
+          </w:tcPr>
+          <w:p>
+            <w:pPr>
+              <w:rPr>
+                <w:b/>
+                <w:bCs/>
+              </w:rPr>
+            </w:pPr>
+            <w:r>
+              <w:rPr>
+                <w:b/>
+                <w:bCs/>
+              </w:rPr>
+              <w:t>Expected result</w:t>
+            </w:r>
+          </w:p>
+        </w:tc>
+        <w:tc>
+          <w:tcPr>
+            <w:tcW w:w="4110" w:type="dxa"/>
+            <w:shd w:val="clear" w:color="auto" w:fill="000000" w:themeFill="text1"/>
+          </w:tcPr>
+          <w:p>
+            <w:pPr>
+              <w:rPr>
+                <w:b/>
+                <w:bCs/>
+              </w:rPr>
+            </w:pPr>
+            <w:r>
+              <w:rPr>
+                <w:b/>
+                <w:bCs/>
+              </w:rPr>
+              <w:t>Steps to fix</w:t>
+            </w:r>
+          </w:p>
+        </w:tc>
+      </w:tr>
+      <w:tr>
+        <w:tc>
+          <w:tcPr>
+            <w:tcW w:w="2547" w:type="dxa"/>
+          </w:tcPr>
+          <w:p>
+            <w:r>
+              <w:t>Open instruction menu</w:t>
+            </w:r>
+          </w:p>
+        </w:tc>
+        <w:tc>
+          <w:tcPr>
+            <w:tcW w:w="2977" w:type="dxa"/>
+          </w:tcPr>
+          <w:p>
+            <w:r>
+              <w:t>Instructions are displayed</w:t>
+            </w:r>
+          </w:p>
+        </w:tc>
+        <w:tc>
+          <w:tcPr>
+            <w:tcW w:w="4110" w:type="dxa"/>
+          </w:tcPr>
+          <w:p>
+            <w:r>
+              <w:t>The background was not wide enough to fit the instructions because I had forgotten to switch the instruction menu to the wider background that I had made in photoshop.</w:t>
+            </w:r>
+          </w:p>
+        </w:tc>
+      </w:tr>
+      <w:tr>
+        <w:tc>
+          <w:tcPr>
+            <w:tcW w:w="2547" w:type="dxa"/>
+          </w:tcPr>
+          <w:p>
+            <w:r>
+              <w:t>Exit to main menu</w:t>
+            </w:r>
+          </w:p>
+        </w:tc>
+        <w:tc>
+          <w:tcPr>
+            <w:tcW w:w="2977" w:type="dxa"/>
+          </w:tcPr>
+          <w:p>
+            <w:r>
+              <w:t>Main menu is displayed normally</w:t>
+            </w:r>
+          </w:p>
+        </w:tc>
+        <w:tc>
+          <w:tcPr>
+            <w:tcW w:w="4110" w:type="dxa"/>
+          </w:tcPr>
+          <w:p>
+            <w:r>
+              <w:t>The wider background for the instructions was showing out the side of the narrower main menu. This was because I was only updating the menu’s surface each tick</w:t>
+            </w:r>
+            <w:r>
+              <w:t xml:space="preserve"> so the edges of the instruction menu were not being cleared.</w:t>
+            </w:r>
+          </w:p>
+          <w:p>
+            <w:r>
+              <w:t xml:space="preserve">I made the entire screen update each tick and </w:t>
+            </w:r>
+            <w:r>
+              <w:t>made the game blit before the menu so that it would still show in the background.</w:t>
+            </w:r>
+          </w:p>
+        </w:tc>
+      </w:tr>
+    </w:tbl>
     <w:p/>
     <w:p>
       <w:r>
@@ -4865,7 +4892,7 @@
   <w:style w:type="paragraph" w:default="1" w:styleId="Normal">
     <w:name w:val="Normal"/>
     <w:qFormat/>
-    <w:rsid w:val="008C5420"/>
+    <w:rsid w:val="00B33127"/>
     <w:rPr>
       <w:sz w:val="18"/>
     </w:rPr>

</xml_diff>

<commit_message>
Reorganisation and update to readme
</commit_message>
<xml_diff>
--- a/Planning.docx
+++ b/Planning.docx
@@ -49,6 +49,175 @@
       </w:r>
       <w:r>
         <w:t>one that isn’t fun for players.</w:t>
+      </w:r>
+    </w:p>
+    <w:p>
+      <w:r>
+        <w:rPr>
+          <w:noProof/>
+        </w:rPr>
+        <w:drawing>
+          <wp:anchor distT="0" distB="0" distL="114300" distR="114300" simplePos="0" relativeHeight="251671560" behindDoc="0" locked="0" layoutInCell="1" allowOverlap="1" wp14:anchorId="3E41C8DD" wp14:editId="0DD34F6D">
+            <wp:simplePos x="0" y="0"/>
+            <wp:positionH relativeFrom="margin">
+              <wp:posOffset>0</wp:posOffset>
+            </wp:positionH>
+            <wp:positionV relativeFrom="paragraph">
+              <wp:posOffset>455526</wp:posOffset>
+            </wp:positionV>
+            <wp:extent cx="2782570" cy="1669415"/>
+            <wp:effectExtent l="0" t="0" r="0" b="6985"/>
+            <wp:wrapSquare wrapText="bothSides"/>
+            <wp:docPr id="20" name="Picture 20"/>
+            <wp:cNvGraphicFramePr>
+              <a:graphicFrameLocks xmlns:a="http://schemas.openxmlformats.org/drawingml/2006/main" noChangeAspect="1"/>
+            </wp:cNvGraphicFramePr>
+            <a:graphic xmlns:a="http://schemas.openxmlformats.org/drawingml/2006/main">
+              <a:graphicData uri="http://schemas.openxmlformats.org/drawingml/2006/picture">
+                <pic:pic xmlns:pic="http://schemas.openxmlformats.org/drawingml/2006/picture">
+                  <pic:nvPicPr>
+                    <pic:cNvPr id="0" name="Picture 2"/>
+                    <pic:cNvPicPr>
+                      <a:picLocks noChangeAspect="1" noChangeArrowheads="1"/>
+                    </pic:cNvPicPr>
+                  </pic:nvPicPr>
+                  <pic:blipFill>
+                    <a:blip r:embed="rId6" cstate="print">
+                      <a:extLst>
+                        <a:ext uri="{28A0092B-C50C-407E-A947-70E740481C1C}">
+                          <a14:useLocalDpi xmlns:a14="http://schemas.microsoft.com/office/drawing/2010/main" val="0"/>
+                        </a:ext>
+                      </a:extLst>
+                    </a:blip>
+                    <a:srcRect/>
+                    <a:stretch>
+                      <a:fillRect/>
+                    </a:stretch>
+                  </pic:blipFill>
+                  <pic:spPr bwMode="auto">
+                    <a:xfrm>
+                      <a:off x="0" y="0"/>
+                      <a:ext cx="2782570" cy="1669415"/>
+                    </a:xfrm>
+                    <a:prstGeom prst="rect">
+                      <a:avLst/>
+                    </a:prstGeom>
+                    <a:noFill/>
+                    <a:ln>
+                      <a:noFill/>
+                    </a:ln>
+                  </pic:spPr>
+                </pic:pic>
+              </a:graphicData>
+            </a:graphic>
+            <wp14:sizeRelH relativeFrom="page">
+              <wp14:pctWidth>0</wp14:pctWidth>
+            </wp14:sizeRelH>
+            <wp14:sizeRelV relativeFrom="page">
+              <wp14:pctHeight>0</wp14:pctHeight>
+            </wp14:sizeRelV>
+          </wp:anchor>
+        </w:drawing>
+      </w:r>
+      <w:r>
+        <w:t xml:space="preserve">I drew concepts for each of the options to make them </w:t>
+      </w:r>
+      <w:proofErr w:type="gramStart"/>
+      <w:r>
+        <w:t>more clear</w:t>
+      </w:r>
+      <w:proofErr w:type="gramEnd"/>
+      <w:r>
+        <w:t xml:space="preserve"> and get a better understanding of what would be required to develop them. These were also useful for getting feedback from potential players.</w:t>
+      </w:r>
+    </w:p>
+    <w:p>
+      <w:r>
+        <w:rPr>
+          <w:noProof/>
+        </w:rPr>
+        <w:drawing>
+          <wp:anchor distT="0" distB="0" distL="114300" distR="114300" simplePos="0" relativeHeight="251672584" behindDoc="0" locked="0" layoutInCell="1" allowOverlap="1" wp14:anchorId="2E089F36" wp14:editId="121F6BB7">
+            <wp:simplePos x="0" y="0"/>
+            <wp:positionH relativeFrom="margin">
+              <wp:posOffset>3068320</wp:posOffset>
+            </wp:positionH>
+            <wp:positionV relativeFrom="paragraph">
+              <wp:posOffset>3175</wp:posOffset>
+            </wp:positionV>
+            <wp:extent cx="2791460" cy="1674495"/>
+            <wp:effectExtent l="0" t="0" r="8890" b="1905"/>
+            <wp:wrapSquare wrapText="bothSides"/>
+            <wp:docPr id="21" name="Picture 21"/>
+            <wp:cNvGraphicFramePr>
+              <a:graphicFrameLocks xmlns:a="http://schemas.openxmlformats.org/drawingml/2006/main" noChangeAspect="1"/>
+            </wp:cNvGraphicFramePr>
+            <a:graphic xmlns:a="http://schemas.openxmlformats.org/drawingml/2006/main">
+              <a:graphicData uri="http://schemas.openxmlformats.org/drawingml/2006/picture">
+                <pic:pic xmlns:pic="http://schemas.openxmlformats.org/drawingml/2006/picture">
+                  <pic:nvPicPr>
+                    <pic:cNvPr id="0" name="Picture 3"/>
+                    <pic:cNvPicPr>
+                      <a:picLocks noChangeAspect="1" noChangeArrowheads="1"/>
+                    </pic:cNvPicPr>
+                  </pic:nvPicPr>
+                  <pic:blipFill>
+                    <a:blip r:embed="rId7" cstate="print">
+                      <a:extLst>
+                        <a:ext uri="{28A0092B-C50C-407E-A947-70E740481C1C}">
+                          <a14:useLocalDpi xmlns:a14="http://schemas.microsoft.com/office/drawing/2010/main" val="0"/>
+                        </a:ext>
+                      </a:extLst>
+                    </a:blip>
+                    <a:srcRect/>
+                    <a:stretch>
+                      <a:fillRect/>
+                    </a:stretch>
+                  </pic:blipFill>
+                  <pic:spPr bwMode="auto">
+                    <a:xfrm>
+                      <a:off x="0" y="0"/>
+                      <a:ext cx="2791460" cy="1674495"/>
+                    </a:xfrm>
+                    <a:prstGeom prst="rect">
+                      <a:avLst/>
+                    </a:prstGeom>
+                    <a:noFill/>
+                    <a:ln>
+                      <a:noFill/>
+                    </a:ln>
+                  </pic:spPr>
+                </pic:pic>
+              </a:graphicData>
+            </a:graphic>
+            <wp14:sizeRelH relativeFrom="page">
+              <wp14:pctWidth>0</wp14:pctWidth>
+            </wp14:sizeRelH>
+            <wp14:sizeRelV relativeFrom="page">
+              <wp14:pctHeight>0</wp14:pctHeight>
+            </wp14:sizeRelV>
+          </wp:anchor>
+        </w:drawing>
+      </w:r>
+    </w:p>
+    <w:p/>
+    <w:p/>
+    <w:p/>
+    <w:p/>
+    <w:p/>
+    <w:p>
+      <w:r>
+        <w:t>Side-scrolling two player racing game.</w:t>
+      </w:r>
+      <w:r>
+        <w:tab/>
+      </w:r>
+      <w:r>
+        <w:tab/>
+      </w:r>
+      <w:r>
+        <w:tab/>
+        <w:t>Circuit racing game.</w:t>
       </w:r>
     </w:p>
     <w:tbl>
@@ -112,6 +281,11 @@
               <w:t xml:space="preserve"> game.</w:t>
             </w:r>
           </w:p>
+          <w:p>
+            <w:r>
+              <w:t>(concept on next page)</w:t>
+            </w:r>
+          </w:p>
         </w:tc>
       </w:tr>
       <w:tr>
@@ -306,6 +480,15 @@
     <w:p/>
     <w:p>
       <w:r>
+        <w:t>I asked some people in the target audience for these games which they would prefer to play and got mixed answers</w:t>
+      </w:r>
+      <w:r>
+        <w:t>, because I could not draw any clear conclusion from this research, I decided to pick the game which best suited my abilities.</w:t>
+      </w:r>
+    </w:p>
+    <w:p>
+      <w:r>
+        <w:lastRenderedPageBreak/>
         <w:t>I will develop the third option as it best suits my abilities</w:t>
       </w:r>
       <w:r>
@@ -320,7 +503,6 @@
         <w:pStyle w:val="Heading1"/>
       </w:pPr>
       <w:r>
-        <w:lastRenderedPageBreak/>
         <w:t>Concept</w:t>
       </w:r>
     </w:p>
@@ -355,7 +537,7 @@
                     </pic:cNvPicPr>
                   </pic:nvPicPr>
                   <pic:blipFill>
-                    <a:blip r:embed="rId6">
+                    <a:blip r:embed="rId8">
                       <a:extLst>
                         <a:ext uri="{28A0092B-C50C-407E-A947-70E740481C1C}">
                           <a14:useLocalDpi xmlns:a14="http://schemas.microsoft.com/office/drawing/2010/main" val="0"/>
@@ -613,6 +795,7 @@
     </w:p>
     <w:p>
       <w:r>
+        <w:lastRenderedPageBreak/>
         <w:t>A method to check if the player is colliding with any obstacles</w:t>
       </w:r>
       <w:r>
@@ -621,7 +804,6 @@
     </w:p>
     <w:p>
       <w:r>
-        <w:lastRenderedPageBreak/>
         <w:t xml:space="preserve">A destroy method called when the player collides with an obstacle. This </w:t>
       </w:r>
       <w:r>
@@ -750,7 +932,7 @@
                     <pic:cNvPicPr/>
                   </pic:nvPicPr>
                   <pic:blipFill rotWithShape="1">
-                    <a:blip r:embed="rId7"/>
+                    <a:blip r:embed="rId9"/>
                     <a:srcRect r="28146" b="18646"/>
                     <a:stretch/>
                   </pic:blipFill>
@@ -861,7 +1043,16 @@
         <w:t>.</w:t>
       </w:r>
     </w:p>
-    <w:p/>
+    <w:p>
+      <w:hyperlink r:id="rId10" w:history="1">
+        <w:r>
+          <w:rPr>
+            <w:rStyle w:val="Hyperlink"/>
+          </w:rPr>
+          <w:t>https://github.com/Incompetentexercise/13PAD-game-project</w:t>
+        </w:r>
+      </w:hyperlink>
+    </w:p>
     <w:p>
       <w:pPr>
         <w:pStyle w:val="Heading1"/>
@@ -1040,7 +1231,7 @@
                     </pic:cNvPicPr>
                   </pic:nvPicPr>
                   <pic:blipFill>
-                    <a:blip r:embed="rId8" cstate="print">
+                    <a:blip r:embed="rId11" cstate="print">
                       <a:extLst>
                         <a:ext uri="{28A0092B-C50C-407E-A947-70E740481C1C}">
                           <a14:useLocalDpi xmlns:a14="http://schemas.microsoft.com/office/drawing/2010/main" val="0"/>
@@ -1326,7 +1517,7 @@
                     <pic:cNvPicPr/>
                   </pic:nvPicPr>
                   <pic:blipFill>
-                    <a:blip r:embed="rId9"/>
+                    <a:blip r:embed="rId12"/>
                     <a:stretch>
                       <a:fillRect/>
                     </a:stretch>
@@ -1442,7 +1633,7 @@
                     <pic:cNvPicPr/>
                   </pic:nvPicPr>
                   <pic:blipFill>
-                    <a:blip r:embed="rId10"/>
+                    <a:blip r:embed="rId13"/>
                     <a:stretch>
                       <a:fillRect/>
                     </a:stretch>
@@ -1791,6 +1982,20 @@
       </w:r>
     </w:p>
     <w:p>
+      <w:r>
+        <w:t xml:space="preserve">This will require a lot of changes to be made to my code and I could easily break the game so I </w:t>
+      </w:r>
+      <w:r>
+        <w:t>will</w:t>
+      </w:r>
+      <w:r>
+        <w:t xml:space="preserve"> </w:t>
+      </w:r>
+      <w:r>
+        <w:t xml:space="preserve">make a separate git branch to make these changes on. This way I can easily switch back and forth between the button and keyboard navigation versions. I will merge this back into the main branch once the changes are stable. </w:t>
+      </w:r>
+    </w:p>
+    <w:p>
       <w:pPr>
         <w:pStyle w:val="Heading3"/>
       </w:pPr>
@@ -1958,6 +2163,7 @@
             <w:tcW w:w="708" w:type="dxa"/>
             <w:shd w:val="clear" w:color="auto" w:fill="92D050"/>
           </w:tcPr>
+          <w:p/>
           <w:p/>
         </w:tc>
       </w:tr>
@@ -1988,7 +2194,7 @@
             <wp:effectExtent l="0" t="0" r="0" b="635"/>
             <wp:wrapSquare wrapText="bothSides"/>
             <wp:docPr id="1" name="Video 1" descr="Menu testing for 13PAD project">
-              <a:hlinkClick xmlns:a="http://schemas.openxmlformats.org/drawingml/2006/main" r:id="rId11"/>
+              <a:hlinkClick xmlns:a="http://schemas.openxmlformats.org/drawingml/2006/main" r:id="rId14"/>
             </wp:docPr>
             <wp:cNvGraphicFramePr>
               <a:graphicFrameLocks xmlns:a="http://schemas.openxmlformats.org/drawingml/2006/main" noChangeAspect="1"/>
@@ -1998,12 +2204,12 @@
                 <pic:pic xmlns:pic="http://schemas.openxmlformats.org/drawingml/2006/picture">
                   <pic:nvPicPr>
                     <pic:cNvPr id="1" name="Video 1" descr="Menu testing for 13PAD project">
-                      <a:hlinkClick r:id="rId11"/>
+                      <a:hlinkClick r:id="rId14"/>
                     </pic:cNvPr>
                     <pic:cNvPicPr/>
                   </pic:nvPicPr>
                   <pic:blipFill rotWithShape="1">
-                    <a:blip r:embed="rId12">
+                    <a:blip r:embed="rId15">
                       <a:extLst>
                         <a:ext uri="{28A0092B-C50C-407E-A947-70E740481C1C}">
                           <a14:useLocalDpi xmlns:a14="http://schemas.microsoft.com/office/drawing/2010/main" val="0"/>
@@ -2089,7 +2295,7 @@
                     <pic:cNvPicPr/>
                   </pic:nvPicPr>
                   <pic:blipFill>
-                    <a:blip r:embed="rId13"/>
+                    <a:blip r:embed="rId16"/>
                     <a:stretch>
                       <a:fillRect/>
                     </a:stretch>
@@ -2216,7 +2422,7 @@
       <w:r>
         <w:t xml:space="preserve"> as it includes the </w:t>
       </w:r>
-      <w:hyperlink r:id="rId14" w:anchor="pygame.sprite.collide_mask" w:history="1">
+      <w:hyperlink r:id="rId17" w:anchor="pygame.sprite.collide_mask" w:history="1">
         <w:r>
           <w:rPr>
             <w:rStyle w:val="Hyperlink"/>
@@ -2242,7 +2448,7 @@
       <w:r>
         <w:t xml:space="preserve">run </w:t>
       </w:r>
-      <w:hyperlink r:id="rId15" w:anchor="pygame.mask.from_surface" w:history="1">
+      <w:hyperlink r:id="rId18" w:anchor="pygame.mask.from_surface" w:history="1">
         <w:r>
           <w:rPr>
             <w:rStyle w:val="Hyperlink"/>
@@ -2436,7 +2642,7 @@
             <wp:effectExtent l="0" t="0" r="2540" b="8255"/>
             <wp:wrapSquare wrapText="bothSides"/>
             <wp:docPr id="6" name="Video 6" descr="Asteroid generation, rendering, and movement.">
-              <a:hlinkClick xmlns:a="http://schemas.openxmlformats.org/drawingml/2006/main" r:id="rId16"/>
+              <a:hlinkClick xmlns:a="http://schemas.openxmlformats.org/drawingml/2006/main" r:id="rId19"/>
             </wp:docPr>
             <wp:cNvGraphicFramePr>
               <a:graphicFrameLocks xmlns:a="http://schemas.openxmlformats.org/drawingml/2006/main" noChangeAspect="1"/>
@@ -2446,12 +2652,12 @@
                 <pic:pic xmlns:pic="http://schemas.openxmlformats.org/drawingml/2006/picture">
                   <pic:nvPicPr>
                     <pic:cNvPr id="6" name="Video 6" descr="Asteroid generation, rendering, and movement.">
-                      <a:hlinkClick r:id="rId16"/>
+                      <a:hlinkClick r:id="rId19"/>
                     </pic:cNvPr>
                     <pic:cNvPicPr/>
                   </pic:nvPicPr>
                   <pic:blipFill rotWithShape="1">
-                    <a:blip r:embed="rId17" cstate="print">
+                    <a:blip r:embed="rId20" cstate="print">
                       <a:extLst>
                         <a:ext uri="{28A0092B-C50C-407E-A947-70E740481C1C}">
                           <a14:useLocalDpi xmlns:a14="http://schemas.microsoft.com/office/drawing/2010/main" val="0"/>
@@ -2762,7 +2968,7 @@
                     <pic:cNvPicPr/>
                   </pic:nvPicPr>
                   <pic:blipFill>
-                    <a:blip r:embed="rId18"/>
+                    <a:blip r:embed="rId21"/>
                     <a:stretch>
                       <a:fillRect/>
                     </a:stretch>
@@ -3127,7 +3333,7 @@
             <wp:effectExtent l="0" t="0" r="3810" b="8890"/>
             <wp:wrapSquare wrapText="bothSides"/>
             <wp:docPr id="10" name="Video 10" descr="Collision detection testing">
-              <a:hlinkClick xmlns:a="http://schemas.openxmlformats.org/drawingml/2006/main" r:id="rId19"/>
+              <a:hlinkClick xmlns:a="http://schemas.openxmlformats.org/drawingml/2006/main" r:id="rId22"/>
             </wp:docPr>
             <wp:cNvGraphicFramePr>
               <a:graphicFrameLocks xmlns:a="http://schemas.openxmlformats.org/drawingml/2006/main" noChangeAspect="1"/>
@@ -3137,12 +3343,12 @@
                 <pic:pic xmlns:pic="http://schemas.openxmlformats.org/drawingml/2006/picture">
                   <pic:nvPicPr>
                     <pic:cNvPr id="10" name="Video 10" descr="Collision detection testing">
-                      <a:hlinkClick r:id="rId19"/>
+                      <a:hlinkClick r:id="rId22"/>
                     </pic:cNvPr>
                     <pic:cNvPicPr/>
                   </pic:nvPicPr>
                   <pic:blipFill rotWithShape="1">
-                    <a:blip r:embed="rId20" cstate="print">
+                    <a:blip r:embed="rId23" cstate="print">
                       <a:extLst>
                         <a:ext uri="{28A0092B-C50C-407E-A947-70E740481C1C}">
                           <a14:useLocalDpi xmlns:a14="http://schemas.microsoft.com/office/drawing/2010/main" val="0"/>
@@ -3719,7 +3925,7 @@
       <w:r>
         <w:t xml:space="preserve">researching events for solving the issues with the buttons I came across </w:t>
       </w:r>
-      <w:hyperlink r:id="rId21" w:history="1">
+      <w:hyperlink r:id="rId24" w:history="1">
         <w:r>
           <w:rPr>
             <w:rStyle w:val="Hyperlink"/>
@@ -3802,7 +4008,7 @@
             <wp:effectExtent l="0" t="0" r="2540" b="0"/>
             <wp:wrapSquare wrapText="bothSides"/>
             <wp:docPr id="12" name="Video 12" descr="Asteroid generation and game restart.">
-              <a:hlinkClick xmlns:a="http://schemas.openxmlformats.org/drawingml/2006/main" r:id="rId22"/>
+              <a:hlinkClick xmlns:a="http://schemas.openxmlformats.org/drawingml/2006/main" r:id="rId25"/>
             </wp:docPr>
             <wp:cNvGraphicFramePr>
               <a:graphicFrameLocks xmlns:a="http://schemas.openxmlformats.org/drawingml/2006/main" noChangeAspect="1"/>
@@ -3812,12 +4018,12 @@
                 <pic:pic xmlns:pic="http://schemas.openxmlformats.org/drawingml/2006/picture">
                   <pic:nvPicPr>
                     <pic:cNvPr id="12" name="Video 12" descr="Asteroid generation and game restart.">
-                      <a:hlinkClick r:id="rId22"/>
+                      <a:hlinkClick r:id="rId25"/>
                     </pic:cNvPr>
                     <pic:cNvPicPr/>
                   </pic:nvPicPr>
                   <pic:blipFill rotWithShape="1">
-                    <a:blip r:embed="rId23">
+                    <a:blip r:embed="rId26">
                       <a:extLst>
                         <a:ext uri="{28A0092B-C50C-407E-A947-70E740481C1C}">
                           <a14:useLocalDpi xmlns:a14="http://schemas.microsoft.com/office/drawing/2010/main" val="0"/>
@@ -3911,7 +4117,7 @@
                     <pic:cNvPicPr/>
                   </pic:nvPicPr>
                   <pic:blipFill>
-                    <a:blip r:embed="rId24"/>
+                    <a:blip r:embed="rId27"/>
                     <a:stretch>
                       <a:fillRect/>
                     </a:stretch>
@@ -4215,7 +4421,7 @@
                     </pic:cNvPicPr>
                   </pic:nvPicPr>
                   <pic:blipFill>
-                    <a:blip r:embed="rId25">
+                    <a:blip r:embed="rId28">
                       <a:extLst>
                         <a:ext uri="{28A0092B-C50C-407E-A947-70E740481C1C}">
                           <a14:useLocalDpi xmlns:a14="http://schemas.microsoft.com/office/drawing/2010/main" val="0"/>
@@ -4282,7 +4488,7 @@
                     </pic:cNvPicPr>
                   </pic:nvPicPr>
                   <pic:blipFill>
-                    <a:blip r:embed="rId26">
+                    <a:blip r:embed="rId29">
                       <a:extLst>
                         <a:ext uri="{28A0092B-C50C-407E-A947-70E740481C1C}">
                           <a14:useLocalDpi xmlns:a14="http://schemas.microsoft.com/office/drawing/2010/main" val="0"/>
@@ -4971,6 +5177,9 @@
     </w:p>
     <w:p>
       <w:r>
+        <w:rPr>
+          <w:noProof/>
+        </w:rPr>
         <w:drawing>
           <wp:anchor distT="0" distB="0" distL="114300" distR="114300" simplePos="0" relativeHeight="251666440" behindDoc="0" locked="0" layoutInCell="1" allowOverlap="1" wp14:anchorId="2B5FFA90" wp14:editId="06C43BE2">
             <wp:simplePos x="0" y="0"/>
@@ -4995,7 +5204,7 @@
                     <pic:cNvPicPr/>
                   </pic:nvPicPr>
                   <pic:blipFill>
-                    <a:blip r:embed="rId27"/>
+                    <a:blip r:embed="rId30"/>
                     <a:stretch>
                       <a:fillRect/>
                     </a:stretch>
@@ -5020,22 +5229,79 @@
       </w:r>
     </w:p>
     <w:p/>
-    <w:p/>
+    <w:p>
+      <w:pPr>
+        <w:pStyle w:val="Heading1"/>
+      </w:pPr>
+      <w:r>
+        <w:t>Packaging</w:t>
+      </w:r>
+    </w:p>
+    <w:p>
+      <w:r>
+        <w:t xml:space="preserve">Unlike some other common programming languages, python is not compiled before execution. Python scripts run in the python application that interprets the </w:t>
+      </w:r>
+      <w:r>
+        <w:t>code into machine code as it runs. Because of this python scripts will not run without the python application installed</w:t>
+      </w:r>
+      <w:r>
+        <w:t xml:space="preserve"> first. This is a problem for distribution of the program because most computers do not have python installed and users cannot be expected to install it themselves</w:t>
+      </w:r>
+      <w:r>
+        <w:t xml:space="preserve">. Before I give copies of the game to other people, I need to package it into an executable file that contains all the </w:t>
+      </w:r>
+      <w:r>
+        <w:t>code needed to interpret python scripts</w:t>
+      </w:r>
+      <w:r>
+        <w:t>.</w:t>
+      </w:r>
+    </w:p>
+    <w:p>
+      <w:r>
+        <w:t>This packaging can be done with a program called pyinstaller. I installed this using python pip</w:t>
+      </w:r>
+      <w:r>
+        <w:t xml:space="preserve"> and then tried packaging my game into a single file. When I tried to run the executable that this produced it crashed with an unspecified error. </w:t>
+      </w:r>
+      <w:r>
+        <w:t xml:space="preserve">I found that the packaged file did not include the images and sound files that the game </w:t>
+      </w:r>
+      <w:proofErr w:type="gramStart"/>
+      <w:r>
+        <w:t>loads</w:t>
+      </w:r>
+      <w:proofErr w:type="gramEnd"/>
+      <w:r>
+        <w:t xml:space="preserve"> so I had to include those folders when distributing it. There was also another error where the exit button was causing the game to crash. Because the button is </w:t>
+      </w:r>
+      <w:proofErr w:type="gramStart"/>
+      <w:r>
+        <w:t>redundant</w:t>
+      </w:r>
+      <w:proofErr w:type="gramEnd"/>
+      <w:r>
+        <w:t xml:space="preserve"> I decided to remove it</w:t>
+      </w:r>
+      <w:r>
+        <w:t>.</w:t>
+      </w:r>
+    </w:p>
     <w:p>
       <w:r>
         <w:drawing>
-          <wp:anchor distT="0" distB="0" distL="114300" distR="114300" simplePos="0" relativeHeight="251668488" behindDoc="0" locked="0" layoutInCell="1" allowOverlap="1" wp14:anchorId="1401A4CF" wp14:editId="793C20F8">
+          <wp:anchor distT="0" distB="0" distL="114300" distR="114300" simplePos="0" relativeHeight="251670536" behindDoc="0" locked="0" layoutInCell="1" allowOverlap="1" wp14:anchorId="31E4AE70" wp14:editId="0F0E533B">
             <wp:simplePos x="0" y="0"/>
             <wp:positionH relativeFrom="margin">
-              <wp:align>left</wp:align>
+              <wp:align>right</wp:align>
             </wp:positionH>
             <wp:positionV relativeFrom="paragraph">
-              <wp:posOffset>112395</wp:posOffset>
+              <wp:posOffset>6350</wp:posOffset>
             </wp:positionV>
-            <wp:extent cx="2282190" cy="2625725"/>
-            <wp:effectExtent l="0" t="0" r="3810" b="3175"/>
+            <wp:extent cx="1856105" cy="641350"/>
+            <wp:effectExtent l="0" t="0" r="0" b="6350"/>
             <wp:wrapSquare wrapText="bothSides"/>
-            <wp:docPr id="16" name="Picture 16"/>
+            <wp:docPr id="19" name="Picture 19"/>
             <wp:cNvGraphicFramePr>
               <a:graphicFrameLocks xmlns:a="http://schemas.openxmlformats.org/drawingml/2006/main" noChangeAspect="1"/>
             </wp:cNvGraphicFramePr>
@@ -5047,7 +5313,7 @@
                     <pic:cNvPicPr/>
                   </pic:nvPicPr>
                   <pic:blipFill>
-                    <a:blip r:embed="rId28"/>
+                    <a:blip r:embed="rId31"/>
                     <a:stretch>
                       <a:fillRect/>
                     </a:stretch>
@@ -5055,7 +5321,7 @@
                   <pic:spPr>
                     <a:xfrm>
                       <a:off x="0" y="0"/>
-                      <a:ext cx="2282190" cy="2625725"/>
+                      <a:ext cx="1856105" cy="641350"/>
                     </a:xfrm>
                     <a:prstGeom prst="rect">
                       <a:avLst/>
@@ -5073,172 +5339,113 @@
           </wp:anchor>
         </w:drawing>
       </w:r>
-    </w:p>
-    <w:p>
-      <w:r>
-        <w:br w:type="page"/>
+      <w:r>
+        <w:t>The packaging process placed the executable in a subfolder and included lots of files and folders that I did not need. Removing these and finding the executable was tedious</w:t>
+      </w:r>
+      <w:r>
+        <w:t xml:space="preserve"> so I wrote a windows batch script to automate the process. This allowed me to package the program and clean up the folders with one click.</w:t>
+      </w:r>
+      <w:r>
+        <w:t xml:space="preserve"> </w:t>
+      </w:r>
+    </w:p>
+    <w:p>
+      <w:r>
+        <w:t>To test that the executable would run on computers without python installed I renamed my python application so that my computer could not find it and tried playing the packaged version of my game. It worked fine.</w:t>
       </w:r>
     </w:p>
     <w:p/>
     <w:p/>
-    <w:tbl>
-      <w:tblPr>
-        <w:tblStyle w:val="TableGrid"/>
-        <w:tblW w:w="9634" w:type="dxa"/>
-        <w:tblLook w:val="04A0" w:firstRow="1" w:lastRow="0" w:firstColumn="1" w:lastColumn="0" w:noHBand="0" w:noVBand="1"/>
-      </w:tblPr>
-      <w:tblGrid>
-        <w:gridCol w:w="2547"/>
-        <w:gridCol w:w="2977"/>
-        <w:gridCol w:w="4110"/>
-      </w:tblGrid>
-      <w:tr>
-        <w:tc>
-          <w:tcPr>
-            <w:tcW w:w="2547" w:type="dxa"/>
-            <w:shd w:val="clear" w:color="auto" w:fill="000000" w:themeFill="text1"/>
-          </w:tcPr>
-          <w:p>
-            <w:pPr>
-              <w:rPr>
-                <w:b/>
-                <w:bCs/>
-              </w:rPr>
-            </w:pPr>
-            <w:r>
-              <w:rPr>
-                <w:b/>
-                <w:bCs/>
-              </w:rPr>
-              <w:t>Test</w:t>
-            </w:r>
-          </w:p>
-        </w:tc>
-        <w:tc>
-          <w:tcPr>
-            <w:tcW w:w="2977" w:type="dxa"/>
-            <w:shd w:val="clear" w:color="auto" w:fill="000000" w:themeFill="text1"/>
-          </w:tcPr>
-          <w:p>
-            <w:pPr>
-              <w:rPr>
-                <w:b/>
-                <w:bCs/>
-              </w:rPr>
-            </w:pPr>
-            <w:r>
-              <w:rPr>
-                <w:b/>
-                <w:bCs/>
-              </w:rPr>
-              <w:t>Expected result</w:t>
-            </w:r>
-          </w:p>
-        </w:tc>
-        <w:tc>
-          <w:tcPr>
-            <w:tcW w:w="4110" w:type="dxa"/>
-            <w:shd w:val="clear" w:color="auto" w:fill="000000" w:themeFill="text1"/>
-          </w:tcPr>
-          <w:p>
-            <w:pPr>
-              <w:rPr>
-                <w:b/>
-                <w:bCs/>
-              </w:rPr>
-            </w:pPr>
-            <w:r>
-              <w:rPr>
-                <w:b/>
-                <w:bCs/>
-              </w:rPr>
-              <w:t>Steps to fix</w:t>
-            </w:r>
-          </w:p>
-        </w:tc>
-      </w:tr>
-      <w:tr>
-        <w:tc>
-          <w:tcPr>
-            <w:tcW w:w="2547" w:type="dxa"/>
-          </w:tcPr>
-          <w:p/>
-        </w:tc>
-        <w:tc>
-          <w:tcPr>
-            <w:tcW w:w="2977" w:type="dxa"/>
-          </w:tcPr>
-          <w:p/>
-        </w:tc>
-        <w:tc>
-          <w:tcPr>
-            <w:tcW w:w="4110" w:type="dxa"/>
-          </w:tcPr>
-          <w:p/>
-        </w:tc>
-      </w:tr>
-      <w:tr>
-        <w:tc>
-          <w:tcPr>
-            <w:tcW w:w="2547" w:type="dxa"/>
-          </w:tcPr>
-          <w:p/>
-        </w:tc>
-        <w:tc>
-          <w:tcPr>
-            <w:tcW w:w="2977" w:type="dxa"/>
-          </w:tcPr>
-          <w:p/>
-        </w:tc>
-        <w:tc>
-          <w:tcPr>
-            <w:tcW w:w="4110" w:type="dxa"/>
-          </w:tcPr>
-          <w:p/>
-        </w:tc>
-      </w:tr>
-      <w:tr>
-        <w:tc>
-          <w:tcPr>
-            <w:tcW w:w="2547" w:type="dxa"/>
-          </w:tcPr>
-          <w:p/>
-        </w:tc>
-        <w:tc>
-          <w:tcPr>
-            <w:tcW w:w="2977" w:type="dxa"/>
-          </w:tcPr>
-          <w:p/>
-        </w:tc>
-        <w:tc>
-          <w:tcPr>
-            <w:tcW w:w="4110" w:type="dxa"/>
-          </w:tcPr>
-          <w:p/>
-        </w:tc>
-      </w:tr>
-      <w:tr>
-        <w:tc>
-          <w:tcPr>
-            <w:tcW w:w="2547" w:type="dxa"/>
-          </w:tcPr>
-          <w:p/>
-        </w:tc>
-        <w:tc>
-          <w:tcPr>
-            <w:tcW w:w="2977" w:type="dxa"/>
-          </w:tcPr>
-          <w:p/>
-        </w:tc>
-        <w:tc>
-          <w:tcPr>
-            <w:tcW w:w="4110" w:type="dxa"/>
-          </w:tcPr>
-          <w:p/>
-        </w:tc>
-      </w:tr>
-    </w:tbl>
     <w:p/>
+    <w:p>
+      <w:pPr>
+        <w:pStyle w:val="Heading1"/>
+      </w:pPr>
+      <w:r>
+        <w:lastRenderedPageBreak/>
+        <w:t>Process and p</w:t>
+      </w:r>
+      <w:r>
+        <w:t>lanning tool evaluation</w:t>
+      </w:r>
+    </w:p>
+    <w:p>
+      <w:r>
+        <w:t xml:space="preserve">Throughout the process planning tools have been vital for </w:t>
+      </w:r>
+      <w:r>
+        <w:t xml:space="preserve">organising the project and </w:t>
+      </w:r>
+      <w:r>
+        <w:t>keeping me on track</w:t>
+      </w:r>
+      <w:r>
+        <w:t xml:space="preserve"> with the tasks that need to be completed. </w:t>
+      </w:r>
+    </w:p>
+    <w:p>
+      <w:r>
+        <w:t xml:space="preserve">I mostly made use of Trello for my project management. </w:t>
+      </w:r>
+      <w:r>
+        <w:t xml:space="preserve">I was able to add and rearrange tasks whenever I wanted which was vital for keeping track of my progress </w:t>
+      </w:r>
+      <w:r>
+        <w:t xml:space="preserve">and making sure I </w:t>
+      </w:r>
+      <w:proofErr w:type="gramStart"/>
+      <w:r>
+        <w:t>didn’t</w:t>
+      </w:r>
+      <w:proofErr w:type="gramEnd"/>
+      <w:r>
+        <w:t xml:space="preserve"> forget anything. There were multiple points where I had to take a break from working on the game and needed to look through the Trello board to figure out where I was up to when I came back.</w:t>
+      </w:r>
+      <w:r>
+        <w:t xml:space="preserve"> The </w:t>
+      </w:r>
+      <w:r>
+        <w:t xml:space="preserve">flexibility of the tool was very useful to me, I often needed to change the priority of tasks, </w:t>
+      </w:r>
+      <w:r>
+        <w:t>pause tasks, or add and remove tasks as I learnt from player testing.</w:t>
+      </w:r>
+    </w:p>
+    <w:p>
+      <w:r>
+        <w:t>GitHub was very useful for the version management of the project</w:t>
+      </w:r>
+      <w:r>
+        <w:t>. When I added a new feature or made some other change to the game I would always “commit”</w:t>
+      </w:r>
+      <w:r>
+        <w:t xml:space="preserve"> those changed to a new version which got backed up to GitHub’s servers. Making versions </w:t>
+      </w:r>
+      <w:r>
+        <w:t xml:space="preserve">for all the important changes was vital because when working on a complex program like this it is easy to make a mistake that breaks the game but </w:t>
+      </w:r>
+      <w:r>
+        <w:t>is extremely difficult to track down. It is also useful for retrieving accidentally deleted files. At any point I can revert my working files to an older version</w:t>
+      </w:r>
+      <w:r>
+        <w:t>.</w:t>
+      </w:r>
+      <w:r>
+        <w:t xml:space="preserve"> GitHub is also good for backing up the game files so that if the files on my computer are damaged or lost</w:t>
+      </w:r>
+      <w:r>
+        <w:t>,</w:t>
+      </w:r>
+      <w:r>
+        <w:t xml:space="preserve"> I have another source to get them back from. I like that the files are only backed up </w:t>
+      </w:r>
+      <w:r>
+        <w:t xml:space="preserve">when I commit changes so my mistakes are not immediately synced between the local and cloud versions. </w:t>
+      </w:r>
+      <w:r>
+        <w:t xml:space="preserve"> </w:t>
+      </w:r>
+    </w:p>
     <w:sectPr>
       <w:pgSz w:w="12240" w:h="15840"/>
       <w:pgMar w:top="720" w:right="720" w:bottom="720" w:left="720" w:header="720" w:footer="720" w:gutter="0"/>
@@ -6760,6 +6967,35 @@
       <w:lang w:eastAsia="en-NZ"/>
     </w:rPr>
   </w:style>
+  <w:style w:type="paragraph" w:styleId="BalloonText">
+    <w:name w:val="Balloon Text"/>
+    <w:basedOn w:val="Normal"/>
+    <w:link w:val="BalloonTextChar"/>
+    <w:uiPriority w:val="99"/>
+    <w:semiHidden/>
+    <w:unhideWhenUsed/>
+    <w:rsid w:val="009645AA"/>
+    <w:pPr>
+      <w:spacing w:after="0" w:line="240" w:lineRule="auto"/>
+    </w:pPr>
+    <w:rPr>
+      <w:rFonts w:ascii="Segoe UI" w:hAnsi="Segoe UI" w:cs="Segoe UI"/>
+      <w:szCs w:val="18"/>
+    </w:rPr>
+  </w:style>
+  <w:style w:type="character" w:customStyle="1" w:styleId="BalloonTextChar">
+    <w:name w:val="Balloon Text Char"/>
+    <w:basedOn w:val="DefaultParagraphFont"/>
+    <w:link w:val="BalloonText"/>
+    <w:uiPriority w:val="99"/>
+    <w:semiHidden/>
+    <w:rsid w:val="009645AA"/>
+    <w:rPr>
+      <w:rFonts w:ascii="Segoe UI" w:hAnsi="Segoe UI" w:cs="Segoe UI"/>
+      <w:sz w:val="18"/>
+      <w:szCs w:val="18"/>
+    </w:rPr>
+  </w:style>
 </w:styles>
 </file>
 

</xml_diff>